<commit_message>
meeting presentation 20241024 creation and report document corrections
</commit_message>
<xml_diff>
--- a/Projet OWASP2021 vulnerabilities.docx
+++ b/Projet OWASP2021 vulnerabilities.docx
@@ -532,7 +532,7 @@
       <w:pPr>
         <w:pStyle w:val="Heading1"/>
       </w:pPr>
-      <w:bookmarkStart w:id="0" w:name="_Toc180450521"/>
+      <w:bookmarkStart w:id="0" w:name="_Toc180620344"/>
       <w:r>
         <w:lastRenderedPageBreak/>
         <w:t>Project abstract</w:t>
@@ -544,6 +544,9 @@
         <w:ind w:left="720"/>
       </w:pPr>
       <w:r>
+        <w:rPr>
+          <w:noProof/>
+        </w:rPr>
         <w:drawing>
           <wp:inline distT="0" distB="0" distL="0" distR="0" wp14:anchorId="4E436AD5" wp14:editId="59AA689A">
             <wp:extent cx="5731510" cy="4490085"/>
@@ -599,15 +602,9 @@
       <w:pPr>
         <w:pStyle w:val="Heading2"/>
       </w:pPr>
-      <w:bookmarkStart w:id="1" w:name="_Toc180450522"/>
-      <w:r>
-        <w:t xml:space="preserve">summary </w:t>
-      </w:r>
-      <w:r>
-        <w:t xml:space="preserve">and objectives </w:t>
-      </w:r>
-      <w:r>
-        <w:t>of the project</w:t>
+      <w:bookmarkStart w:id="1" w:name="_Toc180620345"/>
+      <w:r>
+        <w:t>summary and objectives of the project</w:t>
       </w:r>
       <w:bookmarkEnd w:id="1"/>
     </w:p>
@@ -624,13 +621,7 @@
         <w:ind w:left="720"/>
       </w:pPr>
       <w:r>
-        <w:t xml:space="preserve">This project aims to study the vulnerabilities highlighted in the latest Top Ten (from 2021) and to implement a number of demonstrators to illustrate the exploitation of certain vulnerabilities through attacks on </w:t>
-      </w:r>
-      <w:r>
-        <w:t>real-world</w:t>
-      </w:r>
-      <w:r>
-        <w:t xml:space="preserve"> web applications. </w:t>
+        <w:t xml:space="preserve">This project aims to study the vulnerabilities highlighted in the latest Top Ten (from 2021) and to implement a number of demonstrators to illustrate the exploitation of certain vulnerabilities through attacks on real-world web applications. </w:t>
       </w:r>
     </w:p>
     <w:p/>
@@ -803,12 +794,15 @@
       <w:r>
         <w:t xml:space="preserve">— A set of explanatory </w:t>
       </w:r>
+      <w:r>
+        <w:t>documents</w:t>
+      </w:r>
     </w:p>
     <w:p>
       <w:pPr>
         <w:pStyle w:val="Heading2"/>
       </w:pPr>
-      <w:bookmarkStart w:id="2" w:name="_Toc180450523"/>
+      <w:bookmarkStart w:id="2" w:name="_Toc180620346"/>
       <w:r>
         <w:t>M</w:t>
       </w:r>
@@ -834,7 +828,7 @@
         </w:numPr>
       </w:pPr>
       <w:r>
-        <w:t>understand the the attack concept (threats and vulnerabilities)</w:t>
+        <w:t>understand the attack concept (threats and vulnerabilities)</w:t>
       </w:r>
     </w:p>
     <w:p>
@@ -866,7 +860,7 @@
       <w:pPr>
         <w:pStyle w:val="Heading2"/>
       </w:pPr>
-      <w:bookmarkStart w:id="3" w:name="_Toc180450524"/>
+      <w:bookmarkStart w:id="3" w:name="_Toc180620347"/>
       <w:r>
         <w:rPr>
           <w:highlight w:val="yellow"/>
@@ -948,7 +942,7 @@
         </w:rPr>
         <w:fldChar w:fldCharType="separate"/>
       </w:r>
-      <w:hyperlink w:anchor="_Toc180450521" w:history="1">
+      <w:hyperlink w:anchor="_Toc180620344" w:history="1">
         <w:r>
           <w:rPr>
             <w:rStyle w:val="Hyperlink"/>
@@ -990,7 +984,7 @@
             <w:noProof/>
             <w:webHidden/>
           </w:rPr>
-          <w:instrText xml:space="preserve"> PAGEREF _Toc180450521 \h </w:instrText>
+          <w:instrText xml:space="preserve"> PAGEREF _Toc180620344 \h </w:instrText>
         </w:r>
         <w:r>
           <w:rPr>
@@ -1034,7 +1028,7 @@
           <w:lang w:eastAsia="en-GB"/>
         </w:rPr>
       </w:pPr>
-      <w:hyperlink w:anchor="_Toc180450522" w:history="1">
+      <w:hyperlink w:anchor="_Toc180620345" w:history="1">
         <w:r>
           <w:rPr>
             <w:rStyle w:val="Hyperlink"/>
@@ -1076,7 +1070,7 @@
             <w:noProof/>
             <w:webHidden/>
           </w:rPr>
-          <w:instrText xml:space="preserve"> PAGEREF _Toc180450522 \h </w:instrText>
+          <w:instrText xml:space="preserve"> PAGEREF _Toc180620345 \h </w:instrText>
         </w:r>
         <w:r>
           <w:rPr>
@@ -1120,7 +1114,7 @@
           <w:lang w:eastAsia="en-GB"/>
         </w:rPr>
       </w:pPr>
-      <w:hyperlink w:anchor="_Toc180450523" w:history="1">
+      <w:hyperlink w:anchor="_Toc180620346" w:history="1">
         <w:r>
           <w:rPr>
             <w:rStyle w:val="Hyperlink"/>
@@ -1162,7 +1156,7 @@
             <w:noProof/>
             <w:webHidden/>
           </w:rPr>
-          <w:instrText xml:space="preserve"> PAGEREF _Toc180450523 \h </w:instrText>
+          <w:instrText xml:space="preserve"> PAGEREF _Toc180620346 \h </w:instrText>
         </w:r>
         <w:r>
           <w:rPr>
@@ -1206,7 +1200,7 @@
           <w:lang w:eastAsia="en-GB"/>
         </w:rPr>
       </w:pPr>
-      <w:hyperlink w:anchor="_Toc180450524" w:history="1">
+      <w:hyperlink w:anchor="_Toc180620347" w:history="1">
         <w:r>
           <w:rPr>
             <w:rStyle w:val="Hyperlink"/>
@@ -1249,7 +1243,7 @@
             <w:noProof/>
             <w:webHidden/>
           </w:rPr>
-          <w:instrText xml:space="preserve"> PAGEREF _Toc180450524 \h </w:instrText>
+          <w:instrText xml:space="preserve"> PAGEREF _Toc180620347 \h </w:instrText>
         </w:r>
         <w:r>
           <w:rPr>
@@ -1293,7 +1287,7 @@
           <w:lang w:eastAsia="en-GB"/>
         </w:rPr>
       </w:pPr>
-      <w:hyperlink w:anchor="_Toc180450525" w:history="1">
+      <w:hyperlink w:anchor="_Toc180620348" w:history="1">
         <w:r>
           <w:rPr>
             <w:rStyle w:val="Hyperlink"/>
@@ -1335,7 +1329,7 @@
             <w:noProof/>
             <w:webHidden/>
           </w:rPr>
-          <w:instrText xml:space="preserve"> PAGEREF _Toc180450525 \h </w:instrText>
+          <w:instrText xml:space="preserve"> PAGEREF _Toc180620348 \h </w:instrText>
         </w:r>
         <w:r>
           <w:rPr>
@@ -1379,7 +1373,7 @@
           <w:lang w:eastAsia="en-GB"/>
         </w:rPr>
       </w:pPr>
-      <w:hyperlink w:anchor="_Toc180450526" w:history="1">
+      <w:hyperlink w:anchor="_Toc180620349" w:history="1">
         <w:r>
           <w:rPr>
             <w:rStyle w:val="Hyperlink"/>
@@ -1421,7 +1415,7 @@
             <w:noProof/>
             <w:webHidden/>
           </w:rPr>
-          <w:instrText xml:space="preserve"> PAGEREF _Toc180450526 \h </w:instrText>
+          <w:instrText xml:space="preserve"> PAGEREF _Toc180620349 \h </w:instrText>
         </w:r>
         <w:r>
           <w:rPr>
@@ -1465,7 +1459,7 @@
           <w:lang w:eastAsia="en-GB"/>
         </w:rPr>
       </w:pPr>
-      <w:hyperlink w:anchor="_Toc180450527" w:history="1">
+      <w:hyperlink w:anchor="_Toc180620350" w:history="1">
         <w:r>
           <w:rPr>
             <w:rStyle w:val="Hyperlink"/>
@@ -1507,7 +1501,7 @@
             <w:noProof/>
             <w:webHidden/>
           </w:rPr>
-          <w:instrText xml:space="preserve"> PAGEREF _Toc180450527 \h </w:instrText>
+          <w:instrText xml:space="preserve"> PAGEREF _Toc180620350 \h </w:instrText>
         </w:r>
         <w:r>
           <w:rPr>
@@ -1551,7 +1545,7 @@
           <w:lang w:eastAsia="en-GB"/>
         </w:rPr>
       </w:pPr>
-      <w:hyperlink w:anchor="_Toc180450528" w:history="1">
+      <w:hyperlink w:anchor="_Toc180620351" w:history="1">
         <w:r>
           <w:rPr>
             <w:rStyle w:val="Hyperlink"/>
@@ -1593,7 +1587,7 @@
             <w:noProof/>
             <w:webHidden/>
           </w:rPr>
-          <w:instrText xml:space="preserve"> PAGEREF _Toc180450528 \h </w:instrText>
+          <w:instrText xml:space="preserve"> PAGEREF _Toc180620351 \h </w:instrText>
         </w:r>
         <w:r>
           <w:rPr>
@@ -1637,7 +1631,7 @@
           <w:lang w:eastAsia="en-GB"/>
         </w:rPr>
       </w:pPr>
-      <w:hyperlink w:anchor="_Toc180450529" w:history="1">
+      <w:hyperlink w:anchor="_Toc180620352" w:history="1">
         <w:r>
           <w:rPr>
             <w:rStyle w:val="Hyperlink"/>
@@ -1679,7 +1673,7 @@
             <w:noProof/>
             <w:webHidden/>
           </w:rPr>
-          <w:instrText xml:space="preserve"> PAGEREF _Toc180450529 \h </w:instrText>
+          <w:instrText xml:space="preserve"> PAGEREF _Toc180620352 \h </w:instrText>
         </w:r>
         <w:r>
           <w:rPr>
@@ -1723,7 +1717,7 @@
           <w:lang w:eastAsia="en-GB"/>
         </w:rPr>
       </w:pPr>
-      <w:hyperlink w:anchor="_Toc180450530" w:history="1">
+      <w:hyperlink w:anchor="_Toc180620353" w:history="1">
         <w:r>
           <w:rPr>
             <w:rStyle w:val="Hyperlink"/>
@@ -1765,7 +1759,7 @@
             <w:noProof/>
             <w:webHidden/>
           </w:rPr>
-          <w:instrText xml:space="preserve"> PAGEREF _Toc180450530 \h </w:instrText>
+          <w:instrText xml:space="preserve"> PAGEREF _Toc180620353 \h </w:instrText>
         </w:r>
         <w:r>
           <w:rPr>
@@ -1809,7 +1803,7 @@
           <w:lang w:eastAsia="en-GB"/>
         </w:rPr>
       </w:pPr>
-      <w:hyperlink w:anchor="_Toc180450531" w:history="1">
+      <w:hyperlink w:anchor="_Toc180620354" w:history="1">
         <w:r>
           <w:rPr>
             <w:rStyle w:val="Hyperlink"/>
@@ -1851,7 +1845,7 @@
             <w:noProof/>
             <w:webHidden/>
           </w:rPr>
-          <w:instrText xml:space="preserve"> PAGEREF _Toc180450531 \h </w:instrText>
+          <w:instrText xml:space="preserve"> PAGEREF _Toc180620354 \h </w:instrText>
         </w:r>
         <w:r>
           <w:rPr>
@@ -1895,7 +1889,7 @@
           <w:lang w:eastAsia="en-GB"/>
         </w:rPr>
       </w:pPr>
-      <w:hyperlink w:anchor="_Toc180450532" w:history="1">
+      <w:hyperlink w:anchor="_Toc180620355" w:history="1">
         <w:r>
           <w:rPr>
             <w:rStyle w:val="Hyperlink"/>
@@ -1937,7 +1931,7 @@
             <w:noProof/>
             <w:webHidden/>
           </w:rPr>
-          <w:instrText xml:space="preserve"> PAGEREF _Toc180450532 \h </w:instrText>
+          <w:instrText xml:space="preserve"> PAGEREF _Toc180620355 \h </w:instrText>
         </w:r>
         <w:r>
           <w:rPr>
@@ -1981,7 +1975,7 @@
           <w:lang w:eastAsia="en-GB"/>
         </w:rPr>
       </w:pPr>
-      <w:hyperlink w:anchor="_Toc180450533" w:history="1">
+      <w:hyperlink w:anchor="_Toc180620356" w:history="1">
         <w:r>
           <w:rPr>
             <w:rStyle w:val="Hyperlink"/>
@@ -2023,7 +2017,7 @@
             <w:noProof/>
             <w:webHidden/>
           </w:rPr>
-          <w:instrText xml:space="preserve"> PAGEREF _Toc180450533 \h </w:instrText>
+          <w:instrText xml:space="preserve"> PAGEREF _Toc180620356 \h </w:instrText>
         </w:r>
         <w:r>
           <w:rPr>
@@ -2067,7 +2061,7 @@
           <w:lang w:eastAsia="en-GB"/>
         </w:rPr>
       </w:pPr>
-      <w:hyperlink w:anchor="_Toc180450534" w:history="1">
+      <w:hyperlink w:anchor="_Toc180620357" w:history="1">
         <w:r>
           <w:rPr>
             <w:rStyle w:val="Hyperlink"/>
@@ -2109,7 +2103,7 @@
             <w:noProof/>
             <w:webHidden/>
           </w:rPr>
-          <w:instrText xml:space="preserve"> PAGEREF _Toc180450534 \h </w:instrText>
+          <w:instrText xml:space="preserve"> PAGEREF _Toc180620357 \h </w:instrText>
         </w:r>
         <w:r>
           <w:rPr>
@@ -2153,7 +2147,7 @@
           <w:lang w:eastAsia="en-GB"/>
         </w:rPr>
       </w:pPr>
-      <w:hyperlink w:anchor="_Toc180450535" w:history="1">
+      <w:hyperlink w:anchor="_Toc180620358" w:history="1">
         <w:r>
           <w:rPr>
             <w:rStyle w:val="Hyperlink"/>
@@ -2195,7 +2189,7 @@
             <w:noProof/>
             <w:webHidden/>
           </w:rPr>
-          <w:instrText xml:space="preserve"> PAGEREF _Toc180450535 \h </w:instrText>
+          <w:instrText xml:space="preserve"> PAGEREF _Toc180620358 \h </w:instrText>
         </w:r>
         <w:r>
           <w:rPr>
@@ -2239,7 +2233,7 @@
           <w:lang w:eastAsia="en-GB"/>
         </w:rPr>
       </w:pPr>
-      <w:hyperlink w:anchor="_Toc180450536" w:history="1">
+      <w:hyperlink w:anchor="_Toc180620359" w:history="1">
         <w:r>
           <w:rPr>
             <w:rStyle w:val="Hyperlink"/>
@@ -2281,7 +2275,7 @@
             <w:noProof/>
             <w:webHidden/>
           </w:rPr>
-          <w:instrText xml:space="preserve"> PAGEREF _Toc180450536 \h </w:instrText>
+          <w:instrText xml:space="preserve"> PAGEREF _Toc180620359 \h </w:instrText>
         </w:r>
         <w:r>
           <w:rPr>
@@ -2325,7 +2319,7 @@
           <w:lang w:eastAsia="en-GB"/>
         </w:rPr>
       </w:pPr>
-      <w:hyperlink w:anchor="_Toc180450537" w:history="1">
+      <w:hyperlink w:anchor="_Toc180620360" w:history="1">
         <w:r>
           <w:rPr>
             <w:rStyle w:val="Hyperlink"/>
@@ -2367,7 +2361,7 @@
             <w:noProof/>
             <w:webHidden/>
           </w:rPr>
-          <w:instrText xml:space="preserve"> PAGEREF _Toc180450537 \h </w:instrText>
+          <w:instrText xml:space="preserve"> PAGEREF _Toc180620360 \h </w:instrText>
         </w:r>
         <w:r>
           <w:rPr>
@@ -2411,7 +2405,7 @@
           <w:lang w:eastAsia="en-GB"/>
         </w:rPr>
       </w:pPr>
-      <w:hyperlink w:anchor="_Toc180450538" w:history="1">
+      <w:hyperlink w:anchor="_Toc180620361" w:history="1">
         <w:r>
           <w:rPr>
             <w:rStyle w:val="Hyperlink"/>
@@ -2453,7 +2447,7 @@
             <w:noProof/>
             <w:webHidden/>
           </w:rPr>
-          <w:instrText xml:space="preserve"> PAGEREF _Toc180450538 \h </w:instrText>
+          <w:instrText xml:space="preserve"> PAGEREF _Toc180620361 \h </w:instrText>
         </w:r>
         <w:r>
           <w:rPr>
@@ -2497,7 +2491,7 @@
           <w:lang w:eastAsia="en-GB"/>
         </w:rPr>
       </w:pPr>
-      <w:hyperlink w:anchor="_Toc180450539" w:history="1">
+      <w:hyperlink w:anchor="_Toc180620362" w:history="1">
         <w:r>
           <w:rPr>
             <w:rStyle w:val="Hyperlink"/>
@@ -2539,7 +2533,7 @@
             <w:noProof/>
             <w:webHidden/>
           </w:rPr>
-          <w:instrText xml:space="preserve"> PAGEREF _Toc180450539 \h </w:instrText>
+          <w:instrText xml:space="preserve"> PAGEREF _Toc180620362 \h </w:instrText>
         </w:r>
         <w:r>
           <w:rPr>
@@ -2583,7 +2577,7 @@
           <w:lang w:eastAsia="en-GB"/>
         </w:rPr>
       </w:pPr>
-      <w:hyperlink w:anchor="_Toc180450540" w:history="1">
+      <w:hyperlink w:anchor="_Toc180620363" w:history="1">
         <w:r>
           <w:rPr>
             <w:rStyle w:val="Hyperlink"/>
@@ -2625,7 +2619,7 @@
             <w:noProof/>
             <w:webHidden/>
           </w:rPr>
-          <w:instrText xml:space="preserve"> PAGEREF _Toc180450540 \h </w:instrText>
+          <w:instrText xml:space="preserve"> PAGEREF _Toc180620363 \h </w:instrText>
         </w:r>
         <w:r>
           <w:rPr>
@@ -2669,7 +2663,7 @@
           <w:lang w:eastAsia="en-GB"/>
         </w:rPr>
       </w:pPr>
-      <w:hyperlink w:anchor="_Toc180450541" w:history="1">
+      <w:hyperlink w:anchor="_Toc180620364" w:history="1">
         <w:r>
           <w:rPr>
             <w:rStyle w:val="Hyperlink"/>
@@ -2711,7 +2705,7 @@
             <w:noProof/>
             <w:webHidden/>
           </w:rPr>
-          <w:instrText xml:space="preserve"> PAGEREF _Toc180450541 \h </w:instrText>
+          <w:instrText xml:space="preserve"> PAGEREF _Toc180620364 \h </w:instrText>
         </w:r>
         <w:r>
           <w:rPr>
@@ -2755,7 +2749,7 @@
           <w:lang w:eastAsia="en-GB"/>
         </w:rPr>
       </w:pPr>
-      <w:hyperlink w:anchor="_Toc180450542" w:history="1">
+      <w:hyperlink w:anchor="_Toc180620365" w:history="1">
         <w:r>
           <w:rPr>
             <w:rStyle w:val="Hyperlink"/>
@@ -2797,7 +2791,7 @@
             <w:noProof/>
             <w:webHidden/>
           </w:rPr>
-          <w:instrText xml:space="preserve"> PAGEREF _Toc180450542 \h </w:instrText>
+          <w:instrText xml:space="preserve"> PAGEREF _Toc180620365 \h </w:instrText>
         </w:r>
         <w:r>
           <w:rPr>
@@ -2841,7 +2835,7 @@
           <w:lang w:eastAsia="en-GB"/>
         </w:rPr>
       </w:pPr>
-      <w:hyperlink w:anchor="_Toc180450543" w:history="1">
+      <w:hyperlink w:anchor="_Toc180620366" w:history="1">
         <w:r>
           <w:rPr>
             <w:rStyle w:val="Hyperlink"/>
@@ -2883,7 +2877,7 @@
             <w:noProof/>
             <w:webHidden/>
           </w:rPr>
-          <w:instrText xml:space="preserve"> PAGEREF _Toc180450543 \h </w:instrText>
+          <w:instrText xml:space="preserve"> PAGEREF _Toc180620366 \h </w:instrText>
         </w:r>
         <w:r>
           <w:rPr>
@@ -2927,7 +2921,7 @@
           <w:lang w:eastAsia="en-GB"/>
         </w:rPr>
       </w:pPr>
-      <w:hyperlink w:anchor="_Toc180450544" w:history="1">
+      <w:hyperlink w:anchor="_Toc180620367" w:history="1">
         <w:r>
           <w:rPr>
             <w:rStyle w:val="Hyperlink"/>
@@ -2969,7 +2963,7 @@
             <w:noProof/>
             <w:webHidden/>
           </w:rPr>
-          <w:instrText xml:space="preserve"> PAGEREF _Toc180450544 \h </w:instrText>
+          <w:instrText xml:space="preserve"> PAGEREF _Toc180620367 \h </w:instrText>
         </w:r>
         <w:r>
           <w:rPr>
@@ -3013,7 +3007,7 @@
           <w:lang w:eastAsia="en-GB"/>
         </w:rPr>
       </w:pPr>
-      <w:hyperlink w:anchor="_Toc180450545" w:history="1">
+      <w:hyperlink w:anchor="_Toc180620368" w:history="1">
         <w:r>
           <w:rPr>
             <w:rStyle w:val="Hyperlink"/>
@@ -3055,7 +3049,7 @@
             <w:noProof/>
             <w:webHidden/>
           </w:rPr>
-          <w:instrText xml:space="preserve"> PAGEREF _Toc180450545 \h </w:instrText>
+          <w:instrText xml:space="preserve"> PAGEREF _Toc180620368 \h </w:instrText>
         </w:r>
         <w:r>
           <w:rPr>
@@ -3099,7 +3093,7 @@
           <w:lang w:eastAsia="en-GB"/>
         </w:rPr>
       </w:pPr>
-      <w:hyperlink w:anchor="_Toc180450546" w:history="1">
+      <w:hyperlink w:anchor="_Toc180620369" w:history="1">
         <w:r>
           <w:rPr>
             <w:rStyle w:val="Hyperlink"/>
@@ -3141,7 +3135,7 @@
             <w:noProof/>
             <w:webHidden/>
           </w:rPr>
-          <w:instrText xml:space="preserve"> PAGEREF _Toc180450546 \h </w:instrText>
+          <w:instrText xml:space="preserve"> PAGEREF _Toc180620369 \h </w:instrText>
         </w:r>
         <w:r>
           <w:rPr>
@@ -3174,9 +3168,9 @@
     </w:p>
     <w:p>
       <w:pPr>
-        <w:pStyle w:val="TOC2"/>
-        <w:tabs>
-          <w:tab w:val="left" w:pos="960"/>
+        <w:pStyle w:val="TOC3"/>
+        <w:tabs>
+          <w:tab w:val="left" w:pos="1440"/>
           <w:tab w:val="right" w:leader="dot" w:pos="9016"/>
         </w:tabs>
         <w:rPr>
@@ -3185,7 +3179,93 @@
           <w:lang w:eastAsia="en-GB"/>
         </w:rPr>
       </w:pPr>
-      <w:hyperlink w:anchor="_Toc180450547" w:history="1">
+      <w:hyperlink w:anchor="_Toc180620370" w:history="1">
+        <w:r>
+          <w:rPr>
+            <w:rStyle w:val="Hyperlink"/>
+            <w:noProof/>
+          </w:rPr>
+          <w:t>6.3.5</w:t>
+        </w:r>
+        <w:r>
+          <w:rPr>
+            <w:rFonts w:eastAsiaTheme="minorEastAsia"/>
+            <w:noProof/>
+            <w:lang w:eastAsia="en-GB"/>
+          </w:rPr>
+          <w:tab/>
+        </w:r>
+        <w:r>
+          <w:rPr>
+            <w:rStyle w:val="Hyperlink"/>
+            <w:noProof/>
+          </w:rPr>
+          <w:t>Mitigation Strategies</w:t>
+        </w:r>
+        <w:r>
+          <w:rPr>
+            <w:noProof/>
+            <w:webHidden/>
+          </w:rPr>
+          <w:tab/>
+        </w:r>
+        <w:r>
+          <w:rPr>
+            <w:noProof/>
+            <w:webHidden/>
+          </w:rPr>
+          <w:fldChar w:fldCharType="begin"/>
+        </w:r>
+        <w:r>
+          <w:rPr>
+            <w:noProof/>
+            <w:webHidden/>
+          </w:rPr>
+          <w:instrText xml:space="preserve"> PAGEREF _Toc180620370 \h </w:instrText>
+        </w:r>
+        <w:r>
+          <w:rPr>
+            <w:noProof/>
+            <w:webHidden/>
+          </w:rPr>
+        </w:r>
+        <w:r>
+          <w:rPr>
+            <w:noProof/>
+            <w:webHidden/>
+          </w:rPr>
+          <w:fldChar w:fldCharType="separate"/>
+        </w:r>
+        <w:r>
+          <w:rPr>
+            <w:noProof/>
+            <w:webHidden/>
+          </w:rPr>
+          <w:t>12</w:t>
+        </w:r>
+        <w:r>
+          <w:rPr>
+            <w:noProof/>
+            <w:webHidden/>
+          </w:rPr>
+          <w:fldChar w:fldCharType="end"/>
+        </w:r>
+      </w:hyperlink>
+    </w:p>
+    <w:p>
+      <w:pPr>
+        <w:pStyle w:val="TOC2"/>
+        <w:tabs>
+          <w:tab w:val="left" w:pos="960"/>
+          <w:tab w:val="right" w:leader="dot" w:pos="9016"/>
+        </w:tabs>
+        <w:rPr>
+          <w:rFonts w:eastAsiaTheme="minorEastAsia"/>
+          <w:noProof/>
+          <w:lang w:eastAsia="en-GB"/>
+        </w:rPr>
+      </w:pPr>
+      <w:hyperlink w:anchor="_Toc180620371" w:history="1">
         <w:r>
           <w:rPr>
             <w:rStyle w:val="Hyperlink"/>
@@ -3229,7 +3309,7 @@
             <w:noProof/>
             <w:webHidden/>
           </w:rPr>
-          <w:instrText xml:space="preserve"> PAGEREF _Toc180450547 \h </w:instrText>
+          <w:instrText xml:space="preserve"> PAGEREF _Toc180620371 \h </w:instrText>
         </w:r>
         <w:r>
           <w:rPr>
@@ -3273,7 +3353,7 @@
           <w:lang w:eastAsia="en-GB"/>
         </w:rPr>
       </w:pPr>
-      <w:hyperlink w:anchor="_Toc180450548" w:history="1">
+      <w:hyperlink w:anchor="_Toc180620372" w:history="1">
         <w:r>
           <w:rPr>
             <w:rStyle w:val="Hyperlink"/>
@@ -3315,7 +3395,7 @@
             <w:noProof/>
             <w:webHidden/>
           </w:rPr>
-          <w:instrText xml:space="preserve"> PAGEREF _Toc180450548 \h </w:instrText>
+          <w:instrText xml:space="preserve"> PAGEREF _Toc180620372 \h </w:instrText>
         </w:r>
         <w:r>
           <w:rPr>
@@ -3359,7 +3439,7 @@
           <w:lang w:eastAsia="en-GB"/>
         </w:rPr>
       </w:pPr>
-      <w:hyperlink w:anchor="_Toc180450549" w:history="1">
+      <w:hyperlink w:anchor="_Toc180620373" w:history="1">
         <w:r>
           <w:rPr>
             <w:rStyle w:val="Hyperlink"/>
@@ -3401,7 +3481,7 @@
             <w:noProof/>
             <w:webHidden/>
           </w:rPr>
-          <w:instrText xml:space="preserve"> PAGEREF _Toc180450549 \h </w:instrText>
+          <w:instrText xml:space="preserve"> PAGEREF _Toc180620373 \h </w:instrText>
         </w:r>
         <w:r>
           <w:rPr>
@@ -3421,7 +3501,7 @@
             <w:noProof/>
             <w:webHidden/>
           </w:rPr>
-          <w:t>14</w:t>
+          <w:t>15</w:t>
         </w:r>
         <w:r>
           <w:rPr>
@@ -3445,7 +3525,7 @@
           <w:lang w:eastAsia="en-GB"/>
         </w:rPr>
       </w:pPr>
-      <w:hyperlink w:anchor="_Toc180450550" w:history="1">
+      <w:hyperlink w:anchor="_Toc180620374" w:history="1">
         <w:r>
           <w:rPr>
             <w:rStyle w:val="Hyperlink"/>
@@ -3487,7 +3567,7 @@
             <w:noProof/>
             <w:webHidden/>
           </w:rPr>
-          <w:instrText xml:space="preserve"> PAGEREF _Toc180450550 \h </w:instrText>
+          <w:instrText xml:space="preserve"> PAGEREF _Toc180620374 \h </w:instrText>
         </w:r>
         <w:r>
           <w:rPr>
@@ -3531,7 +3611,7 @@
           <w:lang w:eastAsia="en-GB"/>
         </w:rPr>
       </w:pPr>
-      <w:hyperlink w:anchor="_Toc180450551" w:history="1">
+      <w:hyperlink w:anchor="_Toc180620375" w:history="1">
         <w:r>
           <w:rPr>
             <w:rStyle w:val="Hyperlink"/>
@@ -3573,7 +3653,7 @@
             <w:noProof/>
             <w:webHidden/>
           </w:rPr>
-          <w:instrText xml:space="preserve"> PAGEREF _Toc180450551 \h </w:instrText>
+          <w:instrText xml:space="preserve"> PAGEREF _Toc180620375 \h </w:instrText>
         </w:r>
         <w:r>
           <w:rPr>
@@ -3617,7 +3697,7 @@
           <w:lang w:eastAsia="en-GB"/>
         </w:rPr>
       </w:pPr>
-      <w:hyperlink w:anchor="_Toc180450552" w:history="1">
+      <w:hyperlink w:anchor="_Toc180620376" w:history="1">
         <w:r>
           <w:rPr>
             <w:rStyle w:val="Hyperlink"/>
@@ -3659,7 +3739,7 @@
             <w:noProof/>
             <w:webHidden/>
           </w:rPr>
-          <w:instrText xml:space="preserve"> PAGEREF _Toc180450552 \h </w:instrText>
+          <w:instrText xml:space="preserve"> PAGEREF _Toc180620376 \h </w:instrText>
         </w:r>
         <w:r>
           <w:rPr>
@@ -3703,7 +3783,7 @@
           <w:lang w:eastAsia="en-GB"/>
         </w:rPr>
       </w:pPr>
-      <w:hyperlink w:anchor="_Toc180450553" w:history="1">
+      <w:hyperlink w:anchor="_Toc180620377" w:history="1">
         <w:r>
           <w:rPr>
             <w:rStyle w:val="Hyperlink"/>
@@ -3745,7 +3825,7 @@
             <w:noProof/>
             <w:webHidden/>
           </w:rPr>
-          <w:instrText xml:space="preserve"> PAGEREF _Toc180450553 \h </w:instrText>
+          <w:instrText xml:space="preserve"> PAGEREF _Toc180620377 \h </w:instrText>
         </w:r>
         <w:r>
           <w:rPr>
@@ -3789,7 +3869,7 @@
           <w:lang w:eastAsia="en-GB"/>
         </w:rPr>
       </w:pPr>
-      <w:hyperlink w:anchor="_Toc180450554" w:history="1">
+      <w:hyperlink w:anchor="_Toc180620378" w:history="1">
         <w:r>
           <w:rPr>
             <w:rStyle w:val="Hyperlink"/>
@@ -3831,7 +3911,7 @@
             <w:noProof/>
             <w:webHidden/>
           </w:rPr>
-          <w:instrText xml:space="preserve"> PAGEREF _Toc180450554 \h </w:instrText>
+          <w:instrText xml:space="preserve"> PAGEREF _Toc180620378 \h </w:instrText>
         </w:r>
         <w:r>
           <w:rPr>
@@ -3875,7 +3955,7 @@
           <w:lang w:eastAsia="en-GB"/>
         </w:rPr>
       </w:pPr>
-      <w:hyperlink w:anchor="_Toc180450555" w:history="1">
+      <w:hyperlink w:anchor="_Toc180620379" w:history="1">
         <w:r>
           <w:rPr>
             <w:rStyle w:val="Hyperlink"/>
@@ -3917,7 +3997,7 @@
             <w:noProof/>
             <w:webHidden/>
           </w:rPr>
-          <w:instrText xml:space="preserve"> PAGEREF _Toc180450555 \h </w:instrText>
+          <w:instrText xml:space="preserve"> PAGEREF _Toc180620379 \h </w:instrText>
         </w:r>
         <w:r>
           <w:rPr>
@@ -3961,7 +4041,7 @@
           <w:lang w:eastAsia="en-GB"/>
         </w:rPr>
       </w:pPr>
-      <w:hyperlink w:anchor="_Toc180450556" w:history="1">
+      <w:hyperlink w:anchor="_Toc180620380" w:history="1">
         <w:r>
           <w:rPr>
             <w:rStyle w:val="Hyperlink"/>
@@ -4003,7 +4083,7 @@
             <w:noProof/>
             <w:webHidden/>
           </w:rPr>
-          <w:instrText xml:space="preserve"> PAGEREF _Toc180450556 \h </w:instrText>
+          <w:instrText xml:space="preserve"> PAGEREF _Toc180620380 \h </w:instrText>
         </w:r>
         <w:r>
           <w:rPr>
@@ -4047,7 +4127,7 @@
           <w:lang w:eastAsia="en-GB"/>
         </w:rPr>
       </w:pPr>
-      <w:hyperlink w:anchor="_Toc180450557" w:history="1">
+      <w:hyperlink w:anchor="_Toc180620381" w:history="1">
         <w:r>
           <w:rPr>
             <w:rStyle w:val="Hyperlink"/>
@@ -4089,7 +4169,7 @@
             <w:noProof/>
             <w:webHidden/>
           </w:rPr>
-          <w:instrText xml:space="preserve"> PAGEREF _Toc180450557 \h </w:instrText>
+          <w:instrText xml:space="preserve"> PAGEREF _Toc180620381 \h </w:instrText>
         </w:r>
         <w:r>
           <w:rPr>
@@ -4133,7 +4213,7 @@
           <w:lang w:eastAsia="en-GB"/>
         </w:rPr>
       </w:pPr>
-      <w:hyperlink w:anchor="_Toc180450558" w:history="1">
+      <w:hyperlink w:anchor="_Toc180620382" w:history="1">
         <w:r>
           <w:rPr>
             <w:rStyle w:val="Hyperlink"/>
@@ -4175,7 +4255,7 @@
             <w:noProof/>
             <w:webHidden/>
           </w:rPr>
-          <w:instrText xml:space="preserve"> PAGEREF _Toc180450558 \h </w:instrText>
+          <w:instrText xml:space="preserve"> PAGEREF _Toc180620382 \h </w:instrText>
         </w:r>
         <w:r>
           <w:rPr>
@@ -4219,7 +4299,7 @@
           <w:lang w:eastAsia="en-GB"/>
         </w:rPr>
       </w:pPr>
-      <w:hyperlink w:anchor="_Toc180450559" w:history="1">
+      <w:hyperlink w:anchor="_Toc180620383" w:history="1">
         <w:r>
           <w:rPr>
             <w:rStyle w:val="Hyperlink"/>
@@ -4261,7 +4341,7 @@
             <w:noProof/>
             <w:webHidden/>
           </w:rPr>
-          <w:instrText xml:space="preserve"> PAGEREF _Toc180450559 \h </w:instrText>
+          <w:instrText xml:space="preserve"> PAGEREF _Toc180620383 \h </w:instrText>
         </w:r>
         <w:r>
           <w:rPr>
@@ -4305,7 +4385,7 @@
           <w:lang w:eastAsia="en-GB"/>
         </w:rPr>
       </w:pPr>
-      <w:hyperlink w:anchor="_Toc180450560" w:history="1">
+      <w:hyperlink w:anchor="_Toc180620384" w:history="1">
         <w:r>
           <w:rPr>
             <w:rStyle w:val="Hyperlink"/>
@@ -4347,7 +4427,7 @@
             <w:noProof/>
             <w:webHidden/>
           </w:rPr>
-          <w:instrText xml:space="preserve"> PAGEREF _Toc180450560 \h </w:instrText>
+          <w:instrText xml:space="preserve"> PAGEREF _Toc180620384 \h </w:instrText>
         </w:r>
         <w:r>
           <w:rPr>
@@ -4391,7 +4471,7 @@
           <w:lang w:eastAsia="en-GB"/>
         </w:rPr>
       </w:pPr>
-      <w:hyperlink w:anchor="_Toc180450561" w:history="1">
+      <w:hyperlink w:anchor="_Toc180620385" w:history="1">
         <w:r>
           <w:rPr>
             <w:rStyle w:val="Hyperlink"/>
@@ -4433,7 +4513,7 @@
             <w:noProof/>
             <w:webHidden/>
           </w:rPr>
-          <w:instrText xml:space="preserve"> PAGEREF _Toc180450561 \h </w:instrText>
+          <w:instrText xml:space="preserve"> PAGEREF _Toc180620385 \h </w:instrText>
         </w:r>
         <w:r>
           <w:rPr>
@@ -4477,7 +4557,7 @@
           <w:lang w:eastAsia="en-GB"/>
         </w:rPr>
       </w:pPr>
-      <w:hyperlink w:anchor="_Toc180450562" w:history="1">
+      <w:hyperlink w:anchor="_Toc180620386" w:history="1">
         <w:r>
           <w:rPr>
             <w:rStyle w:val="Hyperlink"/>
@@ -4519,7 +4599,7 @@
             <w:noProof/>
             <w:webHidden/>
           </w:rPr>
-          <w:instrText xml:space="preserve"> PAGEREF _Toc180450562 \h </w:instrText>
+          <w:instrText xml:space="preserve"> PAGEREF _Toc180620386 \h </w:instrText>
         </w:r>
         <w:r>
           <w:rPr>
@@ -4563,7 +4643,7 @@
           <w:lang w:eastAsia="en-GB"/>
         </w:rPr>
       </w:pPr>
-      <w:hyperlink w:anchor="_Toc180450563" w:history="1">
+      <w:hyperlink w:anchor="_Toc180620387" w:history="1">
         <w:r>
           <w:rPr>
             <w:rStyle w:val="Hyperlink"/>
@@ -4605,7 +4685,7 @@
             <w:noProof/>
             <w:webHidden/>
           </w:rPr>
-          <w:instrText xml:space="preserve"> PAGEREF _Toc180450563 \h </w:instrText>
+          <w:instrText xml:space="preserve"> PAGEREF _Toc180620387 \h </w:instrText>
         </w:r>
         <w:r>
           <w:rPr>
@@ -4649,7 +4729,7 @@
           <w:lang w:eastAsia="en-GB"/>
         </w:rPr>
       </w:pPr>
-      <w:hyperlink w:anchor="_Toc180450564" w:history="1">
+      <w:hyperlink w:anchor="_Toc180620388" w:history="1">
         <w:r>
           <w:rPr>
             <w:rStyle w:val="Hyperlink"/>
@@ -4691,7 +4771,7 @@
             <w:noProof/>
             <w:webHidden/>
           </w:rPr>
-          <w:instrText xml:space="preserve"> PAGEREF _Toc180450564 \h </w:instrText>
+          <w:instrText xml:space="preserve"> PAGEREF _Toc180620388 \h </w:instrText>
         </w:r>
         <w:r>
           <w:rPr>
@@ -4735,7 +4815,7 @@
           <w:lang w:eastAsia="en-GB"/>
         </w:rPr>
       </w:pPr>
-      <w:hyperlink w:anchor="_Toc180450565" w:history="1">
+      <w:hyperlink w:anchor="_Toc180620389" w:history="1">
         <w:r>
           <w:rPr>
             <w:rStyle w:val="Hyperlink"/>
@@ -4777,7 +4857,7 @@
             <w:noProof/>
             <w:webHidden/>
           </w:rPr>
-          <w:instrText xml:space="preserve"> PAGEREF _Toc180450565 \h </w:instrText>
+          <w:instrText xml:space="preserve"> PAGEREF _Toc180620389 \h </w:instrText>
         </w:r>
         <w:r>
           <w:rPr>
@@ -4821,7 +4901,7 @@
           <w:lang w:eastAsia="en-GB"/>
         </w:rPr>
       </w:pPr>
-      <w:hyperlink w:anchor="_Toc180450566" w:history="1">
+      <w:hyperlink w:anchor="_Toc180620390" w:history="1">
         <w:r>
           <w:rPr>
             <w:rStyle w:val="Hyperlink"/>
@@ -4863,7 +4943,7 @@
             <w:noProof/>
             <w:webHidden/>
           </w:rPr>
-          <w:instrText xml:space="preserve"> PAGEREF _Toc180450566 \h </w:instrText>
+          <w:instrText xml:space="preserve"> PAGEREF _Toc180620390 \h </w:instrText>
         </w:r>
         <w:r>
           <w:rPr>
@@ -4907,7 +4987,7 @@
           <w:lang w:eastAsia="en-GB"/>
         </w:rPr>
       </w:pPr>
-      <w:hyperlink w:anchor="_Toc180450567" w:history="1">
+      <w:hyperlink w:anchor="_Toc180620391" w:history="1">
         <w:r>
           <w:rPr>
             <w:rStyle w:val="Hyperlink"/>
@@ -4949,7 +5029,7 @@
             <w:noProof/>
             <w:webHidden/>
           </w:rPr>
-          <w:instrText xml:space="preserve"> PAGEREF _Toc180450567 \h </w:instrText>
+          <w:instrText xml:space="preserve"> PAGEREF _Toc180620391 \h </w:instrText>
         </w:r>
         <w:r>
           <w:rPr>
@@ -4993,7 +5073,7 @@
           <w:lang w:eastAsia="en-GB"/>
         </w:rPr>
       </w:pPr>
-      <w:hyperlink w:anchor="_Toc180450568" w:history="1">
+      <w:hyperlink w:anchor="_Toc180620392" w:history="1">
         <w:r>
           <w:rPr>
             <w:rStyle w:val="Hyperlink"/>
@@ -5035,7 +5115,7 @@
             <w:noProof/>
             <w:webHidden/>
           </w:rPr>
-          <w:instrText xml:space="preserve"> PAGEREF _Toc180450568 \h </w:instrText>
+          <w:instrText xml:space="preserve"> PAGEREF _Toc180620392 \h </w:instrText>
         </w:r>
         <w:r>
           <w:rPr>
@@ -5079,7 +5159,7 @@
           <w:lang w:eastAsia="en-GB"/>
         </w:rPr>
       </w:pPr>
-      <w:hyperlink w:anchor="_Toc180450569" w:history="1">
+      <w:hyperlink w:anchor="_Toc180620393" w:history="1">
         <w:r>
           <w:rPr>
             <w:rStyle w:val="Hyperlink"/>
@@ -5121,7 +5201,7 @@
             <w:noProof/>
             <w:webHidden/>
           </w:rPr>
-          <w:instrText xml:space="preserve"> PAGEREF _Toc180450569 \h </w:instrText>
+          <w:instrText xml:space="preserve"> PAGEREF _Toc180620393 \h </w:instrText>
         </w:r>
         <w:r>
           <w:rPr>
@@ -5165,7 +5245,7 @@
           <w:lang w:eastAsia="en-GB"/>
         </w:rPr>
       </w:pPr>
-      <w:hyperlink w:anchor="_Toc180450570" w:history="1">
+      <w:hyperlink w:anchor="_Toc180620394" w:history="1">
         <w:r>
           <w:rPr>
             <w:rStyle w:val="Hyperlink"/>
@@ -5207,7 +5287,7 @@
             <w:noProof/>
             <w:webHidden/>
           </w:rPr>
-          <w:instrText xml:space="preserve"> PAGEREF _Toc180450570 \h </w:instrText>
+          <w:instrText xml:space="preserve"> PAGEREF _Toc180620394 \h </w:instrText>
         </w:r>
         <w:r>
           <w:rPr>
@@ -5251,7 +5331,7 @@
           <w:lang w:eastAsia="en-GB"/>
         </w:rPr>
       </w:pPr>
-      <w:hyperlink w:anchor="_Toc180450571" w:history="1">
+      <w:hyperlink w:anchor="_Toc180620395" w:history="1">
         <w:r>
           <w:rPr>
             <w:rStyle w:val="Hyperlink"/>
@@ -5293,7 +5373,7 @@
             <w:noProof/>
             <w:webHidden/>
           </w:rPr>
-          <w:instrText xml:space="preserve"> PAGEREF _Toc180450571 \h </w:instrText>
+          <w:instrText xml:space="preserve"> PAGEREF _Toc180620395 \h </w:instrText>
         </w:r>
         <w:r>
           <w:rPr>
@@ -5337,7 +5417,7 @@
           <w:lang w:eastAsia="en-GB"/>
         </w:rPr>
       </w:pPr>
-      <w:hyperlink w:anchor="_Toc180450572" w:history="1">
+      <w:hyperlink w:anchor="_Toc180620396" w:history="1">
         <w:r>
           <w:rPr>
             <w:rStyle w:val="Hyperlink"/>
@@ -5379,7 +5459,7 @@
             <w:noProof/>
             <w:webHidden/>
           </w:rPr>
-          <w:instrText xml:space="preserve"> PAGEREF _Toc180450572 \h </w:instrText>
+          <w:instrText xml:space="preserve"> PAGEREF _Toc180620396 \h </w:instrText>
         </w:r>
         <w:r>
           <w:rPr>
@@ -5423,7 +5503,7 @@
           <w:lang w:eastAsia="en-GB"/>
         </w:rPr>
       </w:pPr>
-      <w:hyperlink w:anchor="_Toc180450573" w:history="1">
+      <w:hyperlink w:anchor="_Toc180620397" w:history="1">
         <w:r>
           <w:rPr>
             <w:rStyle w:val="Hyperlink"/>
@@ -5465,7 +5545,7 @@
             <w:noProof/>
             <w:webHidden/>
           </w:rPr>
-          <w:instrText xml:space="preserve"> PAGEREF _Toc180450573 \h </w:instrText>
+          <w:instrText xml:space="preserve"> PAGEREF _Toc180620397 \h </w:instrText>
         </w:r>
         <w:r>
           <w:rPr>
@@ -5509,7 +5589,7 @@
           <w:lang w:eastAsia="en-GB"/>
         </w:rPr>
       </w:pPr>
-      <w:hyperlink w:anchor="_Toc180450574" w:history="1">
+      <w:hyperlink w:anchor="_Toc180620398" w:history="1">
         <w:r>
           <w:rPr>
             <w:rStyle w:val="Hyperlink"/>
@@ -5551,7 +5631,7 @@
             <w:noProof/>
             <w:webHidden/>
           </w:rPr>
-          <w:instrText xml:space="preserve"> PAGEREF _Toc180450574 \h </w:instrText>
+          <w:instrText xml:space="preserve"> PAGEREF _Toc180620398 \h </w:instrText>
         </w:r>
         <w:r>
           <w:rPr>
@@ -5595,7 +5675,7 @@
           <w:lang w:eastAsia="en-GB"/>
         </w:rPr>
       </w:pPr>
-      <w:hyperlink w:anchor="_Toc180450575" w:history="1">
+      <w:hyperlink w:anchor="_Toc180620399" w:history="1">
         <w:r>
           <w:rPr>
             <w:rStyle w:val="Hyperlink"/>
@@ -5637,7 +5717,7 @@
             <w:noProof/>
             <w:webHidden/>
           </w:rPr>
-          <w:instrText xml:space="preserve"> PAGEREF _Toc180450575 \h </w:instrText>
+          <w:instrText xml:space="preserve"> PAGEREF _Toc180620399 \h </w:instrText>
         </w:r>
         <w:r>
           <w:rPr>
@@ -5681,7 +5761,7 @@
           <w:lang w:eastAsia="en-GB"/>
         </w:rPr>
       </w:pPr>
-      <w:hyperlink w:anchor="_Toc180450576" w:history="1">
+      <w:hyperlink w:anchor="_Toc180620400" w:history="1">
         <w:r>
           <w:rPr>
             <w:rStyle w:val="Hyperlink"/>
@@ -5723,7 +5803,7 @@
             <w:noProof/>
             <w:webHidden/>
           </w:rPr>
-          <w:instrText xml:space="preserve"> PAGEREF _Toc180450576 \h </w:instrText>
+          <w:instrText xml:space="preserve"> PAGEREF _Toc180620400 \h </w:instrText>
         </w:r>
         <w:r>
           <w:rPr>
@@ -5767,7 +5847,7 @@
           <w:lang w:eastAsia="en-GB"/>
         </w:rPr>
       </w:pPr>
-      <w:hyperlink w:anchor="_Toc180450577" w:history="1">
+      <w:hyperlink w:anchor="_Toc180620401" w:history="1">
         <w:r>
           <w:rPr>
             <w:rStyle w:val="Hyperlink"/>
@@ -5809,7 +5889,7 @@
             <w:noProof/>
             <w:webHidden/>
           </w:rPr>
-          <w:instrText xml:space="preserve"> PAGEREF _Toc180450577 \h </w:instrText>
+          <w:instrText xml:space="preserve"> PAGEREF _Toc180620401 \h </w:instrText>
         </w:r>
         <w:r>
           <w:rPr>
@@ -5853,7 +5933,7 @@
           <w:lang w:eastAsia="en-GB"/>
         </w:rPr>
       </w:pPr>
-      <w:hyperlink w:anchor="_Toc180450578" w:history="1">
+      <w:hyperlink w:anchor="_Toc180620402" w:history="1">
         <w:r>
           <w:rPr>
             <w:rStyle w:val="Hyperlink"/>
@@ -5895,7 +5975,7 @@
             <w:noProof/>
             <w:webHidden/>
           </w:rPr>
-          <w:instrText xml:space="preserve"> PAGEREF _Toc180450578 \h </w:instrText>
+          <w:instrText xml:space="preserve"> PAGEREF _Toc180620402 \h </w:instrText>
         </w:r>
         <w:r>
           <w:rPr>
@@ -5939,7 +6019,7 @@
           <w:lang w:eastAsia="en-GB"/>
         </w:rPr>
       </w:pPr>
-      <w:hyperlink w:anchor="_Toc180450579" w:history="1">
+      <w:hyperlink w:anchor="_Toc180620403" w:history="1">
         <w:r>
           <w:rPr>
             <w:rStyle w:val="Hyperlink"/>
@@ -5981,7 +6061,7 @@
             <w:noProof/>
             <w:webHidden/>
           </w:rPr>
-          <w:instrText xml:space="preserve"> PAGEREF _Toc180450579 \h </w:instrText>
+          <w:instrText xml:space="preserve"> PAGEREF _Toc180620403 \h </w:instrText>
         </w:r>
         <w:r>
           <w:rPr>
@@ -6025,7 +6105,7 @@
           <w:lang w:eastAsia="en-GB"/>
         </w:rPr>
       </w:pPr>
-      <w:hyperlink w:anchor="_Toc180450580" w:history="1">
+      <w:hyperlink w:anchor="_Toc180620404" w:history="1">
         <w:r>
           <w:rPr>
             <w:rStyle w:val="Hyperlink"/>
@@ -6067,7 +6147,7 @@
             <w:noProof/>
             <w:webHidden/>
           </w:rPr>
-          <w:instrText xml:space="preserve"> PAGEREF _Toc180450580 \h </w:instrText>
+          <w:instrText xml:space="preserve"> PAGEREF _Toc180620404 \h </w:instrText>
         </w:r>
         <w:r>
           <w:rPr>
@@ -6111,7 +6191,7 @@
           <w:lang w:eastAsia="en-GB"/>
         </w:rPr>
       </w:pPr>
-      <w:hyperlink w:anchor="_Toc180450581" w:history="1">
+      <w:hyperlink w:anchor="_Toc180620405" w:history="1">
         <w:r>
           <w:rPr>
             <w:rStyle w:val="Hyperlink"/>
@@ -6153,7 +6233,7 @@
             <w:noProof/>
             <w:webHidden/>
           </w:rPr>
-          <w:instrText xml:space="preserve"> PAGEREF _Toc180450581 \h </w:instrText>
+          <w:instrText xml:space="preserve"> PAGEREF _Toc180620405 \h </w:instrText>
         </w:r>
         <w:r>
           <w:rPr>
@@ -6197,7 +6277,7 @@
           <w:lang w:eastAsia="en-GB"/>
         </w:rPr>
       </w:pPr>
-      <w:hyperlink w:anchor="_Toc180450582" w:history="1">
+      <w:hyperlink w:anchor="_Toc180620406" w:history="1">
         <w:r>
           <w:rPr>
             <w:rStyle w:val="Hyperlink"/>
@@ -6239,7 +6319,7 @@
             <w:noProof/>
             <w:webHidden/>
           </w:rPr>
-          <w:instrText xml:space="preserve"> PAGEREF _Toc180450582 \h </w:instrText>
+          <w:instrText xml:space="preserve"> PAGEREF _Toc180620406 \h </w:instrText>
         </w:r>
         <w:r>
           <w:rPr>
@@ -6283,7 +6363,7 @@
           <w:lang w:eastAsia="en-GB"/>
         </w:rPr>
       </w:pPr>
-      <w:hyperlink w:anchor="_Toc180450583" w:history="1">
+      <w:hyperlink w:anchor="_Toc180620407" w:history="1">
         <w:r>
           <w:rPr>
             <w:rStyle w:val="Hyperlink"/>
@@ -6325,7 +6405,7 @@
             <w:noProof/>
             <w:webHidden/>
           </w:rPr>
-          <w:instrText xml:space="preserve"> PAGEREF _Toc180450583 \h </w:instrText>
+          <w:instrText xml:space="preserve"> PAGEREF _Toc180620407 \h </w:instrText>
         </w:r>
         <w:r>
           <w:rPr>
@@ -6369,7 +6449,7 @@
           <w:lang w:eastAsia="en-GB"/>
         </w:rPr>
       </w:pPr>
-      <w:hyperlink w:anchor="_Toc180450584" w:history="1">
+      <w:hyperlink w:anchor="_Toc180620408" w:history="1">
         <w:r>
           <w:rPr>
             <w:rStyle w:val="Hyperlink"/>
@@ -6411,7 +6491,7 @@
             <w:noProof/>
             <w:webHidden/>
           </w:rPr>
-          <w:instrText xml:space="preserve"> PAGEREF _Toc180450584 \h </w:instrText>
+          <w:instrText xml:space="preserve"> PAGEREF _Toc180620408 \h </w:instrText>
         </w:r>
         <w:r>
           <w:rPr>
@@ -6455,7 +6535,7 @@
           <w:lang w:eastAsia="en-GB"/>
         </w:rPr>
       </w:pPr>
-      <w:hyperlink w:anchor="_Toc180450585" w:history="1">
+      <w:hyperlink w:anchor="_Toc180620409" w:history="1">
         <w:r>
           <w:rPr>
             <w:rStyle w:val="Hyperlink"/>
@@ -6497,7 +6577,7 @@
             <w:noProof/>
             <w:webHidden/>
           </w:rPr>
-          <w:instrText xml:space="preserve"> PAGEREF _Toc180450585 \h </w:instrText>
+          <w:instrText xml:space="preserve"> PAGEREF _Toc180620409 \h </w:instrText>
         </w:r>
         <w:r>
           <w:rPr>
@@ -6541,7 +6621,7 @@
           <w:lang w:eastAsia="en-GB"/>
         </w:rPr>
       </w:pPr>
-      <w:hyperlink w:anchor="_Toc180450586" w:history="1">
+      <w:hyperlink w:anchor="_Toc180620410" w:history="1">
         <w:r>
           <w:rPr>
             <w:rStyle w:val="Hyperlink"/>
@@ -6583,7 +6663,7 @@
             <w:noProof/>
             <w:webHidden/>
           </w:rPr>
-          <w:instrText xml:space="preserve"> PAGEREF _Toc180450586 \h </w:instrText>
+          <w:instrText xml:space="preserve"> PAGEREF _Toc180620410 \h </w:instrText>
         </w:r>
         <w:r>
           <w:rPr>
@@ -6627,7 +6707,7 @@
           <w:lang w:eastAsia="en-GB"/>
         </w:rPr>
       </w:pPr>
-      <w:hyperlink w:anchor="_Toc180450587" w:history="1">
+      <w:hyperlink w:anchor="_Toc180620411" w:history="1">
         <w:r>
           <w:rPr>
             <w:rStyle w:val="Hyperlink"/>
@@ -6669,7 +6749,7 @@
             <w:noProof/>
             <w:webHidden/>
           </w:rPr>
-          <w:instrText xml:space="preserve"> PAGEREF _Toc180450587 \h </w:instrText>
+          <w:instrText xml:space="preserve"> PAGEREF _Toc180620411 \h </w:instrText>
         </w:r>
         <w:r>
           <w:rPr>
@@ -6726,7 +6806,7 @@
       <w:pPr>
         <w:pStyle w:val="Heading1"/>
       </w:pPr>
-      <w:bookmarkStart w:id="4" w:name="_Toc180450525"/>
+      <w:bookmarkStart w:id="4" w:name="_Toc180620348"/>
       <w:r>
         <w:lastRenderedPageBreak/>
         <w:t>Introduction</w:t>
@@ -6781,7 +6861,7 @@
       <w:pPr>
         <w:pStyle w:val="Heading1"/>
       </w:pPr>
-      <w:bookmarkStart w:id="5" w:name="_Toc180450526"/>
+      <w:bookmarkStart w:id="5" w:name="_Toc180620349"/>
       <w:r>
         <w:t>Literature Review</w:t>
       </w:r>
@@ -6813,7 +6893,7 @@
       <w:pPr>
         <w:pStyle w:val="Heading1"/>
       </w:pPr>
-      <w:bookmarkStart w:id="6" w:name="_Toc180450527"/>
+      <w:bookmarkStart w:id="6" w:name="_Toc180620350"/>
       <w:r>
         <w:t>Methodology</w:t>
       </w:r>
@@ -7014,8 +7094,17 @@
     <w:p>
       <w:pPr>
         <w:pStyle w:val="ListParagraph"/>
-        <w:ind w:left="2160"/>
-      </w:pPr>
+        <w:numPr>
+          <w:ilvl w:val="2"/>
+          <w:numId w:val="27"/>
+        </w:numPr>
+      </w:pPr>
+      <w:r>
+        <w:t>Github for versionning</w:t>
+      </w:r>
+      <w:r>
+        <w:t xml:space="preserve"> and collaboration</w:t>
+      </w:r>
     </w:p>
     <w:p>
       <w:pPr>
@@ -7197,7 +7286,7 @@
       <w:pPr>
         <w:pStyle w:val="Heading1"/>
       </w:pPr>
-      <w:bookmarkStart w:id="7" w:name="_Toc180450528"/>
+      <w:bookmarkStart w:id="7" w:name="_Toc180620351"/>
       <w:r>
         <w:t>Mitigation</w:t>
       </w:r>
@@ -7228,7 +7317,7 @@
       <w:pPr>
         <w:pStyle w:val="Heading2"/>
       </w:pPr>
-      <w:bookmarkStart w:id="8" w:name="_Toc180450529"/>
+      <w:bookmarkStart w:id="8" w:name="_Toc180620352"/>
       <w:r>
         <w:t>Use Framework Security Features</w:t>
       </w:r>
@@ -7296,7 +7385,7 @@
       <w:pPr>
         <w:pStyle w:val="Heading2"/>
       </w:pPr>
-      <w:bookmarkStart w:id="9" w:name="_Toc180450530"/>
+      <w:bookmarkStart w:id="9" w:name="_Toc180620353"/>
       <w:r>
         <w:t>Regular Security Audits and Testing</w:t>
       </w:r>
@@ -7376,7 +7465,7 @@
       <w:pPr>
         <w:pStyle w:val="Heading1"/>
       </w:pPr>
-      <w:bookmarkStart w:id="10" w:name="_Toc180450531"/>
+      <w:bookmarkStart w:id="10" w:name="_Toc180620354"/>
       <w:r>
         <w:lastRenderedPageBreak/>
         <w:t>Vulnerabilities</w:t>
@@ -7390,7 +7479,7 @@
       <w:pPr>
         <w:pStyle w:val="Heading2"/>
       </w:pPr>
-      <w:bookmarkStart w:id="11" w:name="_Toc180450532"/>
+      <w:bookmarkStart w:id="11" w:name="_Toc180620355"/>
       <w:r>
         <w:t>Broken Access Control</w:t>
       </w:r>
@@ -7400,7 +7489,7 @@
       <w:pPr>
         <w:pStyle w:val="Heading3"/>
       </w:pPr>
-      <w:bookmarkStart w:id="12" w:name="_Toc180450533"/>
+      <w:bookmarkStart w:id="12" w:name="_Toc180620356"/>
       <w:r>
         <w:t>Description</w:t>
       </w:r>
@@ -7415,7 +7504,7 @@
       <w:pPr>
         <w:pStyle w:val="Heading3"/>
       </w:pPr>
-      <w:bookmarkStart w:id="13" w:name="_Toc180450534"/>
+      <w:bookmarkStart w:id="13" w:name="_Toc180620357"/>
       <w:r>
         <w:t>Occurrence</w:t>
       </w:r>
@@ -7430,7 +7519,7 @@
       <w:pPr>
         <w:pStyle w:val="Heading3"/>
       </w:pPr>
-      <w:bookmarkStart w:id="14" w:name="_Toc180450535"/>
+      <w:bookmarkStart w:id="14" w:name="_Toc180620358"/>
       <w:r>
         <w:t>Risk Measure</w:t>
       </w:r>
@@ -7445,7 +7534,7 @@
       <w:pPr>
         <w:pStyle w:val="Heading3"/>
       </w:pPr>
-      <w:bookmarkStart w:id="15" w:name="_Toc180450536"/>
+      <w:bookmarkStart w:id="15" w:name="_Toc180620359"/>
       <w:r>
         <w:t>Implementation example</w:t>
       </w:r>
@@ -7570,7 +7659,7 @@
         <w:rPr>
           <w:noProof/>
         </w:rPr>
-        <w:pict w14:anchorId="44C00019">
+        <w:pict w14:anchorId="7348CC3E">
           <v:rect id="_x0000_i1033" alt="" style="width:451.3pt;height:.05pt;mso-width-percent:0;mso-height-percent:0;mso-width-percent:0;mso-height-percent:0" o:hralign="center" o:hrstd="t" o:hr="t" fillcolor="#a0a0a0" stroked="f"/>
         </w:pict>
       </w:r>
@@ -7579,7 +7668,7 @@
       <w:pPr>
         <w:pStyle w:val="Heading2"/>
       </w:pPr>
-      <w:bookmarkStart w:id="16" w:name="_Toc180450537"/>
+      <w:bookmarkStart w:id="16" w:name="_Toc180620360"/>
       <w:r>
         <w:t>Cryptographic Failures</w:t>
       </w:r>
@@ -7589,7 +7678,7 @@
       <w:pPr>
         <w:pStyle w:val="Heading3"/>
       </w:pPr>
-      <w:bookmarkStart w:id="17" w:name="_Toc180450538"/>
+      <w:bookmarkStart w:id="17" w:name="_Toc180620361"/>
       <w:r>
         <w:t>Description</w:t>
       </w:r>
@@ -7604,7 +7693,7 @@
       <w:pPr>
         <w:pStyle w:val="Heading3"/>
       </w:pPr>
-      <w:bookmarkStart w:id="18" w:name="_Toc180450539"/>
+      <w:bookmarkStart w:id="18" w:name="_Toc180620362"/>
       <w:r>
         <w:lastRenderedPageBreak/>
         <w:t>Occurrence</w:t>
@@ -7620,7 +7709,7 @@
       <w:pPr>
         <w:pStyle w:val="Heading3"/>
       </w:pPr>
-      <w:bookmarkStart w:id="19" w:name="_Toc180450540"/>
+      <w:bookmarkStart w:id="19" w:name="_Toc180620363"/>
       <w:r>
         <w:t>Risk Measure</w:t>
       </w:r>
@@ -7635,7 +7724,7 @@
       <w:pPr>
         <w:pStyle w:val="Heading3"/>
       </w:pPr>
-      <w:bookmarkStart w:id="20" w:name="_Toc180450541"/>
+      <w:bookmarkStart w:id="20" w:name="_Toc180620364"/>
       <w:r>
         <w:t>Implementation example</w:t>
       </w:r>
@@ -7763,7 +7852,7 @@
         <w:rPr>
           <w:noProof/>
         </w:rPr>
-        <w:pict w14:anchorId="5D8B65D2">
+        <w:pict w14:anchorId="1816FAA6">
           <v:rect id="_x0000_i1032" alt="" style="width:451.3pt;height:.05pt;mso-width-percent:0;mso-height-percent:0;mso-width-percent:0;mso-height-percent:0" o:hralign="center" o:hrstd="t" o:hr="t" fillcolor="#a0a0a0" stroked="f"/>
         </w:pict>
       </w:r>
@@ -7772,7 +7861,7 @@
       <w:pPr>
         <w:pStyle w:val="Heading2"/>
       </w:pPr>
-      <w:bookmarkStart w:id="21" w:name="_Toc180450542"/>
+      <w:bookmarkStart w:id="21" w:name="_Toc180620365"/>
       <w:r>
         <w:t>Injection</w:t>
       </w:r>
@@ -7782,7 +7871,7 @@
       <w:pPr>
         <w:pStyle w:val="Heading3"/>
       </w:pPr>
-      <w:bookmarkStart w:id="22" w:name="_Toc180450543"/>
+      <w:bookmarkStart w:id="22" w:name="_Toc180620366"/>
       <w:r>
         <w:t>Description</w:t>
       </w:r>
@@ -7797,7 +7886,7 @@
       <w:pPr>
         <w:pStyle w:val="Heading3"/>
       </w:pPr>
-      <w:bookmarkStart w:id="23" w:name="_Toc180450544"/>
+      <w:bookmarkStart w:id="23" w:name="_Toc180620367"/>
       <w:r>
         <w:t>Occurrence</w:t>
       </w:r>
@@ -7812,7 +7901,7 @@
       <w:pPr>
         <w:pStyle w:val="Heading3"/>
       </w:pPr>
-      <w:bookmarkStart w:id="24" w:name="_Toc180450545"/>
+      <w:bookmarkStart w:id="24" w:name="_Toc180620368"/>
       <w:r>
         <w:t>Risk Measure</w:t>
       </w:r>
@@ -7827,7 +7916,7 @@
       <w:pPr>
         <w:pStyle w:val="Heading3"/>
       </w:pPr>
-      <w:bookmarkStart w:id="25" w:name="_Toc180450546"/>
+      <w:bookmarkStart w:id="25" w:name="_Toc180620369"/>
       <w:r>
         <w:t>Implementation example</w:t>
       </w:r>
@@ -8055,7 +8144,28 @@
         <w:t>Description</w:t>
       </w:r>
       <w:r>
-        <w:t>: The vulnerability exists in the client-side code (JavaScript) rather than on the server. The page's JavaScript modifies the DOM and executes the injected script.</w:t>
+        <w:t xml:space="preserve">: The vulnerability exists in the client-side code (JavaScript) rather than on the server. The page's JavaScript modifies the DOM </w:t>
+      </w:r>
+      <w:r>
+        <w:t>(</w:t>
+      </w:r>
+      <w:r>
+        <w:t>Document Object Model</w:t>
+      </w:r>
+      <w:r>
+        <w:t xml:space="preserve"> :</w:t>
+      </w:r>
+      <w:r>
+        <w:t xml:space="preserve"> programming interface for web documentslike an HTML or XML file</w:t>
+      </w:r>
+      <w:r>
+        <w:t>)</w:t>
+      </w:r>
+      <w:r>
+        <w:t>, allowing programming languages to manipulate the content, structure, and style of web pages dynamically</w:t>
+      </w:r>
+      <w:r>
+        <w:t>and executes the injected script.</w:t>
       </w:r>
     </w:p>
     <w:p>
@@ -8107,7 +8217,18 @@
         <w:t>Example of implementation</w:t>
       </w:r>
       <w:r>
+        <w:t xml:space="preserve"> of DOM based XSS</w:t>
+      </w:r>
+      <w:r>
         <w:t>:</w:t>
+      </w:r>
+    </w:p>
+    <w:p>
+      <w:r>
+        <w:t>In the website, g</w:t>
+      </w:r>
+      <w:r>
+        <w:t>o to the “contact” form, where the user can fill a form with his name, email and a message:</w:t>
       </w:r>
     </w:p>
     <w:tbl>
@@ -8118,8 +8239,8 @@
       </w:tblPr>
       <w:tblGrid>
         <w:gridCol w:w="875"/>
+        <w:gridCol w:w="4704"/>
         <w:gridCol w:w="4645"/>
-        <w:gridCol w:w="4704"/>
       </w:tblGrid>
       <w:tr>
         <w:trPr>
@@ -8170,7 +8291,6 @@
               <w:ind w:right="-185"/>
             </w:pPr>
             <w:r>
-              <w:lastRenderedPageBreak/>
               <w:t>script</w:t>
             </w:r>
           </w:p>
@@ -8181,11 +8301,14 @@
           </w:tcPr>
           <w:p>
             <w:r>
+              <w:rPr>
+                <w:noProof/>
+              </w:rPr>
               <w:drawing>
-                <wp:inline distT="0" distB="0" distL="0" distR="0" wp14:anchorId="187C27CF" wp14:editId="415472B7">
-                  <wp:extent cx="2813040" cy="1692000"/>
+                <wp:inline distT="0" distB="0" distL="0" distR="0" wp14:anchorId="2E9B5FA7" wp14:editId="19B1556C">
+                  <wp:extent cx="2849880" cy="1427466"/>
                   <wp:effectExtent l="0" t="0" r="0" b="0"/>
-                  <wp:docPr id="167794366" name="Picture 1"/>
+                  <wp:docPr id="812460005" name="Picture 1"/>
                   <wp:cNvGraphicFramePr>
                     <a:graphicFrameLocks xmlns:a="http://schemas.openxmlformats.org/drawingml/2006/main" noChangeAspect="1"/>
                   </wp:cNvGraphicFramePr>
@@ -8193,7 +8316,7 @@
                     <a:graphicData uri="http://schemas.openxmlformats.org/drawingml/2006/picture">
                       <pic:pic xmlns:pic="http://schemas.openxmlformats.org/drawingml/2006/picture">
                         <pic:nvPicPr>
-                          <pic:cNvPr id="167794366" name=""/>
+                          <pic:cNvPr id="812460005" name=""/>
                           <pic:cNvPicPr/>
                         </pic:nvPicPr>
                         <pic:blipFill>
@@ -8205,7 +8328,7 @@
                         <pic:spPr>
                           <a:xfrm>
                             <a:off x="0" y="0"/>
-                            <a:ext cx="2837249" cy="1706562"/>
+                            <a:ext cx="2913419" cy="1459292"/>
                           </a:xfrm>
                           <a:prstGeom prst="rect">
                             <a:avLst/>
@@ -8225,11 +8348,14 @@
           </w:tcPr>
           <w:p>
             <w:r>
+              <w:rPr>
+                <w:noProof/>
+              </w:rPr>
               <w:drawing>
-                <wp:inline distT="0" distB="0" distL="0" distR="0" wp14:anchorId="39F196E6" wp14:editId="1938697D">
-                  <wp:extent cx="2849880" cy="1427466"/>
+                <wp:inline distT="0" distB="0" distL="0" distR="0" wp14:anchorId="2BCAC171" wp14:editId="1C6BCCB7">
+                  <wp:extent cx="2813040" cy="1692000"/>
                   <wp:effectExtent l="0" t="0" r="0" b="0"/>
-                  <wp:docPr id="812460005" name="Picture 1"/>
+                  <wp:docPr id="167794366" name="Picture 1"/>
                   <wp:cNvGraphicFramePr>
                     <a:graphicFrameLocks xmlns:a="http://schemas.openxmlformats.org/drawingml/2006/main" noChangeAspect="1"/>
                   </wp:cNvGraphicFramePr>
@@ -8237,7 +8363,7 @@
                     <a:graphicData uri="http://schemas.openxmlformats.org/drawingml/2006/picture">
                       <pic:pic xmlns:pic="http://schemas.openxmlformats.org/drawingml/2006/picture">
                         <pic:nvPicPr>
-                          <pic:cNvPr id="812460005" name=""/>
+                          <pic:cNvPr id="167794366" name=""/>
                           <pic:cNvPicPr/>
                         </pic:nvPicPr>
                         <pic:blipFill>
@@ -8249,7 +8375,7 @@
                         <pic:spPr>
                           <a:xfrm>
                             <a:off x="0" y="0"/>
-                            <a:ext cx="2913419" cy="1459292"/>
+                            <a:ext cx="2837249" cy="1706562"/>
                           </a:xfrm>
                           <a:prstGeom prst="rect">
                             <a:avLst/>
@@ -8287,10 +8413,13 @@
           </w:tcPr>
           <w:p>
             <w:r>
+              <w:rPr>
+                <w:noProof/>
+              </w:rPr>
               <w:drawing>
-                <wp:inline distT="0" distB="0" distL="0" distR="0" wp14:anchorId="519C2DB3" wp14:editId="45A2BCB8">
+                <wp:inline distT="0" distB="0" distL="0" distR="0" wp14:anchorId="519C2DB3" wp14:editId="39754B54">
                   <wp:extent cx="2075828" cy="1944000"/>
-                  <wp:effectExtent l="0" t="0" r="0" b="0"/>
+                  <wp:effectExtent l="12700" t="12700" r="6985" b="12065"/>
                   <wp:docPr id="1744822259" name="Picture 1"/>
                   <wp:cNvGraphicFramePr>
                     <a:graphicFrameLocks xmlns:a="http://schemas.openxmlformats.org/drawingml/2006/main" noChangeAspect="1"/>
@@ -8316,6 +8445,11 @@
                           <a:prstGeom prst="rect">
                             <a:avLst/>
                           </a:prstGeom>
+                          <a:ln>
+                            <a:solidFill>
+                              <a:schemeClr val="accent1"/>
+                            </a:solidFill>
+                          </a:ln>
                         </pic:spPr>
                       </pic:pic>
                     </a:graphicData>
@@ -8331,10 +8465,13 @@
           </w:tcPr>
           <w:p>
             <w:r>
+              <w:rPr>
+                <w:noProof/>
+              </w:rPr>
               <w:drawing>
-                <wp:inline distT="0" distB="0" distL="0" distR="0" wp14:anchorId="011F4D29" wp14:editId="376DD833">
+                <wp:inline distT="0" distB="0" distL="0" distR="0" wp14:anchorId="011F4D29" wp14:editId="64130BDE">
                   <wp:extent cx="1735200" cy="1888233"/>
-                  <wp:effectExtent l="0" t="0" r="5080" b="4445"/>
+                  <wp:effectExtent l="12700" t="12700" r="17780" b="17145"/>
                   <wp:docPr id="1281138680" name="Picture 1" descr="A screenshot of a computer&#10;&#10;Description automatically generated"/>
                   <wp:cNvGraphicFramePr>
                     <a:graphicFrameLocks xmlns:a="http://schemas.openxmlformats.org/drawingml/2006/main" noChangeAspect="1"/>
@@ -8360,7 +8497,9 @@
                             <a:avLst/>
                           </a:prstGeom>
                           <a:ln>
-                            <a:noFill/>
+                            <a:solidFill>
+                              <a:schemeClr val="accent1"/>
+                            </a:solidFill>
                           </a:ln>
                           <a:extLst>
                             <a:ext uri="{53640926-AAD7-44D8-BBD7-CCE9431645EC}">
@@ -8398,12 +8537,64 @@
           <w:tcPr>
             <w:tcW w:w="3736" w:type="dxa"/>
           </w:tcPr>
+          <w:p/>
           <w:p>
             <w:r>
+              <w:rPr>
+                <w:noProof/>
+              </w:rPr>
               <w:drawing>
-                <wp:inline distT="0" distB="0" distL="0" distR="0" wp14:anchorId="5F3667AB" wp14:editId="4534028F">
+                <wp:inline distT="0" distB="0" distL="0" distR="0" wp14:anchorId="5FF0DD67" wp14:editId="00F5251B">
+                  <wp:extent cx="2321894" cy="648000"/>
+                  <wp:effectExtent l="12700" t="12700" r="15240" b="12700"/>
+                  <wp:docPr id="2124965834" name="Picture 1"/>
+                  <wp:cNvGraphicFramePr>
+                    <a:graphicFrameLocks xmlns:a="http://schemas.openxmlformats.org/drawingml/2006/main" noChangeAspect="1"/>
+                  </wp:cNvGraphicFramePr>
+                  <a:graphic xmlns:a="http://schemas.openxmlformats.org/drawingml/2006/main">
+                    <a:graphicData uri="http://schemas.openxmlformats.org/drawingml/2006/picture">
+                      <pic:pic xmlns:pic="http://schemas.openxmlformats.org/drawingml/2006/picture">
+                        <pic:nvPicPr>
+                          <pic:cNvPr id="2124965834" name=""/>
+                          <pic:cNvPicPr/>
+                        </pic:nvPicPr>
+                        <pic:blipFill>
+                          <a:blip r:embed="rId13"/>
+                          <a:stretch>
+                            <a:fillRect/>
+                          </a:stretch>
+                        </pic:blipFill>
+                        <pic:spPr>
+                          <a:xfrm>
+                            <a:off x="0" y="0"/>
+                            <a:ext cx="2476318" cy="691097"/>
+                          </a:xfrm>
+                          <a:prstGeom prst="rect">
+                            <a:avLst/>
+                          </a:prstGeom>
+                          <a:ln>
+                            <a:solidFill>
+                              <a:schemeClr val="accent1"/>
+                            </a:solidFill>
+                          </a:ln>
+                        </pic:spPr>
+                      </pic:pic>
+                    </a:graphicData>
+                  </a:graphic>
+                </wp:inline>
+              </w:drawing>
+            </w:r>
+          </w:p>
+          <w:p/>
+          <w:p>
+            <w:r>
+              <w:rPr>
+                <w:noProof/>
+              </w:rPr>
+              <w:drawing>
+                <wp:inline distT="0" distB="0" distL="0" distR="0" wp14:anchorId="3DB6AF3E" wp14:editId="426F47EB">
                   <wp:extent cx="2234488" cy="1051200"/>
-                  <wp:effectExtent l="0" t="0" r="1270" b="3175"/>
+                  <wp:effectExtent l="12700" t="12700" r="13970" b="15875"/>
                   <wp:docPr id="1406089988" name="Picture 1"/>
                   <wp:cNvGraphicFramePr>
                     <a:graphicFrameLocks xmlns:a="http://schemas.openxmlformats.org/drawingml/2006/main" noChangeAspect="1"/>
@@ -8416,7 +8607,7 @@
                           <pic:cNvPicPr/>
                         </pic:nvPicPr>
                         <pic:blipFill>
-                          <a:blip r:embed="rId13"/>
+                          <a:blip r:embed="rId14"/>
                           <a:stretch>
                             <a:fillRect/>
                           </a:stretch>
@@ -8429,6 +8620,11 @@
                           <a:prstGeom prst="rect">
                             <a:avLst/>
                           </a:prstGeom>
+                          <a:ln>
+                            <a:solidFill>
+                              <a:schemeClr val="accent1"/>
+                            </a:solidFill>
+                          </a:ln>
                         </pic:spPr>
                       </pic:pic>
                     </a:graphicData>
@@ -8444,10 +8640,13 @@
           </w:tcPr>
           <w:p>
             <w:r>
+              <w:rPr>
+                <w:noProof/>
+              </w:rPr>
               <w:drawing>
-                <wp:inline distT="0" distB="0" distL="0" distR="0" wp14:anchorId="77466B7C" wp14:editId="17507F11">
+                <wp:inline distT="0" distB="0" distL="0" distR="0" wp14:anchorId="77466B7C" wp14:editId="69C65F2C">
                   <wp:extent cx="2613600" cy="1534591"/>
-                  <wp:effectExtent l="0" t="0" r="3175" b="2540"/>
+                  <wp:effectExtent l="12700" t="12700" r="15875" b="15240"/>
                   <wp:docPr id="152370741" name="Picture 1" descr="A screenshot of a computer&#10;&#10;Description automatically generated"/>
                   <wp:cNvGraphicFramePr>
                     <a:graphicFrameLocks xmlns:a="http://schemas.openxmlformats.org/drawingml/2006/main" noChangeAspect="1"/>
@@ -8460,7 +8659,7 @@
                           <pic:cNvPicPr/>
                         </pic:nvPicPr>
                         <pic:blipFill>
-                          <a:blip r:embed="rId14"/>
+                          <a:blip r:embed="rId15"/>
                           <a:stretch>
                             <a:fillRect/>
                           </a:stretch>
@@ -8473,6 +8672,11 @@
                           <a:prstGeom prst="rect">
                             <a:avLst/>
                           </a:prstGeom>
+                          <a:ln>
+                            <a:solidFill>
+                              <a:schemeClr val="accent1"/>
+                            </a:solidFill>
+                          </a:ln>
                         </pic:spPr>
                       </pic:pic>
                     </a:graphicData>
@@ -8487,11 +8691,13 @@
     <w:p/>
     <w:p>
       <w:pPr>
-        <w:pStyle w:val="Heading4"/>
-      </w:pPr>
+        <w:pStyle w:val="Heading3"/>
+      </w:pPr>
+      <w:bookmarkStart w:id="26" w:name="_Toc180620370"/>
       <w:r>
         <w:t>Mitigation Strategies</w:t>
       </w:r>
+      <w:bookmarkEnd w:id="26"/>
     </w:p>
     <w:p>
       <w:r>
@@ -8653,6 +8859,7 @@
           <w:lang w:eastAsia="en-GB"/>
           <w14:ligatures w14:val="none"/>
         </w:rPr>
+        <w:lastRenderedPageBreak/>
         <w:t>Use whitelisting to define acceptable input formats (e.g., only allow certain characters, lengths, or types).</w:t>
       </w:r>
     </w:p>
@@ -8749,7 +8956,6 @@
           <w:lang w:eastAsia="en-GB"/>
           <w14:ligatures w14:val="none"/>
         </w:rPr>
-        <w:lastRenderedPageBreak/>
         <w:t>Avoid using functions that execute code directly from user input, like eval() or innerHTML, without proper sanitization.</w:t>
       </w:r>
     </w:p>
@@ -8982,10 +9188,7 @@
         <w:t>Implement a CSP to restrict sources of executable scripts</w:t>
       </w:r>
       <w:r>
-        <w:t xml:space="preserve"> </w:t>
-      </w:r>
-      <w:r>
-        <w:t>in .htaccess if Apache server, otherwise in all php files</w:t>
+        <w:t xml:space="preserve"> in .htaccess if Apache server, otherwise in all php files</w:t>
       </w:r>
       <w:r>
         <w:t>.</w:t>
@@ -9095,25 +9298,7 @@
           <w:lang w:eastAsia="en-GB"/>
           <w14:ligatures w14:val="none"/>
         </w:rPr>
-        <w:t>X-XSS-Protection</w:t>
-      </w:r>
-      <w:r>
-        <w:rPr>
-          <w:rFonts w:ascii="Times New Roman" w:eastAsia="Times New Roman" w:hAnsi="Times New Roman" w:cs="Times New Roman"/>
-          <w:kern w:val="0"/>
-          <w:lang w:eastAsia="en-GB"/>
-          <w14:ligatures w14:val="none"/>
-        </w:rPr>
-        <w:t xml:space="preserve"> </w:t>
-      </w:r>
-      <w:r>
-        <w:rPr>
-          <w:rFonts w:ascii="Times New Roman" w:eastAsia="Times New Roman" w:hAnsi="Times New Roman" w:cs="Times New Roman"/>
-          <w:kern w:val="0"/>
-          <w:lang w:eastAsia="en-GB"/>
-          <w14:ligatures w14:val="none"/>
-        </w:rPr>
-        <w:t>can help block some reflected XSS attacks by detecting potential vulnerabilities.</w:t>
+        <w:t>X-XSS-Protection can help block some reflected XSS attacks by detecting potential vulnerabilities.</w:t>
       </w:r>
     </w:p>
     <w:p>
@@ -9169,6 +9354,7 @@
           <w:lang w:eastAsia="en-GB"/>
           <w14:ligatures w14:val="none"/>
         </w:rPr>
+        <w:lastRenderedPageBreak/>
         <w:t>Set the Content-Security-Policy HTTP header to specify allowed sources for scripts, styles, images, and other resources.</w:t>
       </w:r>
       <w:r>
@@ -9232,7 +9418,7 @@
         </w:rPr>
         <w:t xml:space="preserve">Content-Security-Policy: default-src 'self'; script-src 'self' </w:t>
       </w:r>
-      <w:hyperlink r:id="rId15" w:history="1">
+      <w:hyperlink r:id="rId16" w:history="1">
         <w:r>
           <w:rPr>
             <w:rStyle w:val="Hyperlink"/>
@@ -9389,7 +9575,6 @@
           <w:lang w:eastAsia="en-GB"/>
           <w14:ligatures w14:val="none"/>
         </w:rPr>
-        <w:lastRenderedPageBreak/>
         <w:t>Regularly review and update your CSP to ensure it reflects your application's needs.</w:t>
       </w:r>
     </w:p>
@@ -9809,7 +9994,7 @@
         <w:rPr>
           <w:noProof/>
         </w:rPr>
-        <w:pict w14:anchorId="0EDBEF77">
+        <w:pict w14:anchorId="7D60D8AC">
           <v:rect id="_x0000_i1031" alt="" style="width:451.3pt;height:.05pt;mso-width-percent:0;mso-height-percent:0;mso-width-percent:0;mso-height-percent:0" o:hralign="center" o:hrstd="t" o:hr="t" fillcolor="#a0a0a0" stroked="f"/>
         </w:pict>
       </w:r>
@@ -9822,21 +10007,21 @@
           <w:bCs/>
         </w:rPr>
       </w:pPr>
-      <w:bookmarkStart w:id="26" w:name="_Toc180450547"/>
+      <w:bookmarkStart w:id="27" w:name="_Toc180620371"/>
       <w:r>
         <w:t>Insecure Design</w:t>
       </w:r>
-      <w:bookmarkEnd w:id="26"/>
+      <w:bookmarkEnd w:id="27"/>
     </w:p>
     <w:p>
       <w:pPr>
         <w:pStyle w:val="Heading3"/>
       </w:pPr>
-      <w:bookmarkStart w:id="27" w:name="_Toc180450548"/>
+      <w:bookmarkStart w:id="28" w:name="_Toc180620372"/>
       <w:r>
         <w:t>Description</w:t>
       </w:r>
-      <w:bookmarkEnd w:id="27"/>
+      <w:bookmarkEnd w:id="28"/>
     </w:p>
     <w:p>
       <w:r>
@@ -9847,11 +10032,12 @@
       <w:pPr>
         <w:pStyle w:val="Heading3"/>
       </w:pPr>
-      <w:bookmarkStart w:id="28" w:name="_Toc180450549"/>
-      <w:r>
+      <w:bookmarkStart w:id="29" w:name="_Toc180620373"/>
+      <w:r>
+        <w:lastRenderedPageBreak/>
         <w:t>Occurrence</w:t>
       </w:r>
-      <w:bookmarkEnd w:id="28"/>
+      <w:bookmarkEnd w:id="29"/>
     </w:p>
     <w:p>
       <w:r>
@@ -9862,12 +10048,11 @@
       <w:pPr>
         <w:pStyle w:val="Heading3"/>
       </w:pPr>
-      <w:bookmarkStart w:id="29" w:name="_Toc180450550"/>
-      <w:r>
-        <w:lastRenderedPageBreak/>
+      <w:bookmarkStart w:id="30" w:name="_Toc180620374"/>
+      <w:r>
         <w:t>Risk Measure</w:t>
       </w:r>
-      <w:bookmarkEnd w:id="29"/>
+      <w:bookmarkEnd w:id="30"/>
     </w:p>
     <w:p>
       <w:r>
@@ -9878,11 +10063,11 @@
       <w:pPr>
         <w:pStyle w:val="Heading3"/>
       </w:pPr>
-      <w:bookmarkStart w:id="30" w:name="_Toc180450551"/>
+      <w:bookmarkStart w:id="31" w:name="_Toc180620375"/>
       <w:r>
         <w:t>Implementation example</w:t>
       </w:r>
-      <w:bookmarkEnd w:id="30"/>
+      <w:bookmarkEnd w:id="31"/>
     </w:p>
     <w:p>
       <w:pPr>
@@ -10000,7 +10185,7 @@
         <w:rPr>
           <w:noProof/>
         </w:rPr>
-        <w:pict w14:anchorId="574A7541">
+        <w:pict w14:anchorId="5C51BC07">
           <v:rect id="_x0000_i1030" alt="" style="width:451.3pt;height:.05pt;mso-width-percent:0;mso-height-percent:0;mso-width-percent:0;mso-height-percent:0" o:hralign="center" o:hrstd="t" o:hr="t" fillcolor="#a0a0a0" stroked="f"/>
         </w:pict>
       </w:r>
@@ -10009,21 +10194,21 @@
       <w:pPr>
         <w:pStyle w:val="Heading2"/>
       </w:pPr>
-      <w:bookmarkStart w:id="31" w:name="_Toc180450552"/>
+      <w:bookmarkStart w:id="32" w:name="_Toc180620376"/>
       <w:r>
         <w:t>Security Misconfiguration</w:t>
       </w:r>
-      <w:bookmarkEnd w:id="31"/>
+      <w:bookmarkEnd w:id="32"/>
     </w:p>
     <w:p>
       <w:pPr>
         <w:pStyle w:val="Heading3"/>
       </w:pPr>
-      <w:bookmarkStart w:id="32" w:name="_Toc180450553"/>
+      <w:bookmarkStart w:id="33" w:name="_Toc180620377"/>
       <w:r>
         <w:t>Description</w:t>
       </w:r>
-      <w:bookmarkEnd w:id="32"/>
+      <w:bookmarkEnd w:id="33"/>
     </w:p>
     <w:p>
       <w:r>
@@ -10034,11 +10219,11 @@
       <w:pPr>
         <w:pStyle w:val="Heading3"/>
       </w:pPr>
-      <w:bookmarkStart w:id="33" w:name="_Toc180450554"/>
+      <w:bookmarkStart w:id="34" w:name="_Toc180620378"/>
       <w:r>
         <w:t>Occurrence</w:t>
       </w:r>
-      <w:bookmarkEnd w:id="33"/>
+      <w:bookmarkEnd w:id="34"/>
     </w:p>
     <w:p>
       <w:r>
@@ -10049,11 +10234,11 @@
       <w:pPr>
         <w:pStyle w:val="Heading3"/>
       </w:pPr>
-      <w:bookmarkStart w:id="34" w:name="_Toc180450555"/>
+      <w:bookmarkStart w:id="35" w:name="_Toc180620379"/>
       <w:r>
         <w:t>Risk Measure</w:t>
       </w:r>
-      <w:bookmarkEnd w:id="34"/>
+      <w:bookmarkEnd w:id="35"/>
     </w:p>
     <w:p>
       <w:r>
@@ -10064,11 +10249,11 @@
       <w:pPr>
         <w:pStyle w:val="Heading3"/>
       </w:pPr>
-      <w:bookmarkStart w:id="35" w:name="_Toc180450556"/>
+      <w:bookmarkStart w:id="36" w:name="_Toc180620380"/>
       <w:r>
         <w:t>Implementation example</w:t>
       </w:r>
-      <w:bookmarkEnd w:id="35"/>
+      <w:bookmarkEnd w:id="36"/>
     </w:p>
     <w:p>
       <w:pPr>
@@ -10101,6 +10286,7 @@
           <w:b/>
           <w:bCs/>
         </w:rPr>
+        <w:lastRenderedPageBreak/>
         <w:t>Mitigation</w:t>
       </w:r>
       <w:r>
@@ -10112,7 +10298,6 @@
         <w:pStyle w:val="Heading4"/>
       </w:pPr>
       <w:r>
-        <w:lastRenderedPageBreak/>
         <w:t>Medium Difficulty Detection:</w:t>
       </w:r>
     </w:p>
@@ -10187,7 +10372,7 @@
         <w:rPr>
           <w:noProof/>
         </w:rPr>
-        <w:pict w14:anchorId="74782E2D">
+        <w:pict w14:anchorId="39E7D195">
           <v:rect id="_x0000_i1029" alt="" style="width:451.3pt;height:.05pt;mso-width-percent:0;mso-height-percent:0;mso-width-percent:0;mso-height-percent:0" o:hralign="center" o:hrstd="t" o:hr="t" fillcolor="#a0a0a0" stroked="f"/>
         </w:pict>
       </w:r>
@@ -10196,21 +10381,21 @@
       <w:pPr>
         <w:pStyle w:val="Heading2"/>
       </w:pPr>
-      <w:bookmarkStart w:id="36" w:name="_Toc180450557"/>
+      <w:bookmarkStart w:id="37" w:name="_Toc180620381"/>
       <w:r>
         <w:t>Vulnerable and Outdated Components</w:t>
       </w:r>
-      <w:bookmarkEnd w:id="36"/>
+      <w:bookmarkEnd w:id="37"/>
     </w:p>
     <w:p>
       <w:pPr>
         <w:pStyle w:val="Heading3"/>
       </w:pPr>
-      <w:bookmarkStart w:id="37" w:name="_Toc180450558"/>
+      <w:bookmarkStart w:id="38" w:name="_Toc180620382"/>
       <w:r>
         <w:t>Description</w:t>
       </w:r>
-      <w:bookmarkEnd w:id="37"/>
+      <w:bookmarkEnd w:id="38"/>
     </w:p>
     <w:p>
       <w:r>
@@ -10221,11 +10406,11 @@
       <w:pPr>
         <w:pStyle w:val="Heading3"/>
       </w:pPr>
-      <w:bookmarkStart w:id="38" w:name="_Toc180450559"/>
+      <w:bookmarkStart w:id="39" w:name="_Toc180620383"/>
       <w:r>
         <w:t>Occurrence</w:t>
       </w:r>
-      <w:bookmarkEnd w:id="38"/>
+      <w:bookmarkEnd w:id="39"/>
     </w:p>
     <w:p>
       <w:r>
@@ -10236,11 +10421,11 @@
       <w:pPr>
         <w:pStyle w:val="Heading3"/>
       </w:pPr>
-      <w:bookmarkStart w:id="39" w:name="_Toc180450560"/>
+      <w:bookmarkStart w:id="40" w:name="_Toc180620384"/>
       <w:r>
         <w:t>Risk Measure</w:t>
       </w:r>
-      <w:bookmarkEnd w:id="39"/>
+      <w:bookmarkEnd w:id="40"/>
     </w:p>
     <w:p>
       <w:r>
@@ -10251,11 +10436,11 @@
       <w:pPr>
         <w:pStyle w:val="Heading3"/>
       </w:pPr>
-      <w:bookmarkStart w:id="40" w:name="_Toc180450561"/>
+      <w:bookmarkStart w:id="41" w:name="_Toc180620385"/>
       <w:r>
         <w:t>Implementation example</w:t>
       </w:r>
-      <w:bookmarkEnd w:id="40"/>
+      <w:bookmarkEnd w:id="41"/>
     </w:p>
     <w:p>
       <w:pPr>
@@ -10374,7 +10559,7 @@
         <w:rPr>
           <w:noProof/>
         </w:rPr>
-        <w:pict w14:anchorId="69ED0A66">
+        <w:pict w14:anchorId="77420E1B">
           <v:rect id="_x0000_i1028" alt="" style="width:451.3pt;height:.05pt;mso-width-percent:0;mso-height-percent:0;mso-width-percent:0;mso-height-percent:0" o:hralign="center" o:hrstd="t" o:hr="t" fillcolor="#a0a0a0" stroked="f"/>
         </w:pict>
       </w:r>
@@ -10383,21 +10568,21 @@
       <w:pPr>
         <w:pStyle w:val="Heading2"/>
       </w:pPr>
-      <w:bookmarkStart w:id="41" w:name="_Toc180450562"/>
+      <w:bookmarkStart w:id="42" w:name="_Toc180620386"/>
       <w:r>
         <w:t>Identification and Authentication Failures</w:t>
       </w:r>
-      <w:bookmarkEnd w:id="41"/>
+      <w:bookmarkEnd w:id="42"/>
     </w:p>
     <w:p>
       <w:pPr>
         <w:pStyle w:val="Heading3"/>
       </w:pPr>
-      <w:bookmarkStart w:id="42" w:name="_Toc180450563"/>
+      <w:bookmarkStart w:id="43" w:name="_Toc180620387"/>
       <w:r>
         <w:t>Description</w:t>
       </w:r>
-      <w:bookmarkEnd w:id="42"/>
+      <w:bookmarkEnd w:id="43"/>
     </w:p>
     <w:p>
       <w:r>
@@ -10408,11 +10593,11 @@
       <w:pPr>
         <w:pStyle w:val="Heading3"/>
       </w:pPr>
-      <w:bookmarkStart w:id="43" w:name="_Toc180450564"/>
+      <w:bookmarkStart w:id="44" w:name="_Toc180620388"/>
       <w:r>
         <w:t>Occurrence</w:t>
       </w:r>
-      <w:bookmarkEnd w:id="43"/>
+      <w:bookmarkEnd w:id="44"/>
     </w:p>
     <w:p>
       <w:r>
@@ -10423,11 +10608,11 @@
       <w:pPr>
         <w:pStyle w:val="Heading3"/>
       </w:pPr>
-      <w:bookmarkStart w:id="44" w:name="_Toc180450565"/>
+      <w:bookmarkStart w:id="45" w:name="_Toc180620389"/>
       <w:r>
         <w:t>Risk Measure</w:t>
       </w:r>
-      <w:bookmarkEnd w:id="44"/>
+      <w:bookmarkEnd w:id="45"/>
     </w:p>
     <w:p>
       <w:r>
@@ -10438,11 +10623,11 @@
       <w:pPr>
         <w:pStyle w:val="Heading3"/>
       </w:pPr>
-      <w:bookmarkStart w:id="45" w:name="_Toc180450566"/>
+      <w:bookmarkStart w:id="46" w:name="_Toc180620390"/>
       <w:r>
         <w:t>Implementation example</w:t>
       </w:r>
-      <w:bookmarkEnd w:id="45"/>
+      <w:bookmarkEnd w:id="46"/>
     </w:p>
     <w:p>
       <w:pPr>
@@ -10560,7 +10745,7 @@
         <w:rPr>
           <w:noProof/>
         </w:rPr>
-        <w:pict w14:anchorId="735374AA">
+        <w:pict w14:anchorId="56DAB815">
           <v:rect id="_x0000_i1027" alt="" style="width:451.3pt;height:.05pt;mso-width-percent:0;mso-height-percent:0;mso-width-percent:0;mso-height-percent:0" o:hralign="center" o:hrstd="t" o:hr="t" fillcolor="#a0a0a0" stroked="f"/>
         </w:pict>
       </w:r>
@@ -10569,21 +10754,21 @@
       <w:pPr>
         <w:pStyle w:val="Heading2"/>
       </w:pPr>
-      <w:bookmarkStart w:id="46" w:name="_Toc180450567"/>
+      <w:bookmarkStart w:id="47" w:name="_Toc180620391"/>
       <w:r>
         <w:t>Software and Data Integrity Failures</w:t>
       </w:r>
-      <w:bookmarkEnd w:id="46"/>
+      <w:bookmarkEnd w:id="47"/>
     </w:p>
     <w:p>
       <w:pPr>
         <w:pStyle w:val="Heading3"/>
       </w:pPr>
-      <w:bookmarkStart w:id="47" w:name="_Toc180450568"/>
+      <w:bookmarkStart w:id="48" w:name="_Toc180620392"/>
       <w:r>
         <w:t>Description</w:t>
       </w:r>
-      <w:bookmarkEnd w:id="47"/>
+      <w:bookmarkEnd w:id="48"/>
     </w:p>
     <w:p>
       <w:r>
@@ -10594,12 +10779,12 @@
       <w:pPr>
         <w:pStyle w:val="Heading3"/>
       </w:pPr>
-      <w:bookmarkStart w:id="48" w:name="_Toc180450569"/>
+      <w:bookmarkStart w:id="49" w:name="_Toc180620393"/>
       <w:r>
         <w:lastRenderedPageBreak/>
         <w:t>Occurrence</w:t>
       </w:r>
-      <w:bookmarkEnd w:id="48"/>
+      <w:bookmarkEnd w:id="49"/>
     </w:p>
     <w:p>
       <w:r>
@@ -10610,11 +10795,11 @@
       <w:pPr>
         <w:pStyle w:val="Heading3"/>
       </w:pPr>
-      <w:bookmarkStart w:id="49" w:name="_Toc180450570"/>
+      <w:bookmarkStart w:id="50" w:name="_Toc180620394"/>
       <w:r>
         <w:t>Risk Measure</w:t>
       </w:r>
-      <w:bookmarkEnd w:id="49"/>
+      <w:bookmarkEnd w:id="50"/>
     </w:p>
     <w:p>
       <w:r>
@@ -10625,11 +10810,11 @@
       <w:pPr>
         <w:pStyle w:val="Heading3"/>
       </w:pPr>
-      <w:bookmarkStart w:id="50" w:name="_Toc180450571"/>
+      <w:bookmarkStart w:id="51" w:name="_Toc180620395"/>
       <w:r>
         <w:t>Implementation example</w:t>
       </w:r>
-      <w:bookmarkEnd w:id="50"/>
+      <w:bookmarkEnd w:id="51"/>
     </w:p>
     <w:p>
       <w:pPr>
@@ -10747,7 +10932,7 @@
         <w:rPr>
           <w:noProof/>
         </w:rPr>
-        <w:pict w14:anchorId="78422C6B">
+        <w:pict w14:anchorId="1BDB1BB3">
           <v:rect id="_x0000_i1026" alt="" style="width:451.3pt;height:.05pt;mso-width-percent:0;mso-height-percent:0;mso-width-percent:0;mso-height-percent:0" o:hralign="center" o:hrstd="t" o:hr="t" fillcolor="#a0a0a0" stroked="f"/>
         </w:pict>
       </w:r>
@@ -10756,21 +10941,21 @@
       <w:pPr>
         <w:pStyle w:val="Heading2"/>
       </w:pPr>
-      <w:bookmarkStart w:id="51" w:name="_Toc180450572"/>
+      <w:bookmarkStart w:id="52" w:name="_Toc180620396"/>
       <w:r>
         <w:t>Security Logging and Monitoring Failures</w:t>
       </w:r>
-      <w:bookmarkEnd w:id="51"/>
+      <w:bookmarkEnd w:id="52"/>
     </w:p>
     <w:p>
       <w:pPr>
         <w:pStyle w:val="Heading3"/>
       </w:pPr>
-      <w:bookmarkStart w:id="52" w:name="_Toc180450573"/>
+      <w:bookmarkStart w:id="53" w:name="_Toc180620397"/>
       <w:r>
         <w:t>Description</w:t>
       </w:r>
-      <w:bookmarkEnd w:id="52"/>
+      <w:bookmarkEnd w:id="53"/>
     </w:p>
     <w:p>
       <w:r>
@@ -10781,11 +10966,11 @@
       <w:pPr>
         <w:pStyle w:val="Heading3"/>
       </w:pPr>
-      <w:bookmarkStart w:id="53" w:name="_Toc180450574"/>
+      <w:bookmarkStart w:id="54" w:name="_Toc180620398"/>
       <w:r>
         <w:t>Occurrence</w:t>
       </w:r>
-      <w:bookmarkEnd w:id="53"/>
+      <w:bookmarkEnd w:id="54"/>
     </w:p>
     <w:p>
       <w:r>
@@ -10796,11 +10981,11 @@
       <w:pPr>
         <w:pStyle w:val="Heading3"/>
       </w:pPr>
-      <w:bookmarkStart w:id="54" w:name="_Toc180450575"/>
+      <w:bookmarkStart w:id="55" w:name="_Toc180620399"/>
       <w:r>
         <w:t>Risk Measure</w:t>
       </w:r>
-      <w:bookmarkEnd w:id="54"/>
+      <w:bookmarkEnd w:id="55"/>
     </w:p>
     <w:p>
       <w:r>
@@ -10811,12 +10996,12 @@
       <w:pPr>
         <w:pStyle w:val="Heading3"/>
       </w:pPr>
-      <w:bookmarkStart w:id="55" w:name="_Toc180450576"/>
+      <w:bookmarkStart w:id="56" w:name="_Toc180620400"/>
       <w:r>
         <w:lastRenderedPageBreak/>
         <w:t>Implementation example</w:t>
       </w:r>
-      <w:bookmarkEnd w:id="55"/>
+      <w:bookmarkEnd w:id="56"/>
     </w:p>
     <w:p>
       <w:pPr>
@@ -10934,7 +11119,7 @@
         <w:rPr>
           <w:noProof/>
         </w:rPr>
-        <w:pict w14:anchorId="3DE8BD52">
+        <w:pict w14:anchorId="4F6F147F">
           <v:rect id="_x0000_i1025" alt="" style="width:451.3pt;height:.05pt;mso-width-percent:0;mso-height-percent:0;mso-width-percent:0;mso-height-percent:0" o:hralign="center" o:hrstd="t" o:hr="t" fillcolor="#a0a0a0" stroked="f"/>
         </w:pict>
       </w:r>
@@ -10943,21 +11128,21 @@
       <w:pPr>
         <w:pStyle w:val="Heading2"/>
       </w:pPr>
-      <w:bookmarkStart w:id="56" w:name="_Toc180450577"/>
+      <w:bookmarkStart w:id="57" w:name="_Toc180620401"/>
       <w:r>
         <w:t>Server-Side Request Forgery (SSRF)</w:t>
       </w:r>
-      <w:bookmarkEnd w:id="56"/>
+      <w:bookmarkEnd w:id="57"/>
     </w:p>
     <w:p>
       <w:pPr>
         <w:pStyle w:val="Heading3"/>
       </w:pPr>
-      <w:bookmarkStart w:id="57" w:name="_Toc180450578"/>
+      <w:bookmarkStart w:id="58" w:name="_Toc180620402"/>
       <w:r>
         <w:t>Description</w:t>
       </w:r>
-      <w:bookmarkEnd w:id="57"/>
+      <w:bookmarkEnd w:id="58"/>
     </w:p>
     <w:p>
       <w:r>
@@ -10968,11 +11153,11 @@
       <w:pPr>
         <w:pStyle w:val="Heading3"/>
       </w:pPr>
-      <w:bookmarkStart w:id="58" w:name="_Toc180450579"/>
+      <w:bookmarkStart w:id="59" w:name="_Toc180620403"/>
       <w:r>
         <w:t>Occurrence</w:t>
       </w:r>
-      <w:bookmarkEnd w:id="58"/>
+      <w:bookmarkEnd w:id="59"/>
     </w:p>
     <w:p>
       <w:r>
@@ -10983,11 +11168,11 @@
       <w:pPr>
         <w:pStyle w:val="Heading3"/>
       </w:pPr>
-      <w:bookmarkStart w:id="59" w:name="_Toc180450580"/>
+      <w:bookmarkStart w:id="60" w:name="_Toc180620404"/>
       <w:r>
         <w:t>Risk Measure</w:t>
       </w:r>
-      <w:bookmarkEnd w:id="59"/>
+      <w:bookmarkEnd w:id="60"/>
     </w:p>
     <w:p>
       <w:r>
@@ -10998,11 +11183,11 @@
       <w:pPr>
         <w:pStyle w:val="Heading3"/>
       </w:pPr>
-      <w:bookmarkStart w:id="60" w:name="_Toc180450581"/>
+      <w:bookmarkStart w:id="61" w:name="_Toc180620405"/>
       <w:r>
         <w:t>Implementation example</w:t>
       </w:r>
-      <w:bookmarkEnd w:id="60"/>
+      <w:bookmarkEnd w:id="61"/>
     </w:p>
     <w:p>
       <w:pPr>
@@ -11133,12 +11318,12 @@
       <w:pPr>
         <w:pStyle w:val="Heading1"/>
       </w:pPr>
-      <w:bookmarkStart w:id="61" w:name="_Toc180450582"/>
+      <w:bookmarkStart w:id="62" w:name="_Toc180620406"/>
       <w:r>
         <w:lastRenderedPageBreak/>
         <w:t>Discussion</w:t>
       </w:r>
-      <w:bookmarkEnd w:id="61"/>
+      <w:bookmarkEnd w:id="62"/>
     </w:p>
     <w:p>
       <w:pPr>
@@ -11177,11 +11362,11 @@
       <w:pPr>
         <w:pStyle w:val="Heading1"/>
       </w:pPr>
-      <w:bookmarkStart w:id="62" w:name="_Toc180450583"/>
+      <w:bookmarkStart w:id="63" w:name="_Toc180620407"/>
       <w:r>
         <w:t>Conclusion</w:t>
       </w:r>
-      <w:bookmarkEnd w:id="62"/>
+      <w:bookmarkEnd w:id="63"/>
     </w:p>
     <w:p>
       <w:pPr>
@@ -11221,11 +11406,11 @@
       <w:pPr>
         <w:pStyle w:val="Heading1"/>
       </w:pPr>
-      <w:bookmarkStart w:id="63" w:name="_Toc180450584"/>
+      <w:bookmarkStart w:id="64" w:name="_Toc180620408"/>
       <w:r>
         <w:t>References</w:t>
       </w:r>
-      <w:bookmarkEnd w:id="63"/>
+      <w:bookmarkEnd w:id="64"/>
     </w:p>
     <w:p>
       <w:pPr>
@@ -11418,7 +11603,7 @@
       <w:r>
         <w:t xml:space="preserve">. Available at: </w:t>
       </w:r>
-      <w:hyperlink r:id="rId16" w:tgtFrame="_new" w:history="1">
+      <w:hyperlink r:id="rId17" w:tgtFrame="_new" w:history="1">
         <w:r>
           <w:rPr>
             <w:rStyle w:val="Hyperlink"/>
@@ -11613,7 +11798,7 @@
       <w:r>
         <w:t xml:space="preserve">. Available at: </w:t>
       </w:r>
-      <w:hyperlink r:id="rId17" w:tgtFrame="_new" w:history="1">
+      <w:hyperlink r:id="rId18" w:tgtFrame="_new" w:history="1">
         <w:r>
           <w:rPr>
             <w:rStyle w:val="Hyperlink"/>
@@ -11744,7 +11929,7 @@
       <w:r>
         <w:t xml:space="preserve">Website: </w:t>
       </w:r>
-      <w:hyperlink r:id="rId18" w:tgtFrame="_new" w:history="1">
+      <w:hyperlink r:id="rId19" w:tgtFrame="_new" w:history="1">
         <w:r>
           <w:rPr>
             <w:rStyle w:val="Hyperlink"/>
@@ -11786,7 +11971,7 @@
       <w:r>
         <w:t xml:space="preserve">Website: </w:t>
       </w:r>
-      <w:hyperlink r:id="rId19" w:tgtFrame="_new" w:history="1">
+      <w:hyperlink r:id="rId20" w:tgtFrame="_new" w:history="1">
         <w:r>
           <w:rPr>
             <w:rStyle w:val="Hyperlink"/>
@@ -11829,7 +12014,7 @@
       <w:r>
         <w:t xml:space="preserve">Website: </w:t>
       </w:r>
-      <w:hyperlink r:id="rId20" w:tgtFrame="_new" w:history="1">
+      <w:hyperlink r:id="rId21" w:tgtFrame="_new" w:history="1">
         <w:r>
           <w:rPr>
             <w:rStyle w:val="Hyperlink"/>
@@ -11871,7 +12056,7 @@
       <w:r>
         <w:t xml:space="preserve">Website: </w:t>
       </w:r>
-      <w:hyperlink r:id="rId21" w:tgtFrame="_new" w:history="1">
+      <w:hyperlink r:id="rId22" w:tgtFrame="_new" w:history="1">
         <w:r>
           <w:rPr>
             <w:rStyle w:val="Hyperlink"/>
@@ -11908,11 +12093,11 @@
       <w:pPr>
         <w:pStyle w:val="Heading1"/>
       </w:pPr>
-      <w:bookmarkStart w:id="64" w:name="_Toc180450585"/>
+      <w:bookmarkStart w:id="65" w:name="_Toc180620409"/>
       <w:r>
         <w:t>Appendices</w:t>
       </w:r>
-      <w:bookmarkEnd w:id="64"/>
+      <w:bookmarkEnd w:id="65"/>
     </w:p>
     <w:p>
       <w:pPr>
@@ -11929,11 +12114,11 @@
       <w:pPr>
         <w:pStyle w:val="Heading1"/>
       </w:pPr>
-      <w:bookmarkStart w:id="65" w:name="_Toc180450586"/>
+      <w:bookmarkStart w:id="66" w:name="_Toc180620410"/>
       <w:r>
         <w:t>Acknowledgments</w:t>
       </w:r>
-      <w:bookmarkEnd w:id="65"/>
+      <w:bookmarkEnd w:id="66"/>
     </w:p>
     <w:p>
       <w:pPr>
@@ -11950,11 +12135,11 @@
       <w:pPr>
         <w:pStyle w:val="Heading1"/>
       </w:pPr>
-      <w:bookmarkStart w:id="66" w:name="_Toc180450587"/>
+      <w:bookmarkStart w:id="67" w:name="_Toc180620411"/>
       <w:r>
         <w:t>Executive Summary</w:t>
       </w:r>
-      <w:bookmarkEnd w:id="66"/>
+      <w:bookmarkEnd w:id="67"/>
     </w:p>
     <w:p>
       <w:pPr>

</xml_diff>

<commit_message>
fin 1ere refacto back end
</commit_message>
<xml_diff>
--- a/Projet OWASP2021 vulnerabilities.docx
+++ b/Projet OWASP2021 vulnerabilities.docx
@@ -12410,7 +12410,7 @@
           <w:noProof/>
         </w:rPr>
         <w:lastRenderedPageBreak/>
-        <w:pict w14:anchorId="3E9278B6">
+        <w:pict w14:anchorId="3BE9DBAD">
           <v:rect id="_x0000_i1032" alt="" style="width:451.3pt;height:.05pt;mso-width-percent:0;mso-height-percent:0;mso-width-percent:0;mso-height-percent:0" o:hralign="center" o:hrstd="t" o:hr="t" fillcolor="#a0a0a0" stroked="f"/>
         </w:pict>
       </w:r>
@@ -12816,7 +12816,7 @@
           <w:noProof/>
         </w:rPr>
         <w:lastRenderedPageBreak/>
-        <w:pict w14:anchorId="454DCA55">
+        <w:pict w14:anchorId="5230AA9A">
           <v:rect id="_x0000_i1031" alt="" style="width:451.3pt;height:.05pt;mso-width-percent:0;mso-height-percent:0;mso-width-percent:0;mso-height-percent:0" o:hralign="center" o:hrstd="t" o:hr="t" fillcolor="#a0a0a0" stroked="f"/>
         </w:pict>
       </w:r>
@@ -15913,7 +15913,7 @@
     <w:p>
       <w:pPr>
         <w:rPr>
-          <w:lang/>
+          <w:lang w:val="en-US"/>
         </w:rPr>
       </w:pPr>
       <w:r>
@@ -15924,7 +15924,7 @@
       </w:r>
       <w:r>
         <w:rPr>
-          <w:lang/>
+          <w:lang w:val="en-US"/>
         </w:rPr>
         <w:t>potentially enabling attackers to:</w:t>
       </w:r>
@@ -15936,12 +15936,12 @@
           <w:numId w:val="97"/>
         </w:numPr>
         <w:rPr>
-          <w:lang/>
-        </w:rPr>
-      </w:pPr>
-      <w:r>
-        <w:rPr>
-          <w:lang/>
+          <w:lang w:val="en-US"/>
+        </w:rPr>
+      </w:pPr>
+      <w:r>
+        <w:rPr>
+          <w:lang w:val="en-US"/>
         </w:rPr>
         <w:t>Steal sensitive information, such as cookies, session tokens, or login credentials.</w:t>
       </w:r>
@@ -15953,12 +15953,12 @@
           <w:numId w:val="97"/>
         </w:numPr>
         <w:rPr>
-          <w:lang/>
-        </w:rPr>
-      </w:pPr>
-      <w:r>
-        <w:rPr>
-          <w:lang/>
+          <w:lang w:val="en-US"/>
+        </w:rPr>
+      </w:pPr>
+      <w:r>
+        <w:rPr>
+          <w:lang w:val="en-US"/>
         </w:rPr>
         <w:t>Impersonate users or hijack user sessions.</w:t>
       </w:r>
@@ -15970,12 +15970,12 @@
           <w:numId w:val="97"/>
         </w:numPr>
         <w:rPr>
-          <w:lang/>
-        </w:rPr>
-      </w:pPr>
-      <w:r>
-        <w:rPr>
-          <w:lang/>
+          <w:lang w:val="en-US"/>
+        </w:rPr>
+      </w:pPr>
+      <w:r>
+        <w:rPr>
+          <w:lang w:val="en-US"/>
         </w:rPr>
         <w:t>Redirect users to malicious sites.</w:t>
       </w:r>
@@ -15987,12 +15987,12 @@
           <w:numId w:val="97"/>
         </w:numPr>
         <w:rPr>
-          <w:lang/>
-        </w:rPr>
-      </w:pPr>
-      <w:r>
-        <w:rPr>
-          <w:lang/>
+          <w:lang w:val="en-US"/>
+        </w:rPr>
+      </w:pPr>
+      <w:r>
+        <w:rPr>
+          <w:lang w:val="en-US"/>
         </w:rPr>
         <w:t>Deface web pages or change their behavior</w:t>
       </w:r>
@@ -16488,7 +16488,7 @@
           <w:noProof/>
         </w:rPr>
         <w:drawing>
-          <wp:inline distT="0" distB="0" distL="0" distR="0" wp14:anchorId="782965CE" wp14:editId="25399A92">
+          <wp:inline distT="0" distB="0" distL="0" distR="0" wp14:anchorId="782965CE" wp14:editId="37F03EF7">
             <wp:extent cx="5661172" cy="2890171"/>
             <wp:effectExtent l="12700" t="12700" r="15875" b="18415"/>
             <wp:docPr id="918466307" name="Image 1" descr="Une image contenant texte, capture d’écran, logiciel, Logiciel multimédia&#10;&#10;Description générée automatiquement"/>
@@ -22736,7 +22736,7 @@
           <w:noProof/>
         </w:rPr>
         <w:lastRenderedPageBreak/>
-        <w:pict w14:anchorId="3502F381">
+        <w:pict w14:anchorId="296C195E">
           <v:rect id="_x0000_i1030" alt="" style="width:451.3pt;height:.05pt;mso-width-percent:0;mso-height-percent:0;mso-width-percent:0;mso-height-percent:0" o:hralign="center" o:hrstd="t" o:hr="t" fillcolor="#a0a0a0" stroked="f"/>
         </w:pict>
       </w:r>
@@ -23127,7 +23127,7 @@
           <w:noProof/>
         </w:rPr>
         <w:lastRenderedPageBreak/>
-        <w:pict w14:anchorId="46870ABB">
+        <w:pict w14:anchorId="1EF25D00">
           <v:rect id="_x0000_i1029" alt="" style="width:451.3pt;height:.05pt;mso-width-percent:0;mso-height-percent:0;mso-width-percent:0;mso-height-percent:0" o:hralign="center" o:hrstd="t" o:hr="t" fillcolor="#a0a0a0" stroked="f"/>
         </w:pict>
       </w:r>
@@ -23531,7 +23531,7 @@
           <w:noProof/>
         </w:rPr>
         <w:lastRenderedPageBreak/>
-        <w:pict w14:anchorId="31CB1169">
+        <w:pict w14:anchorId="016D53EC">
           <v:rect id="_x0000_i1028" alt="" style="width:451.3pt;height:.05pt;mso-width-percent:0;mso-height-percent:0;mso-width-percent:0;mso-height-percent:0" o:hralign="center" o:hrstd="t" o:hr="t" fillcolor="#a0a0a0" stroked="f"/>
         </w:pict>
       </w:r>
@@ -23940,7 +23940,7 @@
           <w:noProof/>
         </w:rPr>
         <w:lastRenderedPageBreak/>
-        <w:pict w14:anchorId="169EB99B">
+        <w:pict w14:anchorId="2245D262">
           <v:rect id="_x0000_i1027" alt="" style="width:451.3pt;height:.05pt;mso-width-percent:0;mso-height-percent:0;mso-width-percent:0;mso-height-percent:0" o:hralign="center" o:hrstd="t" o:hr="t" fillcolor="#a0a0a0" stroked="f"/>
         </w:pict>
       </w:r>
@@ -24335,7 +24335,7 @@
           <w:noProof/>
         </w:rPr>
         <w:lastRenderedPageBreak/>
-        <w:pict w14:anchorId="2FE0C0B8">
+        <w:pict w14:anchorId="24FEE369">
           <v:rect id="_x0000_i1026" alt="" style="width:451.3pt;height:.05pt;mso-width-percent:0;mso-height-percent:0;mso-width-percent:0;mso-height-percent:0" o:hralign="center" o:hrstd="t" o:hr="t" fillcolor="#a0a0a0" stroked="f"/>
         </w:pict>
       </w:r>
@@ -25048,7 +25048,7 @@
           <w:noProof/>
         </w:rPr>
         <w:lastRenderedPageBreak/>
-        <w:pict w14:anchorId="60914BB1">
+        <w:pict w14:anchorId="505FE514">
           <v:rect id="_x0000_i1025" alt="" style="width:451.3pt;height:.05pt;mso-width-percent:0;mso-height-percent:0;mso-width-percent:0;mso-height-percent:0" o:hralign="center" o:hrstd="t" o:hr="t" fillcolor="#a0a0a0" stroked="f"/>
         </w:pict>
       </w:r>
@@ -25437,10 +25437,6 @@
     <w:p>
       <w:pPr>
         <w:rPr>
-          <w:rFonts w:eastAsiaTheme="majorEastAsia" w:cstheme="majorBidi"/>
-          <w:color w:val="0F4761" w:themeColor="accent1" w:themeShade="BF"/>
-          <w:sz w:val="40"/>
-          <w:szCs w:val="40"/>
           <w:lang w:val="en-US"/>
         </w:rPr>
       </w:pPr>
@@ -25458,15 +25454,453 @@
           <w:rFonts w:asciiTheme="minorHAnsi" w:hAnsiTheme="minorHAnsi"/>
         </w:rPr>
       </w:pPr>
-      <w:bookmarkStart w:id="107" w:name="_Toc181358941"/>
       <w:r>
         <w:rPr>
           <w:rFonts w:asciiTheme="minorHAnsi" w:hAnsiTheme="minorHAnsi"/>
         </w:rPr>
         <w:lastRenderedPageBreak/>
+        <w:t>Scenarios</w:t>
+      </w:r>
+    </w:p>
+    <w:p>
+      <w:pPr>
+        <w:rPr>
+          <w:lang w:val="en-US"/>
+        </w:rPr>
+      </w:pPr>
+    </w:p>
+    <w:p>
+      <w:pPr>
+        <w:rPr>
+          <w:lang w:val="en-US"/>
+        </w:rPr>
+      </w:pPr>
+      <w:r>
+        <w:rPr>
+          <w:lang w:val="en-US"/>
+        </w:rPr>
+        <w:t>Scenario 1</w:t>
+      </w:r>
+    </w:p>
+    <w:p>
+      <w:pPr>
+        <w:pStyle w:val="Paragraphedeliste"/>
+        <w:numPr>
+          <w:ilvl w:val="0"/>
+          <w:numId w:val="119"/>
+        </w:numPr>
+        <w:rPr>
+          <w:lang w:val="en-US"/>
+        </w:rPr>
+      </w:pPr>
+      <w:r>
+        <w:rPr>
+          <w:lang w:val="en-US"/>
+        </w:rPr>
+        <w:t xml:space="preserve">Enumeration (zap, </w:t>
+      </w:r>
+      <w:proofErr w:type="spellStart"/>
+      <w:r>
+        <w:rPr>
+          <w:lang w:val="en-US"/>
+        </w:rPr>
+        <w:t>sqlmap</w:t>
+      </w:r>
+      <w:proofErr w:type="spellEnd"/>
+      <w:r>
+        <w:rPr>
+          <w:lang w:val="en-US"/>
+        </w:rPr>
+        <w:t>)</w:t>
+      </w:r>
+    </w:p>
+    <w:p>
+      <w:pPr>
+        <w:pStyle w:val="Paragraphedeliste"/>
+        <w:numPr>
+          <w:ilvl w:val="0"/>
+          <w:numId w:val="119"/>
+        </w:numPr>
+        <w:rPr>
+          <w:lang w:val="en-US"/>
+        </w:rPr>
+      </w:pPr>
+      <w:r>
+        <w:rPr>
+          <w:lang w:val="en-US"/>
+        </w:rPr>
+        <w:t xml:space="preserve">Vulnerability </w:t>
+      </w:r>
+      <w:proofErr w:type="gramStart"/>
+      <w:r>
+        <w:rPr>
+          <w:lang w:val="en-US"/>
+        </w:rPr>
+        <w:t>detection :</w:t>
+      </w:r>
+      <w:proofErr w:type="gramEnd"/>
+      <w:r>
+        <w:rPr>
+          <w:lang w:val="en-US"/>
+        </w:rPr>
+        <w:t xml:space="preserve"> SQLi</w:t>
+      </w:r>
+    </w:p>
+    <w:p>
+      <w:pPr>
+        <w:pStyle w:val="Paragraphedeliste"/>
+        <w:rPr>
+          <w:lang w:val="en-US"/>
+        </w:rPr>
+      </w:pPr>
+      <w:r>
+        <w:rPr>
+          <w:lang w:val="en-US"/>
+        </w:rPr>
+        <w:t xml:space="preserve">Attacker find out that SQLi is possible by injecting a </w:t>
+      </w:r>
+      <w:proofErr w:type="gramStart"/>
+      <w:r>
+        <w:rPr>
+          <w:lang w:val="en-US"/>
+        </w:rPr>
+        <w:t>‘ in</w:t>
+      </w:r>
+      <w:proofErr w:type="gramEnd"/>
+      <w:r>
+        <w:rPr>
+          <w:lang w:val="en-US"/>
+        </w:rPr>
+        <w:t xml:space="preserve"> the password field</w:t>
+      </w:r>
+    </w:p>
+    <w:p>
+      <w:pPr>
+        <w:pStyle w:val="Paragraphedeliste"/>
+        <w:rPr>
+          <w:lang w:val="en-US"/>
+        </w:rPr>
+      </w:pPr>
+      <w:r>
+        <w:rPr>
+          <w:lang w:val="en-US"/>
+        </w:rPr>
+        <w:drawing>
+          <wp:inline distT="0" distB="0" distL="0" distR="0" wp14:anchorId="6953DF5E" wp14:editId="2F459E67">
+            <wp:extent cx="3110670" cy="2632105"/>
+            <wp:effectExtent l="0" t="0" r="1270" b="0"/>
+            <wp:docPr id="1199626480" name="Image 1" descr="Une image contenant texte, capture d’écran, Police, ligne&#10;&#10;Description générée automatiquement"/>
+            <wp:cNvGraphicFramePr>
+              <a:graphicFrameLocks xmlns:a="http://schemas.openxmlformats.org/drawingml/2006/main" noChangeAspect="1"/>
+            </wp:cNvGraphicFramePr>
+            <a:graphic xmlns:a="http://schemas.openxmlformats.org/drawingml/2006/main">
+              <a:graphicData uri="http://schemas.openxmlformats.org/drawingml/2006/picture">
+                <pic:pic xmlns:pic="http://schemas.openxmlformats.org/drawingml/2006/picture">
+                  <pic:nvPicPr>
+                    <pic:cNvPr id="1199626480" name="Image 1" descr="Une image contenant texte, capture d’écran, Police, ligne&#10;&#10;Description générée automatiquement"/>
+                    <pic:cNvPicPr/>
+                  </pic:nvPicPr>
+                  <pic:blipFill>
+                    <a:blip r:embed="rId29"/>
+                    <a:stretch>
+                      <a:fillRect/>
+                    </a:stretch>
+                  </pic:blipFill>
+                  <pic:spPr>
+                    <a:xfrm>
+                      <a:off x="0" y="0"/>
+                      <a:ext cx="3124834" cy="2644090"/>
+                    </a:xfrm>
+                    <a:prstGeom prst="rect">
+                      <a:avLst/>
+                    </a:prstGeom>
+                  </pic:spPr>
+                </pic:pic>
+              </a:graphicData>
+            </a:graphic>
+          </wp:inline>
+        </w:drawing>
+      </w:r>
+    </w:p>
+    <w:p>
+      <w:pPr>
+        <w:pStyle w:val="Paragraphedeliste"/>
+        <w:rPr>
+          <w:lang w:val="en-US"/>
+        </w:rPr>
+      </w:pPr>
+      <w:r>
+        <w:rPr>
+          <w:lang w:val="en-US"/>
+        </w:rPr>
+        <w:t>We get the following error message</w:t>
+      </w:r>
+    </w:p>
+    <w:p>
+      <w:pPr>
+        <w:pStyle w:val="Paragraphedeliste"/>
+        <w:rPr>
+          <w:lang w:val="en-US"/>
+        </w:rPr>
+      </w:pPr>
+      <w:r>
+        <w:rPr>
+          <w:lang w:val="en-US"/>
+        </w:rPr>
+        <w:drawing>
+          <wp:inline distT="0" distB="0" distL="0" distR="0" wp14:anchorId="445821D9" wp14:editId="1B909D32">
+            <wp:extent cx="5731510" cy="778510"/>
+            <wp:effectExtent l="0" t="0" r="0" b="0"/>
+            <wp:docPr id="1956378884" name="Image 1" descr="Une image contenant texte, Police, blanc&#10;&#10;Description générée automatiquement"/>
+            <wp:cNvGraphicFramePr>
+              <a:graphicFrameLocks xmlns:a="http://schemas.openxmlformats.org/drawingml/2006/main" noChangeAspect="1"/>
+            </wp:cNvGraphicFramePr>
+            <a:graphic xmlns:a="http://schemas.openxmlformats.org/drawingml/2006/main">
+              <a:graphicData uri="http://schemas.openxmlformats.org/drawingml/2006/picture">
+                <pic:pic xmlns:pic="http://schemas.openxmlformats.org/drawingml/2006/picture">
+                  <pic:nvPicPr>
+                    <pic:cNvPr id="1956378884" name="Image 1" descr="Une image contenant texte, Police, blanc&#10;&#10;Description générée automatiquement"/>
+                    <pic:cNvPicPr/>
+                  </pic:nvPicPr>
+                  <pic:blipFill>
+                    <a:blip r:embed="rId30"/>
+                    <a:stretch>
+                      <a:fillRect/>
+                    </a:stretch>
+                  </pic:blipFill>
+                  <pic:spPr>
+                    <a:xfrm>
+                      <a:off x="0" y="0"/>
+                      <a:ext cx="5731510" cy="778510"/>
+                    </a:xfrm>
+                    <a:prstGeom prst="rect">
+                      <a:avLst/>
+                    </a:prstGeom>
+                  </pic:spPr>
+                </pic:pic>
+              </a:graphicData>
+            </a:graphic>
+          </wp:inline>
+        </w:drawing>
+      </w:r>
+    </w:p>
+    <w:p>
+      <w:pPr>
+        <w:pStyle w:val="Paragraphedeliste"/>
+        <w:numPr>
+          <w:ilvl w:val="0"/>
+          <w:numId w:val="119"/>
+        </w:numPr>
+        <w:rPr>
+          <w:lang w:val="en-US"/>
+        </w:rPr>
+      </w:pPr>
+      <w:r>
+        <w:rPr>
+          <w:lang w:val="en-US"/>
+        </w:rPr>
+        <w:t xml:space="preserve">Attempts to dump the </w:t>
+      </w:r>
+      <w:r>
+        <w:rPr>
+          <w:lang w:val="en-US"/>
+        </w:rPr>
+        <w:t xml:space="preserve">database with union attack </w:t>
+      </w:r>
+    </w:p>
+    <w:p>
+      <w:pPr>
+        <w:rPr>
+          <w:lang w:val="en-US"/>
+        </w:rPr>
+      </w:pPr>
+      <w:r>
+        <w:rPr>
+          <w:lang w:val="en-US"/>
+        </w:rPr>
+        <w:t xml:space="preserve">           </w:t>
+      </w:r>
+      <w:r>
+        <w:rPr>
+          <w:lang w:val="en-US"/>
+        </w:rPr>
+        <w:drawing>
+          <wp:inline distT="0" distB="0" distL="0" distR="0" wp14:anchorId="402786DE" wp14:editId="61DE4822">
+            <wp:extent cx="3469564" cy="2909455"/>
+            <wp:effectExtent l="0" t="0" r="0" b="0"/>
+            <wp:docPr id="81432879" name="Image 1" descr="Une image contenant texte, capture d’écran, Police, nombre&#10;&#10;Description générée automatiquement"/>
+            <wp:cNvGraphicFramePr>
+              <a:graphicFrameLocks xmlns:a="http://schemas.openxmlformats.org/drawingml/2006/main" noChangeAspect="1"/>
+            </wp:cNvGraphicFramePr>
+            <a:graphic xmlns:a="http://schemas.openxmlformats.org/drawingml/2006/main">
+              <a:graphicData uri="http://schemas.openxmlformats.org/drawingml/2006/picture">
+                <pic:pic xmlns:pic="http://schemas.openxmlformats.org/drawingml/2006/picture">
+                  <pic:nvPicPr>
+                    <pic:cNvPr id="81432879" name="Image 1" descr="Une image contenant texte, capture d’écran, Police, nombre&#10;&#10;Description générée automatiquement"/>
+                    <pic:cNvPicPr/>
+                  </pic:nvPicPr>
+                  <pic:blipFill>
+                    <a:blip r:embed="rId31"/>
+                    <a:stretch>
+                      <a:fillRect/>
+                    </a:stretch>
+                  </pic:blipFill>
+                  <pic:spPr>
+                    <a:xfrm>
+                      <a:off x="0" y="0"/>
+                      <a:ext cx="3488547" cy="2925374"/>
+                    </a:xfrm>
+                    <a:prstGeom prst="rect">
+                      <a:avLst/>
+                    </a:prstGeom>
+                  </pic:spPr>
+                </pic:pic>
+              </a:graphicData>
+            </a:graphic>
+          </wp:inline>
+        </w:drawing>
+      </w:r>
+    </w:p>
+    <w:p>
+      <w:pPr>
+        <w:rPr>
+          <w:lang w:val="en-US"/>
+        </w:rPr>
+      </w:pPr>
+      <w:r>
+        <w:rPr>
+          <w:lang w:val="en-US"/>
+        </w:rPr>
+        <w:lastRenderedPageBreak/>
+        <w:drawing>
+          <wp:inline distT="0" distB="0" distL="0" distR="0" wp14:anchorId="142CB158" wp14:editId="5FC9035F">
+            <wp:extent cx="5731510" cy="647065"/>
+            <wp:effectExtent l="0" t="0" r="0" b="635"/>
+            <wp:docPr id="1613681443" name="Image 1"/>
+            <wp:cNvGraphicFramePr>
+              <a:graphicFrameLocks xmlns:a="http://schemas.openxmlformats.org/drawingml/2006/main" noChangeAspect="1"/>
+            </wp:cNvGraphicFramePr>
+            <a:graphic xmlns:a="http://schemas.openxmlformats.org/drawingml/2006/main">
+              <a:graphicData uri="http://schemas.openxmlformats.org/drawingml/2006/picture">
+                <pic:pic xmlns:pic="http://schemas.openxmlformats.org/drawingml/2006/picture">
+                  <pic:nvPicPr>
+                    <pic:cNvPr id="1613681443" name=""/>
+                    <pic:cNvPicPr/>
+                  </pic:nvPicPr>
+                  <pic:blipFill>
+                    <a:blip r:embed="rId32"/>
+                    <a:stretch>
+                      <a:fillRect/>
+                    </a:stretch>
+                  </pic:blipFill>
+                  <pic:spPr>
+                    <a:xfrm>
+                      <a:off x="0" y="0"/>
+                      <a:ext cx="5731510" cy="647065"/>
+                    </a:xfrm>
+                    <a:prstGeom prst="rect">
+                      <a:avLst/>
+                    </a:prstGeom>
+                  </pic:spPr>
+                </pic:pic>
+              </a:graphicData>
+            </a:graphic>
+          </wp:inline>
+        </w:drawing>
+      </w:r>
+    </w:p>
+    <w:p>
+      <w:pPr>
+        <w:rPr>
+          <w:lang w:val="en-US"/>
+        </w:rPr>
+      </w:pPr>
+      <w:r>
+        <w:rPr>
+          <w:lang w:val="en-US"/>
+        </w:rPr>
+        <w:t>After some attempts we get the good number of columns for the table users</w:t>
+      </w:r>
+      <w:r>
+        <w:rPr>
+          <w:lang w:val="en-US"/>
+        </w:rPr>
+        <w:t xml:space="preserve"> because we don’t get an error message. Which means the query for the number of columns is correct (here 6 NULL).</w:t>
+      </w:r>
+    </w:p>
+    <w:p>
+      <w:pPr>
+        <w:rPr>
+          <w:lang w:val="en-US"/>
+        </w:rPr>
+      </w:pPr>
+      <w:r>
+        <w:rPr>
+          <w:lang w:val="en-US"/>
+        </w:rPr>
+        <w:drawing>
+          <wp:inline distT="0" distB="0" distL="0" distR="0" wp14:anchorId="75922956" wp14:editId="6D9F8E0D">
+            <wp:extent cx="5731510" cy="2985770"/>
+            <wp:effectExtent l="0" t="0" r="0" b="0"/>
+            <wp:docPr id="190471772" name="Image 1"/>
+            <wp:cNvGraphicFramePr>
+              <a:graphicFrameLocks xmlns:a="http://schemas.openxmlformats.org/drawingml/2006/main" noChangeAspect="1"/>
+            </wp:cNvGraphicFramePr>
+            <a:graphic xmlns:a="http://schemas.openxmlformats.org/drawingml/2006/main">
+              <a:graphicData uri="http://schemas.openxmlformats.org/drawingml/2006/picture">
+                <pic:pic xmlns:pic="http://schemas.openxmlformats.org/drawingml/2006/picture">
+                  <pic:nvPicPr>
+                    <pic:cNvPr id="190471772" name=""/>
+                    <pic:cNvPicPr/>
+                  </pic:nvPicPr>
+                  <pic:blipFill>
+                    <a:blip r:embed="rId33"/>
+                    <a:stretch>
+                      <a:fillRect/>
+                    </a:stretch>
+                  </pic:blipFill>
+                  <pic:spPr>
+                    <a:xfrm>
+                      <a:off x="0" y="0"/>
+                      <a:ext cx="5731510" cy="2985770"/>
+                    </a:xfrm>
+                    <a:prstGeom prst="rect">
+                      <a:avLst/>
+                    </a:prstGeom>
+                  </pic:spPr>
+                </pic:pic>
+              </a:graphicData>
+            </a:graphic>
+          </wp:inline>
+        </w:drawing>
+      </w:r>
+    </w:p>
+    <w:p>
+      <w:pPr>
+        <w:rPr>
+          <w:lang w:val="en-US"/>
+        </w:rPr>
+      </w:pPr>
+      <w:r>
+        <w:rPr>
+          <w:lang w:val="en-US"/>
+        </w:rPr>
+        <w:t>Then we can do the same operations to extract the users and passwords from the table users.</w:t>
+      </w:r>
+    </w:p>
+    <w:p>
+      <w:pPr>
+        <w:pStyle w:val="Titre1"/>
+        <w:rPr>
+          <w:rFonts w:asciiTheme="minorHAnsi" w:hAnsiTheme="minorHAnsi"/>
+        </w:rPr>
+      </w:pPr>
+      <w:r>
+        <w:rPr>
+          <w:rFonts w:asciiTheme="minorHAnsi" w:hAnsiTheme="minorHAnsi"/>
+        </w:rPr>
         <w:t>Discussion</w:t>
       </w:r>
-      <w:bookmarkEnd w:id="107"/>
     </w:p>
     <w:p>
       <w:pPr>
@@ -25526,14 +25960,14 @@
           <w:rFonts w:asciiTheme="minorHAnsi" w:hAnsiTheme="minorHAnsi"/>
         </w:rPr>
       </w:pPr>
-      <w:bookmarkStart w:id="108" w:name="_Toc181358942"/>
+      <w:bookmarkStart w:id="107" w:name="_Toc181358942"/>
       <w:r>
         <w:rPr>
           <w:rFonts w:asciiTheme="minorHAnsi" w:hAnsiTheme="minorHAnsi"/>
         </w:rPr>
         <w:t>Conclusion</w:t>
       </w:r>
-      <w:bookmarkEnd w:id="108"/>
+      <w:bookmarkEnd w:id="107"/>
     </w:p>
     <w:p>
       <w:pPr>
@@ -25607,15 +26041,16 @@
           <w:rFonts w:asciiTheme="minorHAnsi" w:hAnsiTheme="minorHAnsi"/>
         </w:rPr>
       </w:pPr>
-      <w:bookmarkStart w:id="109" w:name="_Toc181358943"/>
+      <w:bookmarkStart w:id="108" w:name="_Toc181358943"/>
       <w:proofErr w:type="spellStart"/>
       <w:r>
         <w:rPr>
           <w:rFonts w:asciiTheme="minorHAnsi" w:hAnsiTheme="minorHAnsi"/>
         </w:rPr>
+        <w:lastRenderedPageBreak/>
         <w:t>References</w:t>
       </w:r>
-      <w:bookmarkEnd w:id="109"/>
+      <w:bookmarkEnd w:id="108"/>
       <w:proofErr w:type="spellEnd"/>
     </w:p>
     <w:p>
@@ -25939,7 +26374,7 @@
         </w:rPr>
         <w:t xml:space="preserve">. Available at: </w:t>
       </w:r>
-      <w:hyperlink r:id="rId29" w:tgtFrame="_new" w:history="1">
+      <w:hyperlink r:id="rId34" w:tgtFrame="_new" w:history="1">
         <w:r>
           <w:rPr>
             <w:rStyle w:val="Lienhypertexte"/>
@@ -26019,7 +26454,6 @@
         <w:rPr>
           <w:lang w:val="en-US"/>
         </w:rPr>
-        <w:lastRenderedPageBreak/>
         <w:t>Regular updates on vulnerabilities and security best practices from the OWASP community.</w:t>
       </w:r>
     </w:p>
@@ -26228,6 +26662,32 @@
     </w:p>
     <w:p>
       <w:pPr>
+        <w:numPr>
+          <w:ilvl w:val="0"/>
+          <w:numId w:val="14"/>
+        </w:numPr>
+        <w:rPr>
+          <w:lang w:val="en-US"/>
+        </w:rPr>
+      </w:pPr>
+      <w:r>
+        <w:rPr>
+          <w:lang w:val="en-US"/>
+        </w:rPr>
+        <w:t xml:space="preserve">Union Select attack: </w:t>
+      </w:r>
+      <w:hyperlink r:id="rId35" w:history="1">
+        <w:r>
+          <w:rPr>
+            <w:rStyle w:val="Lienhypertexte"/>
+            <w:lang w:val="en-US"/>
+          </w:rPr>
+          <w:t>https://portswigger.net/web-security/sql-injection/union-attacks</w:t>
+        </w:r>
+      </w:hyperlink>
+    </w:p>
+    <w:p>
+      <w:pPr>
         <w:rPr>
           <w:b/>
           <w:bCs/>
@@ -26239,6 +26699,7 @@
           <w:b/>
           <w:bCs/>
         </w:rPr>
+        <w:lastRenderedPageBreak/>
         <w:t>Cybersecurity</w:t>
       </w:r>
       <w:proofErr w:type="spellEnd"/>
@@ -26297,7 +26758,7 @@
         </w:rPr>
         <w:t xml:space="preserve">. Available at: </w:t>
       </w:r>
-      <w:hyperlink r:id="rId30" w:tgtFrame="_new" w:history="1">
+      <w:hyperlink r:id="rId36" w:tgtFrame="_new" w:history="1">
         <w:r>
           <w:rPr>
             <w:rStyle w:val="Lienhypertexte"/>
@@ -26504,7 +26965,7 @@
       <w:r>
         <w:t xml:space="preserve"> </w:t>
       </w:r>
-      <w:hyperlink r:id="rId31" w:tgtFrame="_new" w:history="1">
+      <w:hyperlink r:id="rId37" w:tgtFrame="_new" w:history="1">
         <w:r>
           <w:rPr>
             <w:rStyle w:val="Lienhypertexte"/>
@@ -26571,7 +27032,7 @@
       <w:r>
         <w:t xml:space="preserve"> </w:t>
       </w:r>
-      <w:hyperlink r:id="rId32" w:tgtFrame="_new" w:history="1">
+      <w:hyperlink r:id="rId38" w:tgtFrame="_new" w:history="1">
         <w:r>
           <w:rPr>
             <w:rStyle w:val="Lienhypertexte"/>
@@ -26615,7 +27076,6 @@
         <w:rPr>
           <w:lang w:val="en-US"/>
         </w:rPr>
-        <w:lastRenderedPageBreak/>
         <w:t>The W3C provides specifications and best practices for web technologies, including the CSP specification.</w:t>
       </w:r>
     </w:p>
@@ -26639,7 +27099,7 @@
       <w:r>
         <w:t xml:space="preserve"> </w:t>
       </w:r>
-      <w:hyperlink r:id="rId33" w:tgtFrame="_new" w:history="1">
+      <w:hyperlink r:id="rId39" w:tgtFrame="_new" w:history="1">
         <w:r>
           <w:rPr>
             <w:rStyle w:val="Lienhypertexte"/>
@@ -26706,7 +27166,7 @@
       <w:r>
         <w:t xml:space="preserve"> </w:t>
       </w:r>
-      <w:hyperlink r:id="rId34" w:tgtFrame="_new" w:history="1">
+      <w:hyperlink r:id="rId40" w:tgtFrame="_new" w:history="1">
         <w:r>
           <w:rPr>
             <w:rStyle w:val="Lienhypertexte"/>
@@ -26750,6 +27210,7 @@
         <w:rPr>
           <w:lang w:val="en-US"/>
         </w:rPr>
+        <w:lastRenderedPageBreak/>
         <w:t>Titles like "Web Application Security: A Beginner's Guide" and "The Web Application Hacker's Handbook" cover many security concepts in detail.</w:t>
       </w:r>
     </w:p>
@@ -26797,7 +27258,7 @@
       <w:r>
         <w:t xml:space="preserve"> </w:t>
       </w:r>
-      <w:hyperlink r:id="rId35" w:history="1">
+      <w:hyperlink r:id="rId41" w:history="1">
         <w:r>
           <w:rPr>
             <w:rStyle w:val="Lienhypertexte"/>
@@ -26811,7 +27272,7 @@
       <w:r>
         <w:t xml:space="preserve">, </w:t>
       </w:r>
-      <w:hyperlink r:id="rId36" w:history="1">
+      <w:hyperlink r:id="rId42" w:history="1">
         <w:r>
           <w:rPr>
             <w:rStyle w:val="Lienhypertexte"/>
@@ -26837,7 +27298,7 @@
         </w:rPr>
         <w:t xml:space="preserve">html: </w:t>
       </w:r>
-      <w:hyperlink r:id="rId37" w:history="1">
+      <w:hyperlink r:id="rId43" w:history="1">
         <w:r>
           <w:rPr>
             <w:rStyle w:val="Lienhypertexte"/>
@@ -26874,14 +27335,14 @@
           <w:rFonts w:asciiTheme="minorHAnsi" w:hAnsiTheme="minorHAnsi"/>
         </w:rPr>
       </w:pPr>
-      <w:bookmarkStart w:id="110" w:name="_Toc181358944"/>
+      <w:bookmarkStart w:id="109" w:name="_Toc181358944"/>
       <w:r>
         <w:rPr>
           <w:rFonts w:asciiTheme="minorHAnsi" w:hAnsiTheme="minorHAnsi"/>
         </w:rPr>
         <w:t>Appendices</w:t>
       </w:r>
-      <w:bookmarkEnd w:id="110"/>
+      <w:bookmarkEnd w:id="109"/>
     </w:p>
     <w:p>
       <w:pPr>
@@ -26907,7 +27368,7 @@
           <w:rFonts w:asciiTheme="minorHAnsi" w:hAnsiTheme="minorHAnsi"/>
         </w:rPr>
       </w:pPr>
-      <w:bookmarkStart w:id="111" w:name="_Toc181358945"/>
+      <w:bookmarkStart w:id="110" w:name="_Toc181358945"/>
       <w:proofErr w:type="spellStart"/>
       <w:r>
         <w:rPr>
@@ -26915,7 +27376,7 @@
         </w:rPr>
         <w:t>Acknowledgments</w:t>
       </w:r>
-      <w:bookmarkEnd w:id="111"/>
+      <w:bookmarkEnd w:id="110"/>
       <w:proofErr w:type="spellEnd"/>
     </w:p>
     <w:p>
@@ -26942,7 +27403,7 @@
           <w:rFonts w:asciiTheme="minorHAnsi" w:hAnsiTheme="minorHAnsi"/>
         </w:rPr>
       </w:pPr>
-      <w:bookmarkStart w:id="112" w:name="_Toc181358946"/>
+      <w:bookmarkStart w:id="111" w:name="_Toc181358946"/>
       <w:proofErr w:type="spellStart"/>
       <w:r>
         <w:rPr>
@@ -26964,7 +27425,7 @@
         </w:rPr>
         <w:t>Summary</w:t>
       </w:r>
-      <w:bookmarkEnd w:id="112"/>
+      <w:bookmarkEnd w:id="111"/>
       <w:proofErr w:type="spellEnd"/>
     </w:p>
     <w:p>
@@ -26992,8 +27453,8 @@
       </w:pPr>
     </w:p>
     <w:sectPr>
-      <w:footerReference w:type="even" r:id="rId38"/>
-      <w:footerReference w:type="default" r:id="rId39"/>
+      <w:footerReference w:type="even" r:id="rId44"/>
+      <w:footerReference w:type="default" r:id="rId45"/>
       <w:pgSz w:w="11906" w:h="16838"/>
       <w:pgMar w:top="1440" w:right="1440" w:bottom="1440" w:left="1440" w:header="708" w:footer="708" w:gutter="0"/>
       <w:cols w:space="708"/>
@@ -30049,6 +30510,95 @@
     </w:lvl>
   </w:abstractNum>
   <w:abstractNum w:abstractNumId="21" w15:restartNumberingAfterBreak="0">
+    <w:nsid w:val="1AAC777A"/>
+    <w:multiLevelType w:val="hybridMultilevel"/>
+    <w:tmpl w:val="A1B2DAD8"/>
+    <w:lvl w:ilvl="0" w:tplc="040C0011">
+      <w:start w:val="1"/>
+      <w:numFmt w:val="decimal"/>
+      <w:lvlText w:val="%1)"/>
+      <w:lvlJc w:val="left"/>
+      <w:pPr>
+        <w:ind w:left="720" w:hanging="360"/>
+      </w:pPr>
+      <w:rPr>
+        <w:rFonts w:hint="default"/>
+      </w:rPr>
+    </w:lvl>
+    <w:lvl w:ilvl="1" w:tplc="040C0019" w:tentative="1">
+      <w:start w:val="1"/>
+      <w:numFmt w:val="lowerLetter"/>
+      <w:lvlText w:val="%2."/>
+      <w:lvlJc w:val="left"/>
+      <w:pPr>
+        <w:ind w:left="1440" w:hanging="360"/>
+      </w:pPr>
+    </w:lvl>
+    <w:lvl w:ilvl="2" w:tplc="040C001B" w:tentative="1">
+      <w:start w:val="1"/>
+      <w:numFmt w:val="lowerRoman"/>
+      <w:lvlText w:val="%3."/>
+      <w:lvlJc w:val="right"/>
+      <w:pPr>
+        <w:ind w:left="2160" w:hanging="180"/>
+      </w:pPr>
+    </w:lvl>
+    <w:lvl w:ilvl="3" w:tplc="040C000F" w:tentative="1">
+      <w:start w:val="1"/>
+      <w:numFmt w:val="decimal"/>
+      <w:lvlText w:val="%4."/>
+      <w:lvlJc w:val="left"/>
+      <w:pPr>
+        <w:ind w:left="2880" w:hanging="360"/>
+      </w:pPr>
+    </w:lvl>
+    <w:lvl w:ilvl="4" w:tplc="040C0019" w:tentative="1">
+      <w:start w:val="1"/>
+      <w:numFmt w:val="lowerLetter"/>
+      <w:lvlText w:val="%5."/>
+      <w:lvlJc w:val="left"/>
+      <w:pPr>
+        <w:ind w:left="3600" w:hanging="360"/>
+      </w:pPr>
+    </w:lvl>
+    <w:lvl w:ilvl="5" w:tplc="040C001B" w:tentative="1">
+      <w:start w:val="1"/>
+      <w:numFmt w:val="lowerRoman"/>
+      <w:lvlText w:val="%6."/>
+      <w:lvlJc w:val="right"/>
+      <w:pPr>
+        <w:ind w:left="4320" w:hanging="180"/>
+      </w:pPr>
+    </w:lvl>
+    <w:lvl w:ilvl="6" w:tplc="040C000F" w:tentative="1">
+      <w:start w:val="1"/>
+      <w:numFmt w:val="decimal"/>
+      <w:lvlText w:val="%7."/>
+      <w:lvlJc w:val="left"/>
+      <w:pPr>
+        <w:ind w:left="5040" w:hanging="360"/>
+      </w:pPr>
+    </w:lvl>
+    <w:lvl w:ilvl="7" w:tplc="040C0019" w:tentative="1">
+      <w:start w:val="1"/>
+      <w:numFmt w:val="lowerLetter"/>
+      <w:lvlText w:val="%8."/>
+      <w:lvlJc w:val="left"/>
+      <w:pPr>
+        <w:ind w:left="5760" w:hanging="360"/>
+      </w:pPr>
+    </w:lvl>
+    <w:lvl w:ilvl="8" w:tplc="040C001B" w:tentative="1">
+      <w:start w:val="1"/>
+      <w:numFmt w:val="lowerRoman"/>
+      <w:lvlText w:val="%9."/>
+      <w:lvlJc w:val="right"/>
+      <w:pPr>
+        <w:ind w:left="6480" w:hanging="180"/>
+      </w:pPr>
+    </w:lvl>
+  </w:abstractNum>
+  <w:abstractNum w:abstractNumId="22" w15:restartNumberingAfterBreak="0">
     <w:nsid w:val="1B750E11"/>
     <w:multiLevelType w:val="multilevel"/>
     <w:tmpl w:val="88C8EB8E"/>
@@ -30197,7 +30747,7 @@
       </w:rPr>
     </w:lvl>
   </w:abstractNum>
-  <w:abstractNum w:abstractNumId="22" w15:restartNumberingAfterBreak="0">
+  <w:abstractNum w:abstractNumId="23" w15:restartNumberingAfterBreak="0">
     <w:nsid w:val="1D5B4FF7"/>
     <w:multiLevelType w:val="multilevel"/>
     <w:tmpl w:val="E91EB756"/>
@@ -30346,7 +30896,7 @@
       </w:rPr>
     </w:lvl>
   </w:abstractNum>
-  <w:abstractNum w:abstractNumId="23" w15:restartNumberingAfterBreak="0">
+  <w:abstractNum w:abstractNumId="24" w15:restartNumberingAfterBreak="0">
     <w:nsid w:val="1E137A0F"/>
     <w:multiLevelType w:val="multilevel"/>
     <w:tmpl w:val="BB7AAC18"/>
@@ -30459,7 +31009,7 @@
       </w:pPr>
     </w:lvl>
   </w:abstractNum>
-  <w:abstractNum w:abstractNumId="24" w15:restartNumberingAfterBreak="0">
+  <w:abstractNum w:abstractNumId="25" w15:restartNumberingAfterBreak="0">
     <w:nsid w:val="1EC75D6C"/>
     <w:multiLevelType w:val="multilevel"/>
     <w:tmpl w:val="375AF812"/>
@@ -30572,7 +31122,7 @@
       </w:pPr>
     </w:lvl>
   </w:abstractNum>
-  <w:abstractNum w:abstractNumId="25" w15:restartNumberingAfterBreak="0">
+  <w:abstractNum w:abstractNumId="26" w15:restartNumberingAfterBreak="0">
     <w:nsid w:val="227E73EA"/>
     <w:multiLevelType w:val="multilevel"/>
     <w:tmpl w:val="AB464130"/>
@@ -30721,7 +31271,7 @@
       </w:rPr>
     </w:lvl>
   </w:abstractNum>
-  <w:abstractNum w:abstractNumId="26" w15:restartNumberingAfterBreak="0">
+  <w:abstractNum w:abstractNumId="27" w15:restartNumberingAfterBreak="0">
     <w:nsid w:val="22E15AC4"/>
     <w:multiLevelType w:val="multilevel"/>
     <w:tmpl w:val="AB464130"/>
@@ -30870,7 +31420,7 @@
       </w:rPr>
     </w:lvl>
   </w:abstractNum>
-  <w:abstractNum w:abstractNumId="27" w15:restartNumberingAfterBreak="0">
+  <w:abstractNum w:abstractNumId="28" w15:restartNumberingAfterBreak="0">
     <w:nsid w:val="230B0EDC"/>
     <w:multiLevelType w:val="multilevel"/>
     <w:tmpl w:val="AB464130"/>
@@ -31019,7 +31569,7 @@
       </w:rPr>
     </w:lvl>
   </w:abstractNum>
-  <w:abstractNum w:abstractNumId="28" w15:restartNumberingAfterBreak="0">
+  <w:abstractNum w:abstractNumId="29" w15:restartNumberingAfterBreak="0">
     <w:nsid w:val="245D452B"/>
     <w:multiLevelType w:val="multilevel"/>
     <w:tmpl w:val="8EE8F36A"/>
@@ -31136,7 +31686,7 @@
       </w:pPr>
     </w:lvl>
   </w:abstractNum>
-  <w:abstractNum w:abstractNumId="29" w15:restartNumberingAfterBreak="0">
+  <w:abstractNum w:abstractNumId="30" w15:restartNumberingAfterBreak="0">
     <w:nsid w:val="25107FA9"/>
     <w:multiLevelType w:val="multilevel"/>
     <w:tmpl w:val="AB464130"/>
@@ -31285,7 +31835,7 @@
       </w:rPr>
     </w:lvl>
   </w:abstractNum>
-  <w:abstractNum w:abstractNumId="30" w15:restartNumberingAfterBreak="0">
+  <w:abstractNum w:abstractNumId="31" w15:restartNumberingAfterBreak="0">
     <w:nsid w:val="259D2FE2"/>
     <w:multiLevelType w:val="multilevel"/>
     <w:tmpl w:val="64E62FDE"/>
@@ -31402,7 +31952,7 @@
       </w:pPr>
     </w:lvl>
   </w:abstractNum>
-  <w:abstractNum w:abstractNumId="31" w15:restartNumberingAfterBreak="0">
+  <w:abstractNum w:abstractNumId="32" w15:restartNumberingAfterBreak="0">
     <w:nsid w:val="283B199D"/>
     <w:multiLevelType w:val="multilevel"/>
     <w:tmpl w:val="17321EB6"/>
@@ -31488,7 +32038,7 @@
       </w:pPr>
     </w:lvl>
   </w:abstractNum>
-  <w:abstractNum w:abstractNumId="32" w15:restartNumberingAfterBreak="0">
+  <w:abstractNum w:abstractNumId="33" w15:restartNumberingAfterBreak="0">
     <w:nsid w:val="283F34A1"/>
     <w:multiLevelType w:val="hybridMultilevel"/>
     <w:tmpl w:val="615C7F58"/>
@@ -31601,7 +32151,7 @@
       </w:rPr>
     </w:lvl>
   </w:abstractNum>
-  <w:abstractNum w:abstractNumId="33" w15:restartNumberingAfterBreak="0">
+  <w:abstractNum w:abstractNumId="34" w15:restartNumberingAfterBreak="0">
     <w:nsid w:val="29240F91"/>
     <w:multiLevelType w:val="multilevel"/>
     <w:tmpl w:val="0809001F"/>
@@ -31687,7 +32237,7 @@
       </w:pPr>
     </w:lvl>
   </w:abstractNum>
-  <w:abstractNum w:abstractNumId="34" w15:restartNumberingAfterBreak="0">
+  <w:abstractNum w:abstractNumId="35" w15:restartNumberingAfterBreak="0">
     <w:nsid w:val="2971193B"/>
     <w:multiLevelType w:val="multilevel"/>
     <w:tmpl w:val="37F2AB36"/>
@@ -31836,7 +32386,7 @@
       </w:rPr>
     </w:lvl>
   </w:abstractNum>
-  <w:abstractNum w:abstractNumId="35" w15:restartNumberingAfterBreak="0">
+  <w:abstractNum w:abstractNumId="36" w15:restartNumberingAfterBreak="0">
     <w:nsid w:val="2ACA4F83"/>
     <w:multiLevelType w:val="multilevel"/>
     <w:tmpl w:val="67268918"/>
@@ -31980,7 +32530,7 @@
       </w:rPr>
     </w:lvl>
   </w:abstractNum>
-  <w:abstractNum w:abstractNumId="36" w15:restartNumberingAfterBreak="0">
+  <w:abstractNum w:abstractNumId="37" w15:restartNumberingAfterBreak="0">
     <w:nsid w:val="2B2A2EC3"/>
     <w:multiLevelType w:val="multilevel"/>
     <w:tmpl w:val="AB464130"/>
@@ -32129,7 +32679,7 @@
       </w:rPr>
     </w:lvl>
   </w:abstractNum>
-  <w:abstractNum w:abstractNumId="37" w15:restartNumberingAfterBreak="0">
+  <w:abstractNum w:abstractNumId="38" w15:restartNumberingAfterBreak="0">
     <w:nsid w:val="31BE7EBE"/>
     <w:multiLevelType w:val="multilevel"/>
     <w:tmpl w:val="39C6CF68"/>
@@ -32278,7 +32828,7 @@
       </w:rPr>
     </w:lvl>
   </w:abstractNum>
-  <w:abstractNum w:abstractNumId="38" w15:restartNumberingAfterBreak="0">
+  <w:abstractNum w:abstractNumId="39" w15:restartNumberingAfterBreak="0">
     <w:nsid w:val="31CD2FAB"/>
     <w:multiLevelType w:val="multilevel"/>
     <w:tmpl w:val="AB464130"/>
@@ -32427,7 +32977,7 @@
       </w:rPr>
     </w:lvl>
   </w:abstractNum>
-  <w:abstractNum w:abstractNumId="39" w15:restartNumberingAfterBreak="0">
+  <w:abstractNum w:abstractNumId="40" w15:restartNumberingAfterBreak="0">
     <w:nsid w:val="32E834F4"/>
     <w:multiLevelType w:val="multilevel"/>
     <w:tmpl w:val="517EB856"/>
@@ -32576,7 +33126,7 @@
       </w:rPr>
     </w:lvl>
   </w:abstractNum>
-  <w:abstractNum w:abstractNumId="40" w15:restartNumberingAfterBreak="0">
+  <w:abstractNum w:abstractNumId="41" w15:restartNumberingAfterBreak="0">
     <w:nsid w:val="33796407"/>
     <w:multiLevelType w:val="multilevel"/>
     <w:tmpl w:val="AB464130"/>
@@ -32725,7 +33275,7 @@
       </w:rPr>
     </w:lvl>
   </w:abstractNum>
-  <w:abstractNum w:abstractNumId="41" w15:restartNumberingAfterBreak="0">
+  <w:abstractNum w:abstractNumId="42" w15:restartNumberingAfterBreak="0">
     <w:nsid w:val="39262608"/>
     <w:multiLevelType w:val="multilevel"/>
     <w:tmpl w:val="AB464130"/>
@@ -32874,7 +33424,7 @@
       </w:rPr>
     </w:lvl>
   </w:abstractNum>
-  <w:abstractNum w:abstractNumId="42" w15:restartNumberingAfterBreak="0">
+  <w:abstractNum w:abstractNumId="43" w15:restartNumberingAfterBreak="0">
     <w:nsid w:val="3AFD34F4"/>
     <w:multiLevelType w:val="multilevel"/>
     <w:tmpl w:val="AB464130"/>
@@ -33023,7 +33573,7 @@
       </w:rPr>
     </w:lvl>
   </w:abstractNum>
-  <w:abstractNum w:abstractNumId="43" w15:restartNumberingAfterBreak="0">
+  <w:abstractNum w:abstractNumId="44" w15:restartNumberingAfterBreak="0">
     <w:nsid w:val="3AFE4F88"/>
     <w:multiLevelType w:val="multilevel"/>
     <w:tmpl w:val="B914D192"/>
@@ -33172,7 +33722,7 @@
       </w:rPr>
     </w:lvl>
   </w:abstractNum>
-  <w:abstractNum w:abstractNumId="44" w15:restartNumberingAfterBreak="0">
+  <w:abstractNum w:abstractNumId="45" w15:restartNumberingAfterBreak="0">
     <w:nsid w:val="3B8B1007"/>
     <w:multiLevelType w:val="multilevel"/>
     <w:tmpl w:val="AB464130"/>
@@ -33321,7 +33871,7 @@
       </w:rPr>
     </w:lvl>
   </w:abstractNum>
-  <w:abstractNum w:abstractNumId="45" w15:restartNumberingAfterBreak="0">
+  <w:abstractNum w:abstractNumId="46" w15:restartNumberingAfterBreak="0">
     <w:nsid w:val="40525B35"/>
     <w:multiLevelType w:val="multilevel"/>
     <w:tmpl w:val="AB464130"/>
@@ -33470,7 +34020,7 @@
       </w:rPr>
     </w:lvl>
   </w:abstractNum>
-  <w:abstractNum w:abstractNumId="46" w15:restartNumberingAfterBreak="0">
+  <w:abstractNum w:abstractNumId="47" w15:restartNumberingAfterBreak="0">
     <w:nsid w:val="409D7861"/>
     <w:multiLevelType w:val="multilevel"/>
     <w:tmpl w:val="AB464130"/>
@@ -33619,7 +34169,7 @@
       </w:rPr>
     </w:lvl>
   </w:abstractNum>
-  <w:abstractNum w:abstractNumId="47" w15:restartNumberingAfterBreak="0">
+  <w:abstractNum w:abstractNumId="48" w15:restartNumberingAfterBreak="0">
     <w:nsid w:val="42416A36"/>
     <w:multiLevelType w:val="hybridMultilevel"/>
     <w:tmpl w:val="ADD0AF78"/>
@@ -33732,7 +34282,7 @@
       </w:rPr>
     </w:lvl>
   </w:abstractNum>
-  <w:abstractNum w:abstractNumId="48" w15:restartNumberingAfterBreak="0">
+  <w:abstractNum w:abstractNumId="49" w15:restartNumberingAfterBreak="0">
     <w:nsid w:val="43251985"/>
     <w:multiLevelType w:val="multilevel"/>
     <w:tmpl w:val="AB464130"/>
@@ -33881,7 +34431,7 @@
       </w:rPr>
     </w:lvl>
   </w:abstractNum>
-  <w:abstractNum w:abstractNumId="49" w15:restartNumberingAfterBreak="0">
+  <w:abstractNum w:abstractNumId="50" w15:restartNumberingAfterBreak="0">
     <w:nsid w:val="434868E7"/>
     <w:multiLevelType w:val="multilevel"/>
     <w:tmpl w:val="7160D744"/>
@@ -34030,7 +34580,7 @@
       </w:rPr>
     </w:lvl>
   </w:abstractNum>
-  <w:abstractNum w:abstractNumId="50" w15:restartNumberingAfterBreak="0">
+  <w:abstractNum w:abstractNumId="51" w15:restartNumberingAfterBreak="0">
     <w:nsid w:val="4719439B"/>
     <w:multiLevelType w:val="multilevel"/>
     <w:tmpl w:val="AB464130"/>
@@ -34179,7 +34729,7 @@
       </w:rPr>
     </w:lvl>
   </w:abstractNum>
-  <w:abstractNum w:abstractNumId="51" w15:restartNumberingAfterBreak="0">
+  <w:abstractNum w:abstractNumId="52" w15:restartNumberingAfterBreak="0">
     <w:nsid w:val="48B160FD"/>
     <w:multiLevelType w:val="hybridMultilevel"/>
     <w:tmpl w:val="2B72279A"/>
@@ -34292,7 +34842,7 @@
       </w:rPr>
     </w:lvl>
   </w:abstractNum>
-  <w:abstractNum w:abstractNumId="52" w15:restartNumberingAfterBreak="0">
+  <w:abstractNum w:abstractNumId="53" w15:restartNumberingAfterBreak="0">
     <w:nsid w:val="4CC613DB"/>
     <w:multiLevelType w:val="multilevel"/>
     <w:tmpl w:val="DAD603CC"/>
@@ -34405,7 +34955,7 @@
       </w:pPr>
     </w:lvl>
   </w:abstractNum>
-  <w:abstractNum w:abstractNumId="53" w15:restartNumberingAfterBreak="0">
+  <w:abstractNum w:abstractNumId="54" w15:restartNumberingAfterBreak="0">
     <w:nsid w:val="4E8D400C"/>
     <w:multiLevelType w:val="multilevel"/>
     <w:tmpl w:val="AB464130"/>
@@ -34554,7 +35104,7 @@
       </w:rPr>
     </w:lvl>
   </w:abstractNum>
-  <w:abstractNum w:abstractNumId="54" w15:restartNumberingAfterBreak="0">
+  <w:abstractNum w:abstractNumId="55" w15:restartNumberingAfterBreak="0">
     <w:nsid w:val="4E9313A4"/>
     <w:multiLevelType w:val="multilevel"/>
     <w:tmpl w:val="AB464130"/>
@@ -34703,7 +35253,7 @@
       </w:rPr>
     </w:lvl>
   </w:abstractNum>
-  <w:abstractNum w:abstractNumId="55" w15:restartNumberingAfterBreak="0">
+  <w:abstractNum w:abstractNumId="56" w15:restartNumberingAfterBreak="0">
     <w:nsid w:val="4EE15D16"/>
     <w:multiLevelType w:val="multilevel"/>
     <w:tmpl w:val="07EEB23A"/>
@@ -34853,7 +35403,7 @@
       </w:rPr>
     </w:lvl>
   </w:abstractNum>
-  <w:abstractNum w:abstractNumId="56" w15:restartNumberingAfterBreak="0">
+  <w:abstractNum w:abstractNumId="57" w15:restartNumberingAfterBreak="0">
     <w:nsid w:val="4EE86BC1"/>
     <w:multiLevelType w:val="multilevel"/>
     <w:tmpl w:val="0809001F"/>
@@ -34939,7 +35489,7 @@
       </w:pPr>
     </w:lvl>
   </w:abstractNum>
-  <w:abstractNum w:abstractNumId="57" w15:restartNumberingAfterBreak="0">
+  <w:abstractNum w:abstractNumId="58" w15:restartNumberingAfterBreak="0">
     <w:nsid w:val="4EE97E08"/>
     <w:multiLevelType w:val="multilevel"/>
     <w:tmpl w:val="BE622D3A"/>
@@ -35088,7 +35638,7 @@
       </w:rPr>
     </w:lvl>
   </w:abstractNum>
-  <w:abstractNum w:abstractNumId="58" w15:restartNumberingAfterBreak="0">
+  <w:abstractNum w:abstractNumId="59" w15:restartNumberingAfterBreak="0">
     <w:nsid w:val="548077B7"/>
     <w:multiLevelType w:val="multilevel"/>
     <w:tmpl w:val="CD9A167A"/>
@@ -35237,7 +35787,7 @@
       </w:rPr>
     </w:lvl>
   </w:abstractNum>
-  <w:abstractNum w:abstractNumId="59" w15:restartNumberingAfterBreak="0">
+  <w:abstractNum w:abstractNumId="60" w15:restartNumberingAfterBreak="0">
     <w:nsid w:val="54B451BC"/>
     <w:multiLevelType w:val="multilevel"/>
     <w:tmpl w:val="AB464130"/>
@@ -35386,7 +35936,7 @@
       </w:rPr>
     </w:lvl>
   </w:abstractNum>
-  <w:abstractNum w:abstractNumId="60" w15:restartNumberingAfterBreak="0">
+  <w:abstractNum w:abstractNumId="61" w15:restartNumberingAfterBreak="0">
     <w:nsid w:val="576518B9"/>
     <w:multiLevelType w:val="multilevel"/>
     <w:tmpl w:val="2F6EF68A"/>
@@ -35503,7 +36053,7 @@
       </w:pPr>
     </w:lvl>
   </w:abstractNum>
-  <w:abstractNum w:abstractNumId="61" w15:restartNumberingAfterBreak="0">
+  <w:abstractNum w:abstractNumId="62" w15:restartNumberingAfterBreak="0">
     <w:nsid w:val="57AE6498"/>
     <w:multiLevelType w:val="multilevel"/>
     <w:tmpl w:val="DF043252"/>
@@ -35620,7 +36170,7 @@
       </w:pPr>
     </w:lvl>
   </w:abstractNum>
-  <w:abstractNum w:abstractNumId="62" w15:restartNumberingAfterBreak="0">
+  <w:abstractNum w:abstractNumId="63" w15:restartNumberingAfterBreak="0">
     <w:nsid w:val="59DE6885"/>
     <w:multiLevelType w:val="multilevel"/>
     <w:tmpl w:val="2902ADE6"/>
@@ -35769,7 +36319,7 @@
       </w:rPr>
     </w:lvl>
   </w:abstractNum>
-  <w:abstractNum w:abstractNumId="63" w15:restartNumberingAfterBreak="0">
+  <w:abstractNum w:abstractNumId="64" w15:restartNumberingAfterBreak="0">
     <w:nsid w:val="5A1D5CBD"/>
     <w:multiLevelType w:val="multilevel"/>
     <w:tmpl w:val="FAB235C4"/>
@@ -35918,7 +36468,7 @@
       </w:rPr>
     </w:lvl>
   </w:abstractNum>
-  <w:abstractNum w:abstractNumId="64" w15:restartNumberingAfterBreak="0">
+  <w:abstractNum w:abstractNumId="65" w15:restartNumberingAfterBreak="0">
     <w:nsid w:val="5A8C770B"/>
     <w:multiLevelType w:val="multilevel"/>
     <w:tmpl w:val="69344932"/>
@@ -36067,7 +36617,7 @@
       </w:rPr>
     </w:lvl>
   </w:abstractNum>
-  <w:abstractNum w:abstractNumId="65" w15:restartNumberingAfterBreak="0">
+  <w:abstractNum w:abstractNumId="66" w15:restartNumberingAfterBreak="0">
     <w:nsid w:val="5A8E526C"/>
     <w:multiLevelType w:val="multilevel"/>
     <w:tmpl w:val="8BDE4192"/>
@@ -36216,7 +36766,7 @@
       </w:rPr>
     </w:lvl>
   </w:abstractNum>
-  <w:abstractNum w:abstractNumId="66" w15:restartNumberingAfterBreak="0">
+  <w:abstractNum w:abstractNumId="67" w15:restartNumberingAfterBreak="0">
     <w:nsid w:val="5D4436C3"/>
     <w:multiLevelType w:val="multilevel"/>
     <w:tmpl w:val="AB464130"/>
@@ -36365,7 +36915,7 @@
       </w:rPr>
     </w:lvl>
   </w:abstractNum>
-  <w:abstractNum w:abstractNumId="67" w15:restartNumberingAfterBreak="0">
+  <w:abstractNum w:abstractNumId="68" w15:restartNumberingAfterBreak="0">
     <w:nsid w:val="5E007433"/>
     <w:multiLevelType w:val="multilevel"/>
     <w:tmpl w:val="489E42D0"/>
@@ -36514,7 +37064,7 @@
       </w:rPr>
     </w:lvl>
   </w:abstractNum>
-  <w:abstractNum w:abstractNumId="68" w15:restartNumberingAfterBreak="0">
+  <w:abstractNum w:abstractNumId="69" w15:restartNumberingAfterBreak="0">
     <w:nsid w:val="5E1F0E95"/>
     <w:multiLevelType w:val="multilevel"/>
     <w:tmpl w:val="AB464130"/>
@@ -36663,7 +37213,7 @@
       </w:rPr>
     </w:lvl>
   </w:abstractNum>
-  <w:abstractNum w:abstractNumId="69" w15:restartNumberingAfterBreak="0">
+  <w:abstractNum w:abstractNumId="70" w15:restartNumberingAfterBreak="0">
     <w:nsid w:val="5EB63B32"/>
     <w:multiLevelType w:val="hybridMultilevel"/>
     <w:tmpl w:val="5CA8119A"/>
@@ -36776,7 +37326,7 @@
       </w:rPr>
     </w:lvl>
   </w:abstractNum>
-  <w:abstractNum w:abstractNumId="70" w15:restartNumberingAfterBreak="0">
+  <w:abstractNum w:abstractNumId="71" w15:restartNumberingAfterBreak="0">
     <w:nsid w:val="5F603CA7"/>
     <w:multiLevelType w:val="multilevel"/>
     <w:tmpl w:val="BCDE2DCC"/>
@@ -36862,7 +37412,7 @@
       </w:pPr>
     </w:lvl>
   </w:abstractNum>
-  <w:abstractNum w:abstractNumId="71" w15:restartNumberingAfterBreak="0">
+  <w:abstractNum w:abstractNumId="72" w15:restartNumberingAfterBreak="0">
     <w:nsid w:val="61AC3D34"/>
     <w:multiLevelType w:val="multilevel"/>
     <w:tmpl w:val="AB464130"/>
@@ -37011,7 +37561,7 @@
       </w:rPr>
     </w:lvl>
   </w:abstractNum>
-  <w:abstractNum w:abstractNumId="72" w15:restartNumberingAfterBreak="0">
+  <w:abstractNum w:abstractNumId="73" w15:restartNumberingAfterBreak="0">
     <w:nsid w:val="61EA20E8"/>
     <w:multiLevelType w:val="multilevel"/>
     <w:tmpl w:val="AB464130"/>
@@ -37160,7 +37710,7 @@
       </w:rPr>
     </w:lvl>
   </w:abstractNum>
-  <w:abstractNum w:abstractNumId="73" w15:restartNumberingAfterBreak="0">
+  <w:abstractNum w:abstractNumId="74" w15:restartNumberingAfterBreak="0">
     <w:nsid w:val="62D37B6F"/>
     <w:multiLevelType w:val="multilevel"/>
     <w:tmpl w:val="4BF68614"/>
@@ -37309,7 +37859,7 @@
       </w:rPr>
     </w:lvl>
   </w:abstractNum>
-  <w:abstractNum w:abstractNumId="74" w15:restartNumberingAfterBreak="0">
+  <w:abstractNum w:abstractNumId="75" w15:restartNumberingAfterBreak="0">
     <w:nsid w:val="63B5500B"/>
     <w:multiLevelType w:val="hybridMultilevel"/>
     <w:tmpl w:val="11AAE914"/>
@@ -37401,7 +37951,7 @@
       </w:pPr>
     </w:lvl>
   </w:abstractNum>
-  <w:abstractNum w:abstractNumId="75" w15:restartNumberingAfterBreak="0">
+  <w:abstractNum w:abstractNumId="76" w15:restartNumberingAfterBreak="0">
     <w:nsid w:val="67A041A8"/>
     <w:multiLevelType w:val="multilevel"/>
     <w:tmpl w:val="AB464130"/>
@@ -37550,7 +38100,7 @@
       </w:rPr>
     </w:lvl>
   </w:abstractNum>
-  <w:abstractNum w:abstractNumId="76" w15:restartNumberingAfterBreak="0">
+  <w:abstractNum w:abstractNumId="77" w15:restartNumberingAfterBreak="0">
     <w:nsid w:val="67A451E1"/>
     <w:multiLevelType w:val="multilevel"/>
     <w:tmpl w:val="D0A2565C"/>
@@ -37699,7 +38249,7 @@
       </w:rPr>
     </w:lvl>
   </w:abstractNum>
-  <w:abstractNum w:abstractNumId="77" w15:restartNumberingAfterBreak="0">
+  <w:abstractNum w:abstractNumId="78" w15:restartNumberingAfterBreak="0">
     <w:nsid w:val="681258AF"/>
     <w:multiLevelType w:val="multilevel"/>
     <w:tmpl w:val="C6347696"/>
@@ -37812,7 +38362,7 @@
       </w:pPr>
     </w:lvl>
   </w:abstractNum>
-  <w:abstractNum w:abstractNumId="78" w15:restartNumberingAfterBreak="0">
+  <w:abstractNum w:abstractNumId="79" w15:restartNumberingAfterBreak="0">
     <w:nsid w:val="68583F0B"/>
     <w:multiLevelType w:val="multilevel"/>
     <w:tmpl w:val="AB464130"/>
@@ -37961,7 +38511,7 @@
       </w:rPr>
     </w:lvl>
   </w:abstractNum>
-  <w:abstractNum w:abstractNumId="79" w15:restartNumberingAfterBreak="0">
+  <w:abstractNum w:abstractNumId="80" w15:restartNumberingAfterBreak="0">
     <w:nsid w:val="6988623A"/>
     <w:multiLevelType w:val="multilevel"/>
     <w:tmpl w:val="AB464130"/>
@@ -38110,7 +38660,7 @@
       </w:rPr>
     </w:lvl>
   </w:abstractNum>
-  <w:abstractNum w:abstractNumId="80" w15:restartNumberingAfterBreak="0">
+  <w:abstractNum w:abstractNumId="81" w15:restartNumberingAfterBreak="0">
     <w:nsid w:val="6AB31C03"/>
     <w:multiLevelType w:val="hybridMultilevel"/>
     <w:tmpl w:val="CD2C87D2"/>
@@ -38223,7 +38773,7 @@
       </w:rPr>
     </w:lvl>
   </w:abstractNum>
-  <w:abstractNum w:abstractNumId="81" w15:restartNumberingAfterBreak="0">
+  <w:abstractNum w:abstractNumId="82" w15:restartNumberingAfterBreak="0">
     <w:nsid w:val="6C1F421A"/>
     <w:multiLevelType w:val="hybridMultilevel"/>
     <w:tmpl w:val="DF58BA40"/>
@@ -38336,7 +38886,7 @@
       </w:rPr>
     </w:lvl>
   </w:abstractNum>
-  <w:abstractNum w:abstractNumId="82" w15:restartNumberingAfterBreak="0">
+  <w:abstractNum w:abstractNumId="83" w15:restartNumberingAfterBreak="0">
     <w:nsid w:val="6DDA038B"/>
     <w:multiLevelType w:val="multilevel"/>
     <w:tmpl w:val="AB464130"/>
@@ -38485,7 +39035,7 @@
       </w:rPr>
     </w:lvl>
   </w:abstractNum>
-  <w:abstractNum w:abstractNumId="83" w15:restartNumberingAfterBreak="0">
+  <w:abstractNum w:abstractNumId="84" w15:restartNumberingAfterBreak="0">
     <w:nsid w:val="70401A53"/>
     <w:multiLevelType w:val="multilevel"/>
     <w:tmpl w:val="AB464130"/>
@@ -38634,7 +39184,7 @@
       </w:rPr>
     </w:lvl>
   </w:abstractNum>
-  <w:abstractNum w:abstractNumId="84" w15:restartNumberingAfterBreak="0">
+  <w:abstractNum w:abstractNumId="85" w15:restartNumberingAfterBreak="0">
     <w:nsid w:val="704024E7"/>
     <w:multiLevelType w:val="multilevel"/>
     <w:tmpl w:val="AB464130"/>
@@ -38783,7 +39333,7 @@
       </w:rPr>
     </w:lvl>
   </w:abstractNum>
-  <w:abstractNum w:abstractNumId="85" w15:restartNumberingAfterBreak="0">
+  <w:abstractNum w:abstractNumId="86" w15:restartNumberingAfterBreak="0">
     <w:nsid w:val="70954B25"/>
     <w:multiLevelType w:val="hybridMultilevel"/>
     <w:tmpl w:val="E6EC721E"/>
@@ -38896,7 +39446,7 @@
       </w:rPr>
     </w:lvl>
   </w:abstractNum>
-  <w:abstractNum w:abstractNumId="86" w15:restartNumberingAfterBreak="0">
+  <w:abstractNum w:abstractNumId="87" w15:restartNumberingAfterBreak="0">
     <w:nsid w:val="754F1967"/>
     <w:multiLevelType w:val="multilevel"/>
     <w:tmpl w:val="AB464130"/>
@@ -39045,7 +39595,7 @@
       </w:rPr>
     </w:lvl>
   </w:abstractNum>
-  <w:abstractNum w:abstractNumId="87" w15:restartNumberingAfterBreak="0">
+  <w:abstractNum w:abstractNumId="88" w15:restartNumberingAfterBreak="0">
     <w:nsid w:val="76A263D5"/>
     <w:multiLevelType w:val="multilevel"/>
     <w:tmpl w:val="59987AC2"/>
@@ -39162,7 +39712,7 @@
       </w:pPr>
     </w:lvl>
   </w:abstractNum>
-  <w:abstractNum w:abstractNumId="88" w15:restartNumberingAfterBreak="0">
+  <w:abstractNum w:abstractNumId="89" w15:restartNumberingAfterBreak="0">
     <w:nsid w:val="7A526FFF"/>
     <w:multiLevelType w:val="multilevel"/>
     <w:tmpl w:val="AB464130"/>
@@ -39311,7 +39861,7 @@
       </w:rPr>
     </w:lvl>
   </w:abstractNum>
-  <w:abstractNum w:abstractNumId="89" w15:restartNumberingAfterBreak="0">
+  <w:abstractNum w:abstractNumId="90" w15:restartNumberingAfterBreak="0">
     <w:nsid w:val="7BFF2A59"/>
     <w:multiLevelType w:val="multilevel"/>
     <w:tmpl w:val="AB464130"/>
@@ -39460,7 +40010,7 @@
       </w:rPr>
     </w:lvl>
   </w:abstractNum>
-  <w:abstractNum w:abstractNumId="90" w15:restartNumberingAfterBreak="0">
+  <w:abstractNum w:abstractNumId="91" w15:restartNumberingAfterBreak="0">
     <w:nsid w:val="7C9C3E86"/>
     <w:multiLevelType w:val="multilevel"/>
     <w:tmpl w:val="AB464130"/>
@@ -39609,7 +40159,7 @@
       </w:rPr>
     </w:lvl>
   </w:abstractNum>
-  <w:abstractNum w:abstractNumId="91" w15:restartNumberingAfterBreak="0">
+  <w:abstractNum w:abstractNumId="92" w15:restartNumberingAfterBreak="0">
     <w:nsid w:val="7E177D36"/>
     <w:multiLevelType w:val="multilevel"/>
     <w:tmpl w:val="BAF03FD2"/>
@@ -39758,7 +40308,7 @@
       </w:rPr>
     </w:lvl>
   </w:abstractNum>
-  <w:abstractNum w:abstractNumId="92" w15:restartNumberingAfterBreak="0">
+  <w:abstractNum w:abstractNumId="93" w15:restartNumberingAfterBreak="0">
     <w:nsid w:val="7FB52050"/>
     <w:multiLevelType w:val="multilevel"/>
     <w:tmpl w:val="AB464130"/>
@@ -39908,136 +40458,136 @@
     </w:lvl>
   </w:abstractNum>
   <w:num w:numId="1" w16cid:durableId="928343642">
-    <w:abstractNumId w:val="71"/>
+    <w:abstractNumId w:val="72"/>
   </w:num>
   <w:num w:numId="2" w16cid:durableId="1709647353">
-    <w:abstractNumId w:val="55"/>
+    <w:abstractNumId w:val="56"/>
   </w:num>
   <w:num w:numId="3" w16cid:durableId="137767358">
-    <w:abstractNumId w:val="83"/>
+    <w:abstractNumId w:val="84"/>
   </w:num>
   <w:num w:numId="4" w16cid:durableId="635993819">
-    <w:abstractNumId w:val="25"/>
+    <w:abstractNumId w:val="26"/>
   </w:num>
   <w:num w:numId="5" w16cid:durableId="1254389446">
-    <w:abstractNumId w:val="86"/>
+    <w:abstractNumId w:val="87"/>
   </w:num>
   <w:num w:numId="6" w16cid:durableId="488596836">
-    <w:abstractNumId w:val="75"/>
+    <w:abstractNumId w:val="76"/>
   </w:num>
   <w:num w:numId="7" w16cid:durableId="1705909510">
-    <w:abstractNumId w:val="89"/>
+    <w:abstractNumId w:val="90"/>
   </w:num>
   <w:num w:numId="8" w16cid:durableId="898587532">
     <w:abstractNumId w:val="20"/>
   </w:num>
   <w:num w:numId="9" w16cid:durableId="1429152400">
-    <w:abstractNumId w:val="53"/>
+    <w:abstractNumId w:val="54"/>
   </w:num>
   <w:num w:numId="10" w16cid:durableId="1767463536">
-    <w:abstractNumId w:val="26"/>
+    <w:abstractNumId w:val="27"/>
   </w:num>
   <w:num w:numId="11" w16cid:durableId="1530682358">
     <w:abstractNumId w:val="7"/>
   </w:num>
   <w:num w:numId="12" w16cid:durableId="1375813424">
-    <w:abstractNumId w:val="30"/>
+    <w:abstractNumId w:val="31"/>
   </w:num>
   <w:num w:numId="13" w16cid:durableId="2116361416">
+    <w:abstractNumId w:val="62"/>
+  </w:num>
+  <w:num w:numId="14" w16cid:durableId="1781871501">
     <w:abstractNumId w:val="61"/>
   </w:num>
-  <w:num w:numId="14" w16cid:durableId="1781871501">
-    <w:abstractNumId w:val="60"/>
-  </w:num>
   <w:num w:numId="15" w16cid:durableId="1640332508">
-    <w:abstractNumId w:val="87"/>
+    <w:abstractNumId w:val="88"/>
   </w:num>
   <w:num w:numId="16" w16cid:durableId="1276451137">
     <w:abstractNumId w:val="2"/>
   </w:num>
   <w:num w:numId="17" w16cid:durableId="2013146387">
-    <w:abstractNumId w:val="70"/>
+    <w:abstractNumId w:val="71"/>
   </w:num>
   <w:num w:numId="18" w16cid:durableId="777606657">
-    <w:abstractNumId w:val="33"/>
+    <w:abstractNumId w:val="34"/>
   </w:num>
   <w:num w:numId="19" w16cid:durableId="20473074">
-    <w:abstractNumId w:val="74"/>
+    <w:abstractNumId w:val="75"/>
   </w:num>
   <w:num w:numId="20" w16cid:durableId="465242534">
-    <w:abstractNumId w:val="56"/>
+    <w:abstractNumId w:val="57"/>
   </w:num>
   <w:num w:numId="21" w16cid:durableId="376247894">
     <w:abstractNumId w:val="19"/>
   </w:num>
   <w:num w:numId="22" w16cid:durableId="1760591214">
-    <w:abstractNumId w:val="31"/>
+    <w:abstractNumId w:val="32"/>
   </w:num>
   <w:num w:numId="23" w16cid:durableId="648872152">
     <w:abstractNumId w:val="16"/>
   </w:num>
   <w:num w:numId="24" w16cid:durableId="1319112911">
-    <w:abstractNumId w:val="27"/>
+    <w:abstractNumId w:val="28"/>
   </w:num>
   <w:num w:numId="25" w16cid:durableId="277757899">
-    <w:abstractNumId w:val="66"/>
+    <w:abstractNumId w:val="67"/>
   </w:num>
   <w:num w:numId="26" w16cid:durableId="1156528004">
     <w:abstractNumId w:val="4"/>
   </w:num>
   <w:num w:numId="27" w16cid:durableId="1452897732">
-    <w:abstractNumId w:val="88"/>
+    <w:abstractNumId w:val="89"/>
   </w:num>
   <w:num w:numId="28" w16cid:durableId="1160341538">
-    <w:abstractNumId w:val="92"/>
+    <w:abstractNumId w:val="93"/>
   </w:num>
   <w:num w:numId="29" w16cid:durableId="972294521">
-    <w:abstractNumId w:val="36"/>
+    <w:abstractNumId w:val="37"/>
   </w:num>
   <w:num w:numId="30" w16cid:durableId="1776368689">
-    <w:abstractNumId w:val="28"/>
+    <w:abstractNumId w:val="29"/>
   </w:num>
   <w:num w:numId="31" w16cid:durableId="1648169035">
-    <w:abstractNumId w:val="84"/>
+    <w:abstractNumId w:val="85"/>
   </w:num>
   <w:num w:numId="32" w16cid:durableId="609968162">
     <w:abstractNumId w:val="16"/>
   </w:num>
   <w:num w:numId="33" w16cid:durableId="1656228399">
-    <w:abstractNumId w:val="59"/>
+    <w:abstractNumId w:val="60"/>
   </w:num>
   <w:num w:numId="34" w16cid:durableId="1166436260">
-    <w:abstractNumId w:val="78"/>
+    <w:abstractNumId w:val="79"/>
   </w:num>
   <w:num w:numId="35" w16cid:durableId="653411180">
-    <w:abstractNumId w:val="48"/>
+    <w:abstractNumId w:val="49"/>
   </w:num>
   <w:num w:numId="36" w16cid:durableId="1897819681">
-    <w:abstractNumId w:val="46"/>
+    <w:abstractNumId w:val="47"/>
   </w:num>
   <w:num w:numId="37" w16cid:durableId="1605917850">
-    <w:abstractNumId w:val="38"/>
+    <w:abstractNumId w:val="39"/>
   </w:num>
   <w:num w:numId="38" w16cid:durableId="581187486">
-    <w:abstractNumId w:val="54"/>
+    <w:abstractNumId w:val="55"/>
   </w:num>
   <w:num w:numId="39" w16cid:durableId="603922927">
-    <w:abstractNumId w:val="72"/>
+    <w:abstractNumId w:val="73"/>
   </w:num>
   <w:num w:numId="40" w16cid:durableId="580872964">
     <w:abstractNumId w:val="15"/>
   </w:num>
   <w:num w:numId="41" w16cid:durableId="947931249">
-    <w:abstractNumId w:val="40"/>
+    <w:abstractNumId w:val="41"/>
   </w:num>
   <w:num w:numId="42" w16cid:durableId="149251296">
-    <w:abstractNumId w:val="82"/>
+    <w:abstractNumId w:val="83"/>
   </w:num>
   <w:num w:numId="43" w16cid:durableId="453325305">
-    <w:abstractNumId w:val="44"/>
+    <w:abstractNumId w:val="45"/>
   </w:num>
   <w:num w:numId="44" w16cid:durableId="782531362">
-    <w:abstractNumId w:val="68"/>
+    <w:abstractNumId w:val="69"/>
   </w:num>
   <w:num w:numId="45" w16cid:durableId="409959619">
     <w:abstractNumId w:val="14"/>
@@ -40046,76 +40596,76 @@
     <w:abstractNumId w:val="12"/>
   </w:num>
   <w:num w:numId="47" w16cid:durableId="1572157856">
-    <w:abstractNumId w:val="50"/>
+    <w:abstractNumId w:val="51"/>
   </w:num>
   <w:num w:numId="48" w16cid:durableId="215430303">
-    <w:abstractNumId w:val="79"/>
+    <w:abstractNumId w:val="80"/>
   </w:num>
   <w:num w:numId="49" w16cid:durableId="962543714">
-    <w:abstractNumId w:val="29"/>
+    <w:abstractNumId w:val="30"/>
   </w:num>
   <w:num w:numId="50" w16cid:durableId="1553813215">
     <w:abstractNumId w:val="16"/>
   </w:num>
   <w:num w:numId="51" w16cid:durableId="1268271273">
-    <w:abstractNumId w:val="41"/>
+    <w:abstractNumId w:val="42"/>
   </w:num>
   <w:num w:numId="52" w16cid:durableId="876047880">
-    <w:abstractNumId w:val="42"/>
+    <w:abstractNumId w:val="43"/>
   </w:num>
   <w:num w:numId="53" w16cid:durableId="1488473649">
-    <w:abstractNumId w:val="90"/>
+    <w:abstractNumId w:val="91"/>
   </w:num>
   <w:num w:numId="54" w16cid:durableId="1692951927">
     <w:abstractNumId w:val="3"/>
   </w:num>
   <w:num w:numId="55" w16cid:durableId="1203320258">
-    <w:abstractNumId w:val="45"/>
+    <w:abstractNumId w:val="46"/>
   </w:num>
   <w:num w:numId="56" w16cid:durableId="248198084">
     <w:abstractNumId w:val="13"/>
   </w:num>
   <w:num w:numId="57" w16cid:durableId="421950070">
-    <w:abstractNumId w:val="69"/>
+    <w:abstractNumId w:val="70"/>
   </w:num>
   <w:num w:numId="58" w16cid:durableId="955988179">
-    <w:abstractNumId w:val="35"/>
+    <w:abstractNumId w:val="36"/>
   </w:num>
   <w:num w:numId="59" w16cid:durableId="1613704650">
-    <w:abstractNumId w:val="23"/>
+    <w:abstractNumId w:val="24"/>
   </w:num>
   <w:num w:numId="60" w16cid:durableId="985620725">
-    <w:abstractNumId w:val="85"/>
+    <w:abstractNumId w:val="86"/>
   </w:num>
   <w:num w:numId="61" w16cid:durableId="385686874">
-    <w:abstractNumId w:val="51"/>
+    <w:abstractNumId w:val="52"/>
   </w:num>
   <w:num w:numId="62" w16cid:durableId="779762953">
-    <w:abstractNumId w:val="47"/>
+    <w:abstractNumId w:val="48"/>
   </w:num>
   <w:num w:numId="63" w16cid:durableId="221645009">
+    <w:abstractNumId w:val="82"/>
+  </w:num>
+  <w:num w:numId="64" w16cid:durableId="2122455395">
+    <w:abstractNumId w:val="33"/>
+  </w:num>
+  <w:num w:numId="65" w16cid:durableId="149561611">
     <w:abstractNumId w:val="81"/>
   </w:num>
-  <w:num w:numId="64" w16cid:durableId="2122455395">
-    <w:abstractNumId w:val="32"/>
-  </w:num>
-  <w:num w:numId="65" w16cid:durableId="149561611">
-    <w:abstractNumId w:val="80"/>
-  </w:num>
   <w:num w:numId="66" w16cid:durableId="890119895">
-    <w:abstractNumId w:val="43"/>
+    <w:abstractNumId w:val="44"/>
   </w:num>
   <w:num w:numId="67" w16cid:durableId="1994210792">
-    <w:abstractNumId w:val="49"/>
+    <w:abstractNumId w:val="50"/>
   </w:num>
   <w:num w:numId="68" w16cid:durableId="791635300">
-    <w:abstractNumId w:val="39"/>
+    <w:abstractNumId w:val="40"/>
   </w:num>
   <w:num w:numId="69" w16cid:durableId="79527748">
     <w:abstractNumId w:val="1"/>
   </w:num>
   <w:num w:numId="70" w16cid:durableId="1679841729">
-    <w:abstractNumId w:val="62"/>
+    <w:abstractNumId w:val="63"/>
   </w:num>
   <w:num w:numId="71" w16cid:durableId="985554006">
     <w:abstractNumId w:val="8"/>
@@ -40161,7 +40711,7 @@
     </w:lvlOverride>
   </w:num>
   <w:num w:numId="74" w16cid:durableId="1908298839">
-    <w:abstractNumId w:val="34"/>
+    <w:abstractNumId w:val="35"/>
   </w:num>
   <w:num w:numId="75" w16cid:durableId="1837499452">
     <w:abstractNumId w:val="11"/>
@@ -40170,7 +40720,7 @@
     <w:abstractNumId w:val="9"/>
   </w:num>
   <w:num w:numId="77" w16cid:durableId="1085686541">
-    <w:abstractNumId w:val="76"/>
+    <w:abstractNumId w:val="77"/>
   </w:num>
   <w:num w:numId="78" w16cid:durableId="1173715990">
     <w:abstractNumId w:val="10"/>
@@ -40179,28 +40729,28 @@
     <w:abstractNumId w:val="17"/>
   </w:num>
   <w:num w:numId="80" w16cid:durableId="345642015">
-    <w:abstractNumId w:val="63"/>
+    <w:abstractNumId w:val="64"/>
   </w:num>
   <w:num w:numId="81" w16cid:durableId="1079447583">
     <w:abstractNumId w:val="6"/>
   </w:num>
   <w:num w:numId="82" w16cid:durableId="1684086355">
-    <w:abstractNumId w:val="58"/>
+    <w:abstractNumId w:val="59"/>
   </w:num>
   <w:num w:numId="83" w16cid:durableId="1267735931">
-    <w:abstractNumId w:val="67"/>
+    <w:abstractNumId w:val="68"/>
   </w:num>
   <w:num w:numId="84" w16cid:durableId="129171621">
-    <w:abstractNumId w:val="73"/>
+    <w:abstractNumId w:val="74"/>
   </w:num>
   <w:num w:numId="85" w16cid:durableId="1734233759">
-    <w:abstractNumId w:val="65"/>
+    <w:abstractNumId w:val="66"/>
   </w:num>
   <w:num w:numId="86" w16cid:durableId="127817865">
-    <w:abstractNumId w:val="22"/>
+    <w:abstractNumId w:val="23"/>
   </w:num>
   <w:num w:numId="87" w16cid:durableId="953828588">
-    <w:abstractNumId w:val="64"/>
+    <w:abstractNumId w:val="65"/>
   </w:num>
   <w:num w:numId="88" w16cid:durableId="1423527911">
     <w:abstractNumId w:val="5"/>
@@ -40209,13 +40759,13 @@
     <w:abstractNumId w:val="18"/>
   </w:num>
   <w:num w:numId="90" w16cid:durableId="864757242">
-    <w:abstractNumId w:val="37"/>
+    <w:abstractNumId w:val="38"/>
   </w:num>
   <w:num w:numId="91" w16cid:durableId="1001202913">
-    <w:abstractNumId w:val="57"/>
+    <w:abstractNumId w:val="58"/>
   </w:num>
   <w:num w:numId="92" w16cid:durableId="897402323">
-    <w:abstractNumId w:val="21"/>
+    <w:abstractNumId w:val="22"/>
   </w:num>
   <w:num w:numId="93" w16cid:durableId="507912171">
     <w:abstractNumId w:val="16"/>
@@ -40227,19 +40777,19 @@
     <w:abstractNumId w:val="16"/>
   </w:num>
   <w:num w:numId="96" w16cid:durableId="36055427">
-    <w:abstractNumId w:val="52"/>
+    <w:abstractNumId w:val="53"/>
   </w:num>
   <w:num w:numId="97" w16cid:durableId="2114279540">
     <w:abstractNumId w:val="0"/>
   </w:num>
   <w:num w:numId="98" w16cid:durableId="1915040741">
-    <w:abstractNumId w:val="91"/>
+    <w:abstractNumId w:val="92"/>
   </w:num>
   <w:num w:numId="99" w16cid:durableId="572550375">
-    <w:abstractNumId w:val="24"/>
+    <w:abstractNumId w:val="25"/>
   </w:num>
   <w:num w:numId="100" w16cid:durableId="1805460360">
-    <w:abstractNumId w:val="77"/>
+    <w:abstractNumId w:val="78"/>
   </w:num>
   <w:num w:numId="101" w16cid:durableId="1202135868">
     <w:abstractNumId w:val="16"/>
@@ -40294,6 +40844,9 @@
   </w:num>
   <w:num w:numId="118" w16cid:durableId="1912500876">
     <w:abstractNumId w:val="16"/>
+  </w:num>
+  <w:num w:numId="119" w16cid:durableId="1006446966">
+    <w:abstractNumId w:val="21"/>
   </w:num>
 </w:numbering>
 </file>

</xml_diff>